<commit_message>
Prob 1 pretty much done, maybe a little polshing. (SB)
</commit_message>
<xml_diff>
--- a/asea_StatsProj2.docx
+++ b/asea_StatsProj2.docx
@@ -21,21 +21,8 @@
     </w:p>
     <w:p>
       <w:r>
-        <w:t xml:space="preserve">Authors: Evan Adams, Steve Bramhall, Andy </w:t>
-      </w:r>
-      <w:proofErr w:type="spellStart"/>
-      <w:r>
-        <w:t>Heroy</w:t>
-      </w:r>
-      <w:proofErr w:type="spellEnd"/>
-      <w:r>
-        <w:t xml:space="preserve">, Adam </w:t>
-      </w:r>
-      <w:proofErr w:type="spellStart"/>
-      <w:r>
-        <w:t>Scheerer</w:t>
-      </w:r>
-      <w:proofErr w:type="spellEnd"/>
+        <w:t>Authors: Evan Adams, Steve Bramhall, Andy Heroy, Adam Scheerer</w:t>
+      </w:r>
     </w:p>
     <w:p/>
     <w:p>
@@ -878,31 +865,13 @@
     </w:p>
     <w:p>
       <w:r>
-        <w:t xml:space="preserve">We use SAS to help gain information about possible influential data points. The Cook’s D values were relatively low for all variables. However, there were two variables that had a few points with higher Cook’s D values compared to their respective observations.  Those two variables were Unemployed and </w:t>
-      </w:r>
-      <w:proofErr w:type="spellStart"/>
-      <w:r>
-        <w:t>Severe_Housing_Problems</w:t>
-      </w:r>
-      <w:proofErr w:type="spellEnd"/>
-      <w:r>
-        <w:t xml:space="preserve">. Figure 4 shows the fit diagnostics, box plots, and R boxplot information for Unemployed. Figure 5 shows the same for </w:t>
-      </w:r>
-      <w:proofErr w:type="spellStart"/>
-      <w:r>
-        <w:t>Severe_Housing_Problems</w:t>
-      </w:r>
-      <w:proofErr w:type="spellEnd"/>
-      <w:r>
-        <w:t xml:space="preserve"> (Renamed </w:t>
-      </w:r>
-      <w:proofErr w:type="spellStart"/>
-      <w:r>
-        <w:t>Housing_Prob</w:t>
-      </w:r>
-      <w:proofErr w:type="spellEnd"/>
-      <w:r>
-        <w:t xml:space="preserve"> for short). The fit diagnostics for the other variable can be found in the Appendix. </w:t>
+        <w:t>We use SAS to help gain information about possible influential data points. The Cook’s D values were relatively low for all variables. However, there were two variables that had a few points with higher Cook’s D values compared to their respective observations.  Those two variables were Unemployed and Severe_Housing_Problems. Figure 4 shows the fit diagnostics, box plots, and R boxplot information for Unemployed. Figure 5 shows the same for Severe_Housing_Problems (Renamed Housing_Prob for short). The fit diagnostics for the other variable</w:t>
+      </w:r>
+      <w:r>
+        <w:t>s</w:t>
+      </w:r>
+      <w:r>
+        <w:t xml:space="preserve"> can be found in the Appendix. </w:t>
       </w:r>
     </w:p>
     <w:tbl>
@@ -1276,11 +1245,9 @@
       <w:r>
         <w:t xml:space="preserve">Fit Diagnostics and Box Plots for </w:t>
       </w:r>
-      <w:proofErr w:type="spellStart"/>
       <w:r>
         <w:t>Severe_Housing_Problems</w:t>
       </w:r>
-      <w:proofErr w:type="spellEnd"/>
     </w:p>
     <w:p>
       <w:r>
@@ -1289,17 +1256,15 @@
     </w:p>
     <w:p>
       <w:r>
-        <w:t xml:space="preserve">We removed 3 outliers for severe housing problems. We removed the data for Bethel, Northwest Arctic and Yukon-Koyukuk counties in Alaska. There are four factors that contribute to this category. They are housing units that lack complete kitchens, lack complete plumbing facilities, overcrowded, or severely cost burdened. These counties reside in Alaska where the cost to build is beyond what the residents can afford and therefore overcrowding is above normal compared to the rest of the United States. [Nathan </w:t>
-      </w:r>
-      <w:proofErr w:type="spellStart"/>
-      <w:r>
-        <w:t>Wiltse</w:t>
-      </w:r>
-      <w:proofErr w:type="spellEnd"/>
-      <w:r>
-        <w:t>, Dustin Madden, 2018 Alaska Housing Assessment, Jan 17, 2018 [3]. The evidence for outlier removals are shown in Figure 6 and 7.</w:t>
-      </w:r>
-    </w:p>
+        <w:t>We removed 3 outliers for severe housing problems. We removed the data for Bethel, Northwest Arctic and Yukon-Koyukuk counties in Alaska. There are four factors that contribute to this category. They are housing units that lack complete kitchens, lack complete plumbing facilities, overcrowded, or severely cost burdened. These counties reside in Alaska where the cost to build is beyond what the residents can afford and therefore overcrowding is above normal compared to the rest of the United States. [Nathan Wiltse, Dustin Madden, 2018 Alaska Housing Assessment, Jan 17, 2018 [3]. The evidence for outlier removals are shown in Figure 6 and 7.</w:t>
+      </w:r>
+    </w:p>
+    <w:p/>
+    <w:p/>
+    <w:p/>
+    <w:p/>
+    <w:p/>
+    <w:p/>
     <w:p/>
     <w:tbl>
       <w:tblPr>
@@ -1327,6 +1292,7 @@
               <w:rPr>
                 <w:noProof/>
               </w:rPr>
+              <w:lastRenderedPageBreak/>
               <w:t>Before Outlier Removal</w:t>
             </w:r>
           </w:p>
@@ -1361,7 +1327,6 @@
               <w:rPr>
                 <w:noProof/>
               </w:rPr>
-              <w:lastRenderedPageBreak/>
               <w:drawing>
                 <wp:inline distT="0" distB="0" distL="0" distR="0" wp14:anchorId="0B7F7149" wp14:editId="3329B544">
                   <wp:extent cx="2898545" cy="1781552"/>
@@ -1938,23 +1903,7 @@
           <w:rFonts w:eastAsia="Times New Roman" w:cstheme="minorHAnsi"/>
           <w:szCs w:val="24"/>
         </w:rPr>
-        <w:t xml:space="preserve">Diabetic, </w:t>
-      </w:r>
-      <w:proofErr w:type="spellStart"/>
-      <w:r>
-        <w:rPr>
-          <w:rFonts w:eastAsia="Times New Roman" w:cstheme="minorHAnsi"/>
-          <w:szCs w:val="24"/>
-        </w:rPr>
-        <w:t>Physically_Inactive</w:t>
-      </w:r>
-      <w:proofErr w:type="spellEnd"/>
-      <w:r>
-        <w:rPr>
-          <w:rFonts w:eastAsia="Times New Roman" w:cstheme="minorHAnsi"/>
-          <w:szCs w:val="24"/>
-        </w:rPr>
-        <w:t xml:space="preserve">, Insufficient Sleep, Frequent_Mental_Distress, Frequent_Physical_Distress. </w:t>
+        <w:t xml:space="preserve">Diabetic, Physically_Inactive, Insufficient Sleep, Frequent_Mental_Distress, Frequent_Physical_Distress. </w:t>
       </w:r>
     </w:p>
     <w:p>
@@ -2083,23 +2032,7 @@
           <w:rFonts w:eastAsia="Times New Roman" w:cstheme="minorHAnsi"/>
           <w:szCs w:val="24"/>
         </w:rPr>
-        <w:t xml:space="preserve">The </w:t>
-      </w:r>
-      <w:proofErr w:type="spellStart"/>
-      <w:r>
-        <w:rPr>
-          <w:rFonts w:eastAsia="Times New Roman" w:cstheme="minorHAnsi"/>
-          <w:szCs w:val="24"/>
-        </w:rPr>
-        <w:t>dendogramed</w:t>
-      </w:r>
-      <w:proofErr w:type="spellEnd"/>
-      <w:r>
-        <w:rPr>
-          <w:rFonts w:eastAsia="Times New Roman" w:cstheme="minorHAnsi"/>
-          <w:szCs w:val="24"/>
-        </w:rPr>
-        <w:t xml:space="preserve"> heatmap confirms the strong correlation previously seen with Frequenet_Mental_Distress and Physical_Mental_Distress.</w:t>
+        <w:t>The dendogramed heatmap confirms the strong correlation previously seen with Frequenet_Mental_Distress and Physical_Mental_Distress.</w:t>
       </w:r>
     </w:p>
     <w:p>
@@ -2150,21 +2083,12 @@
           <w:szCs w:val="24"/>
         </w:rPr>
       </w:pPr>
-      <w:proofErr w:type="spellStart"/>
       <w:r>
         <w:rPr>
           <w:rFonts w:eastAsia="Times New Roman" w:cstheme="minorHAnsi"/>
           <w:szCs w:val="24"/>
         </w:rPr>
-        <w:t>Some_College</w:t>
-      </w:r>
-      <w:proofErr w:type="spellEnd"/>
-      <w:r>
-        <w:rPr>
-          <w:rFonts w:eastAsia="Times New Roman" w:cstheme="minorHAnsi"/>
-          <w:szCs w:val="24"/>
-        </w:rPr>
-        <w:t xml:space="preserve">, Excessive_Drinking </w:t>
+        <w:t xml:space="preserve">Some_College, Excessive_Drinking </w:t>
       </w:r>
     </w:p>
     <w:p>
@@ -2184,23 +2108,7 @@
           <w:rFonts w:eastAsia="Times New Roman" w:cstheme="minorHAnsi"/>
           <w:szCs w:val="24"/>
         </w:rPr>
-        <w:t xml:space="preserve">Diabetic, </w:t>
-      </w:r>
-      <w:proofErr w:type="spellStart"/>
-      <w:r>
-        <w:rPr>
-          <w:rFonts w:eastAsia="Times New Roman" w:cstheme="minorHAnsi"/>
-          <w:szCs w:val="24"/>
-        </w:rPr>
-        <w:t>Physically_Inactive</w:t>
-      </w:r>
-      <w:proofErr w:type="spellEnd"/>
-      <w:r>
-        <w:rPr>
-          <w:rFonts w:eastAsia="Times New Roman" w:cstheme="minorHAnsi"/>
-          <w:szCs w:val="24"/>
-        </w:rPr>
-        <w:t xml:space="preserve"> </w:t>
+        <w:t xml:space="preserve">Diabetic, Physically_Inactive </w:t>
       </w:r>
     </w:p>
     <w:p>
@@ -2247,55 +2155,23 @@
           <w:rFonts w:eastAsia="Times New Roman" w:cstheme="minorHAnsi"/>
           <w:szCs w:val="24"/>
         </w:rPr>
-        <w:t xml:space="preserve">Uninured, </w:t>
-      </w:r>
-      <w:proofErr w:type="spellStart"/>
-      <w:r>
+        <w:t xml:space="preserve">Uninured, Severe_Housing_Problems </w:t>
+      </w:r>
+    </w:p>
+    <w:p>
+      <w:pPr>
+        <w:spacing w:before="100" w:beforeAutospacing="1" w:after="100" w:afterAutospacing="1" w:line="240" w:lineRule="auto"/>
         <w:rPr>
           <w:rFonts w:eastAsia="Times New Roman" w:cstheme="minorHAnsi"/>
           <w:szCs w:val="24"/>
         </w:rPr>
-        <w:t>Severe_Housing_Problems</w:t>
-      </w:r>
-      <w:proofErr w:type="spellEnd"/>
+      </w:pPr>
       <w:r>
         <w:rPr>
           <w:rFonts w:eastAsia="Times New Roman" w:cstheme="minorHAnsi"/>
           <w:szCs w:val="24"/>
         </w:rPr>
-        <w:t xml:space="preserve"> </w:t>
-      </w:r>
-    </w:p>
-    <w:p>
-      <w:pPr>
-        <w:spacing w:before="100" w:beforeAutospacing="1" w:after="100" w:afterAutospacing="1" w:line="240" w:lineRule="auto"/>
-        <w:rPr>
-          <w:rFonts w:eastAsia="Times New Roman" w:cstheme="minorHAnsi"/>
-          <w:szCs w:val="24"/>
-        </w:rPr>
-      </w:pPr>
-      <w:r>
-        <w:rPr>
-          <w:rFonts w:eastAsia="Times New Roman" w:cstheme="minorHAnsi"/>
-          <w:szCs w:val="24"/>
-        </w:rPr>
-        <w:t xml:space="preserve">The correlations identified by the </w:t>
-      </w:r>
-      <w:proofErr w:type="spellStart"/>
-      <w:r>
-        <w:rPr>
-          <w:rFonts w:eastAsia="Times New Roman" w:cstheme="minorHAnsi"/>
-          <w:szCs w:val="24"/>
-        </w:rPr>
-        <w:t>dendogram</w:t>
-      </w:r>
-      <w:proofErr w:type="spellEnd"/>
-      <w:r>
-        <w:rPr>
-          <w:rFonts w:eastAsia="Times New Roman" w:cstheme="minorHAnsi"/>
-          <w:szCs w:val="24"/>
-        </w:rPr>
-        <w:t xml:space="preserve"> surprisingly all make practical sense. One would expect to lose sleep if they were unemployed. Drinking being correlated to college makes sense. Diabetic is not uncommon amongst physically ina</w:t>
+        <w:t>The correlations identified by the dendogram surprisingly all make practical sense. One would expect to lose sleep if they were unemployed. Drinking being correlated to college makes sense. Diabetic is not uncommon amongst physically ina</w:t>
       </w:r>
       <w:r>
         <w:rPr>
@@ -2323,10 +2199,10 @@
         </w:rPr>
         <w:lastRenderedPageBreak/>
         <w:drawing>
-          <wp:inline distT="0" distB="0" distL="0" distR="0" wp14:anchorId="3A37C04B" wp14:editId="07D8BE4A">
-            <wp:extent cx="5495238" cy="4485714"/>
-            <wp:effectExtent l="19050" t="19050" r="10795" b="10160"/>
-            <wp:docPr id="7" name="Picture 7"/>
+          <wp:inline distT="0" distB="0" distL="0" distR="0" wp14:anchorId="2E337320" wp14:editId="728236A2">
+            <wp:extent cx="5609524" cy="4514286"/>
+            <wp:effectExtent l="19050" t="19050" r="10795" b="19685"/>
+            <wp:docPr id="62" name="Picture 62"/>
             <wp:cNvGraphicFramePr>
               <a:graphicFrameLocks xmlns:a="http://schemas.openxmlformats.org/drawingml/2006/main" noChangeAspect="1"/>
             </wp:cNvGraphicFramePr>
@@ -2346,7 +2222,7 @@
                   <pic:spPr>
                     <a:xfrm>
                       <a:off x="0" y="0"/>
-                      <a:ext cx="5495238" cy="4485714"/>
+                      <a:ext cx="5609524" cy="4514286"/>
                     </a:xfrm>
                     <a:prstGeom prst="rect">
                       <a:avLst/>
@@ -2423,23 +2299,7 @@
           <w:rFonts w:eastAsia="Times New Roman" w:cstheme="minorHAnsi"/>
           <w:szCs w:val="24"/>
         </w:rPr>
-        <w:t xml:space="preserve">, the order of correlated variables </w:t>
-      </w:r>
-      <w:proofErr w:type="gramStart"/>
-      <w:r>
-        <w:rPr>
-          <w:rFonts w:eastAsia="Times New Roman" w:cstheme="minorHAnsi"/>
-          <w:szCs w:val="24"/>
-        </w:rPr>
-        <w:t>are</w:t>
-      </w:r>
-      <w:proofErr w:type="gramEnd"/>
-      <w:r>
-        <w:rPr>
-          <w:rFonts w:eastAsia="Times New Roman" w:cstheme="minorHAnsi"/>
-          <w:szCs w:val="24"/>
-        </w:rPr>
-        <w:t xml:space="preserve">: </w:t>
+        <w:t xml:space="preserve">, the order of correlated variables are: </w:t>
       </w:r>
     </w:p>
     <w:p>
@@ -2486,23 +2346,7 @@
           <w:rFonts w:eastAsia="Times New Roman" w:cstheme="minorHAnsi"/>
           <w:szCs w:val="24"/>
         </w:rPr>
-        <w:t xml:space="preserve">Smokers, </w:t>
-      </w:r>
-      <w:proofErr w:type="spellStart"/>
-      <w:r>
-        <w:rPr>
-          <w:rFonts w:eastAsia="Times New Roman" w:cstheme="minorHAnsi"/>
-          <w:szCs w:val="24"/>
-        </w:rPr>
-        <w:t>Frequenet_Physical_Distress</w:t>
-      </w:r>
-      <w:proofErr w:type="spellEnd"/>
-      <w:r>
-        <w:rPr>
-          <w:rFonts w:eastAsia="Times New Roman" w:cstheme="minorHAnsi"/>
-          <w:szCs w:val="24"/>
-        </w:rPr>
-        <w:t xml:space="preserve"> </w:t>
+        <w:t xml:space="preserve">Smokers, Frequenet_Physical_Distress </w:t>
       </w:r>
     </w:p>
     <w:p>
@@ -2542,23 +2386,7 @@
           <w:rFonts w:eastAsia="Times New Roman" w:cstheme="minorHAnsi"/>
           <w:szCs w:val="24"/>
         </w:rPr>
-        <w:t xml:space="preserve">Diabetic, </w:t>
-      </w:r>
-      <w:proofErr w:type="spellStart"/>
-      <w:r>
-        <w:rPr>
-          <w:rFonts w:eastAsia="Times New Roman" w:cstheme="minorHAnsi"/>
-          <w:szCs w:val="24"/>
-        </w:rPr>
-        <w:t>Physically_Inactive</w:t>
-      </w:r>
-      <w:proofErr w:type="spellEnd"/>
-      <w:r>
-        <w:rPr>
-          <w:rFonts w:eastAsia="Times New Roman" w:cstheme="minorHAnsi"/>
-          <w:szCs w:val="24"/>
-        </w:rPr>
-        <w:t xml:space="preserve"> </w:t>
+        <w:t xml:space="preserve">Diabetic, Physically_Inactive </w:t>
       </w:r>
     </w:p>
     <w:p>
@@ -2707,10 +2535,10 @@
         </w:rPr>
         <w:lastRenderedPageBreak/>
         <w:drawing>
-          <wp:inline distT="0" distB="0" distL="0" distR="0" wp14:anchorId="2108C379" wp14:editId="683FC156">
-            <wp:extent cx="3624579" cy="1812290"/>
-            <wp:effectExtent l="19050" t="19050" r="14605" b="16510"/>
-            <wp:docPr id="8" name="Picture 8"/>
+          <wp:inline distT="0" distB="0" distL="0" distR="0" wp14:anchorId="3C6E6944" wp14:editId="279CC26D">
+            <wp:extent cx="3263352" cy="1614055"/>
+            <wp:effectExtent l="19050" t="19050" r="13335" b="24765"/>
+            <wp:docPr id="63" name="Picture 63"/>
             <wp:cNvGraphicFramePr>
               <a:graphicFrameLocks xmlns:a="http://schemas.openxmlformats.org/drawingml/2006/main" noChangeAspect="1"/>
             </wp:cNvGraphicFramePr>
@@ -2730,7 +2558,7 @@
                   <pic:spPr>
                     <a:xfrm>
                       <a:off x="0" y="0"/>
-                      <a:ext cx="3651547" cy="1825774"/>
+                      <a:ext cx="3283231" cy="1623887"/>
                     </a:xfrm>
                     <a:prstGeom prst="rect">
                       <a:avLst/>
@@ -2795,6 +2623,887 @@
     <w:p>
       <w:pPr>
         <w:rPr>
+          <w:rFonts w:cstheme="minorHAnsi"/>
+          <w:sz w:val="20"/>
+        </w:rPr>
+      </w:pPr>
+      <w:r>
+        <w:rPr>
+          <w:rFonts w:cstheme="minorHAnsi"/>
+          <w:sz w:val="20"/>
+        </w:rPr>
+        <w:t>We</w:t>
+      </w:r>
+      <w:r>
+        <w:rPr>
+          <w:rFonts w:cstheme="minorHAnsi"/>
+          <w:sz w:val="20"/>
+        </w:rPr>
+        <w:t xml:space="preserve"> use PCA to visualize any other insights. It is fortunate to already have our data somewhat normalized on a percentage scale. It reduces the scale sensitivity seen with PCA.</w:t>
+      </w:r>
+      <w:r>
+        <w:rPr>
+          <w:rFonts w:cstheme="minorHAnsi"/>
+          <w:sz w:val="20"/>
+        </w:rPr>
+        <w:t xml:space="preserve"> Figure 12 shows the PCA values.</w:t>
+      </w:r>
+    </w:p>
+    <w:p>
+      <w:pPr>
+        <w:keepNext/>
+      </w:pPr>
+      <w:r>
+        <w:rPr>
+          <w:noProof/>
+        </w:rPr>
+        <w:drawing>
+          <wp:inline distT="0" distB="0" distL="0" distR="0" wp14:anchorId="47DFFDBC" wp14:editId="5A5459A3">
+            <wp:extent cx="3744191" cy="3544581"/>
+            <wp:effectExtent l="19050" t="19050" r="27940" b="17780"/>
+            <wp:docPr id="64" name="Picture 64"/>
+            <wp:cNvGraphicFramePr>
+              <a:graphicFrameLocks xmlns:a="http://schemas.openxmlformats.org/drawingml/2006/main" noChangeAspect="1"/>
+            </wp:cNvGraphicFramePr>
+            <a:graphic xmlns:a="http://schemas.openxmlformats.org/drawingml/2006/main">
+              <a:graphicData uri="http://schemas.openxmlformats.org/drawingml/2006/picture">
+                <pic:pic xmlns:pic="http://schemas.openxmlformats.org/drawingml/2006/picture">
+                  <pic:nvPicPr>
+                    <pic:cNvPr id="1" name=""/>
+                    <pic:cNvPicPr/>
+                  </pic:nvPicPr>
+                  <pic:blipFill>
+                    <a:blip r:embed="rId23"/>
+                    <a:stretch>
+                      <a:fillRect/>
+                    </a:stretch>
+                  </pic:blipFill>
+                  <pic:spPr>
+                    <a:xfrm>
+                      <a:off x="0" y="0"/>
+                      <a:ext cx="3762779" cy="3562178"/>
+                    </a:xfrm>
+                    <a:prstGeom prst="rect">
+                      <a:avLst/>
+                    </a:prstGeom>
+                    <a:ln>
+                      <a:solidFill>
+                        <a:schemeClr val="tx1"/>
+                      </a:solidFill>
+                    </a:ln>
+                  </pic:spPr>
+                </pic:pic>
+              </a:graphicData>
+            </a:graphic>
+          </wp:inline>
+        </w:drawing>
+      </w:r>
+    </w:p>
+    <w:p>
+      <w:pPr>
+        <w:pStyle w:val="Caption"/>
+      </w:pPr>
+      <w:r>
+        <w:t xml:space="preserve">Figure </w:t>
+      </w:r>
+      <w:r>
+        <w:fldChar w:fldCharType="begin"/>
+      </w:r>
+      <w:r>
+        <w:instrText xml:space="preserve"> SEQ Figure \* ARABIC </w:instrText>
+      </w:r>
+      <w:r>
+        <w:fldChar w:fldCharType="separate"/>
+      </w:r>
+      <w:r>
+        <w:rPr>
+          <w:noProof/>
+        </w:rPr>
+        <w:t>12</w:t>
+      </w:r>
+      <w:r>
+        <w:fldChar w:fldCharType="end"/>
+      </w:r>
+      <w:r>
+        <w:t xml:space="preserve"> - PCA Values</w:t>
+      </w:r>
+    </w:p>
+    <w:p>
+      <w:r>
+        <w:t xml:space="preserve">The Scree and Cumulative Proportion plots are shown in Figure 13. The plots show </w:t>
+      </w:r>
+      <w:r>
+        <w:t>6 PCs</w:t>
+      </w:r>
+      <w:r>
+        <w:t xml:space="preserve"> are needed to retain 90% of the total variation in the data.  </w:t>
+      </w:r>
+    </w:p>
+    <w:tbl>
+      <w:tblPr>
+        <w:tblStyle w:val="TableGrid"/>
+        <w:tblW w:w="0" w:type="auto"/>
+        <w:tblLook w:val="04A0" w:firstRow="1" w:lastRow="0" w:firstColumn="1" w:lastColumn="0" w:noHBand="0" w:noVBand="1"/>
+      </w:tblPr>
+      <w:tblGrid>
+        <w:gridCol w:w="4735"/>
+        <w:gridCol w:w="4615"/>
+      </w:tblGrid>
+      <w:tr>
+        <w:tc>
+          <w:tcPr>
+            <w:tcW w:w="4675" w:type="dxa"/>
+          </w:tcPr>
+          <w:p>
+            <w:pPr>
+              <w:rPr>
+                <w:rFonts w:cstheme="minorHAnsi"/>
+                <w:sz w:val="20"/>
+              </w:rPr>
+            </w:pPr>
+            <w:r>
+              <w:rPr>
+                <w:noProof/>
+              </w:rPr>
+              <w:lastRenderedPageBreak/>
+              <w:drawing>
+                <wp:inline distT="0" distB="0" distL="0" distR="0" wp14:anchorId="43FBE743" wp14:editId="42868D66">
+                  <wp:extent cx="2935170" cy="2015734"/>
+                  <wp:effectExtent l="0" t="0" r="0" b="3810"/>
+                  <wp:docPr id="65" name="Picture 65"/>
+                  <wp:cNvGraphicFramePr>
+                    <a:graphicFrameLocks xmlns:a="http://schemas.openxmlformats.org/drawingml/2006/main" noChangeAspect="1"/>
+                  </wp:cNvGraphicFramePr>
+                  <a:graphic xmlns:a="http://schemas.openxmlformats.org/drawingml/2006/main">
+                    <a:graphicData uri="http://schemas.openxmlformats.org/drawingml/2006/picture">
+                      <pic:pic xmlns:pic="http://schemas.openxmlformats.org/drawingml/2006/picture">
+                        <pic:nvPicPr>
+                          <pic:cNvPr id="1" name=""/>
+                          <pic:cNvPicPr/>
+                        </pic:nvPicPr>
+                        <pic:blipFill>
+                          <a:blip r:embed="rId24"/>
+                          <a:stretch>
+                            <a:fillRect/>
+                          </a:stretch>
+                        </pic:blipFill>
+                        <pic:spPr>
+                          <a:xfrm>
+                            <a:off x="0" y="0"/>
+                            <a:ext cx="2947275" cy="2024047"/>
+                          </a:xfrm>
+                          <a:prstGeom prst="rect">
+                            <a:avLst/>
+                          </a:prstGeom>
+                        </pic:spPr>
+                      </pic:pic>
+                    </a:graphicData>
+                  </a:graphic>
+                </wp:inline>
+              </w:drawing>
+            </w:r>
+          </w:p>
+        </w:tc>
+        <w:tc>
+          <w:tcPr>
+            <w:tcW w:w="4675" w:type="dxa"/>
+          </w:tcPr>
+          <w:p>
+            <w:pPr>
+              <w:keepNext/>
+              <w:rPr>
+                <w:rFonts w:cstheme="minorHAnsi"/>
+                <w:sz w:val="20"/>
+              </w:rPr>
+            </w:pPr>
+            <w:r>
+              <w:rPr>
+                <w:noProof/>
+              </w:rPr>
+              <w:drawing>
+                <wp:inline distT="0" distB="0" distL="0" distR="0" wp14:anchorId="1FB52A3A" wp14:editId="36E75A1B">
+                  <wp:extent cx="2849625" cy="1946330"/>
+                  <wp:effectExtent l="0" t="0" r="8255" b="0"/>
+                  <wp:docPr id="66" name="Picture 66"/>
+                  <wp:cNvGraphicFramePr>
+                    <a:graphicFrameLocks xmlns:a="http://schemas.openxmlformats.org/drawingml/2006/main" noChangeAspect="1"/>
+                  </wp:cNvGraphicFramePr>
+                  <a:graphic xmlns:a="http://schemas.openxmlformats.org/drawingml/2006/main">
+                    <a:graphicData uri="http://schemas.openxmlformats.org/drawingml/2006/picture">
+                      <pic:pic xmlns:pic="http://schemas.openxmlformats.org/drawingml/2006/picture">
+                        <pic:nvPicPr>
+                          <pic:cNvPr id="1" name=""/>
+                          <pic:cNvPicPr/>
+                        </pic:nvPicPr>
+                        <pic:blipFill>
+                          <a:blip r:embed="rId25"/>
+                          <a:stretch>
+                            <a:fillRect/>
+                          </a:stretch>
+                        </pic:blipFill>
+                        <pic:spPr>
+                          <a:xfrm>
+                            <a:off x="0" y="0"/>
+                            <a:ext cx="2890482" cy="1974236"/>
+                          </a:xfrm>
+                          <a:prstGeom prst="rect">
+                            <a:avLst/>
+                          </a:prstGeom>
+                        </pic:spPr>
+                      </pic:pic>
+                    </a:graphicData>
+                  </a:graphic>
+                </wp:inline>
+              </w:drawing>
+            </w:r>
+          </w:p>
+        </w:tc>
+      </w:tr>
+    </w:tbl>
+    <w:p>
+      <w:pPr>
+        <w:pStyle w:val="Caption"/>
+        <w:rPr>
+          <w:rFonts w:cstheme="minorHAnsi"/>
+          <w:sz w:val="20"/>
+        </w:rPr>
+      </w:pPr>
+      <w:r>
+        <w:t xml:space="preserve">Figure </w:t>
+      </w:r>
+      <w:r>
+        <w:fldChar w:fldCharType="begin"/>
+      </w:r>
+      <w:r>
+        <w:instrText xml:space="preserve"> SEQ Figure \* ARABIC </w:instrText>
+      </w:r>
+      <w:r>
+        <w:fldChar w:fldCharType="separate"/>
+      </w:r>
+      <w:r>
+        <w:rPr>
+          <w:noProof/>
+        </w:rPr>
+        <w:t>13</w:t>
+      </w:r>
+      <w:r>
+        <w:fldChar w:fldCharType="end"/>
+      </w:r>
+      <w:r>
+        <w:t xml:space="preserve"> - Scree and Cumulative Proportion Plots</w:t>
+      </w:r>
+    </w:p>
+    <w:p>
+      <w:r>
+        <w:t>Next, we review the first few PCA plots shown in Figure 14.</w:t>
+      </w:r>
+    </w:p>
+    <w:tbl>
+      <w:tblPr>
+        <w:tblStyle w:val="TableGrid"/>
+        <w:tblW w:w="0" w:type="auto"/>
+        <w:tblLook w:val="04A0" w:firstRow="1" w:lastRow="0" w:firstColumn="1" w:lastColumn="0" w:noHBand="0" w:noVBand="1"/>
+      </w:tblPr>
+      <w:tblGrid>
+        <w:gridCol w:w="3030"/>
+        <w:gridCol w:w="3120"/>
+        <w:gridCol w:w="3200"/>
+      </w:tblGrid>
+      <w:tr>
+        <w:tc>
+          <w:tcPr>
+            <w:tcW w:w="3116" w:type="dxa"/>
+          </w:tcPr>
+          <w:p>
+            <w:r>
+              <w:rPr>
+                <w:noProof/>
+              </w:rPr>
+              <w:drawing>
+                <wp:inline distT="0" distB="0" distL="0" distR="0" wp14:anchorId="11D8939B" wp14:editId="47FDC27B">
+                  <wp:extent cx="1943362" cy="1382777"/>
+                  <wp:effectExtent l="0" t="0" r="0" b="8255"/>
+                  <wp:docPr id="67" name="Picture 67"/>
+                  <wp:cNvGraphicFramePr>
+                    <a:graphicFrameLocks xmlns:a="http://schemas.openxmlformats.org/drawingml/2006/main" noChangeAspect="1"/>
+                  </wp:cNvGraphicFramePr>
+                  <a:graphic xmlns:a="http://schemas.openxmlformats.org/drawingml/2006/main">
+                    <a:graphicData uri="http://schemas.openxmlformats.org/drawingml/2006/picture">
+                      <pic:pic xmlns:pic="http://schemas.openxmlformats.org/drawingml/2006/picture">
+                        <pic:nvPicPr>
+                          <pic:cNvPr id="1" name=""/>
+                          <pic:cNvPicPr/>
+                        </pic:nvPicPr>
+                        <pic:blipFill>
+                          <a:blip r:embed="rId26"/>
+                          <a:stretch>
+                            <a:fillRect/>
+                          </a:stretch>
+                        </pic:blipFill>
+                        <pic:spPr>
+                          <a:xfrm>
+                            <a:off x="0" y="0"/>
+                            <a:ext cx="1964605" cy="1397892"/>
+                          </a:xfrm>
+                          <a:prstGeom prst="rect">
+                            <a:avLst/>
+                          </a:prstGeom>
+                        </pic:spPr>
+                      </pic:pic>
+                    </a:graphicData>
+                  </a:graphic>
+                </wp:inline>
+              </w:drawing>
+            </w:r>
+          </w:p>
+        </w:tc>
+        <w:tc>
+          <w:tcPr>
+            <w:tcW w:w="3117" w:type="dxa"/>
+          </w:tcPr>
+          <w:p>
+            <w:r>
+              <w:rPr>
+                <w:noProof/>
+              </w:rPr>
+              <w:drawing>
+                <wp:inline distT="0" distB="0" distL="0" distR="0" wp14:anchorId="4AD31DB6" wp14:editId="48C39260">
+                  <wp:extent cx="2004812" cy="1451133"/>
+                  <wp:effectExtent l="0" t="0" r="0" b="0"/>
+                  <wp:docPr id="68" name="Picture 68"/>
+                  <wp:cNvGraphicFramePr>
+                    <a:graphicFrameLocks xmlns:a="http://schemas.openxmlformats.org/drawingml/2006/main" noChangeAspect="1"/>
+                  </wp:cNvGraphicFramePr>
+                  <a:graphic xmlns:a="http://schemas.openxmlformats.org/drawingml/2006/main">
+                    <a:graphicData uri="http://schemas.openxmlformats.org/drawingml/2006/picture">
+                      <pic:pic xmlns:pic="http://schemas.openxmlformats.org/drawingml/2006/picture">
+                        <pic:nvPicPr>
+                          <pic:cNvPr id="1" name=""/>
+                          <pic:cNvPicPr/>
+                        </pic:nvPicPr>
+                        <pic:blipFill>
+                          <a:blip r:embed="rId27"/>
+                          <a:stretch>
+                            <a:fillRect/>
+                          </a:stretch>
+                        </pic:blipFill>
+                        <pic:spPr>
+                          <a:xfrm>
+                            <a:off x="0" y="0"/>
+                            <a:ext cx="2039531" cy="1476264"/>
+                          </a:xfrm>
+                          <a:prstGeom prst="rect">
+                            <a:avLst/>
+                          </a:prstGeom>
+                        </pic:spPr>
+                      </pic:pic>
+                    </a:graphicData>
+                  </a:graphic>
+                </wp:inline>
+              </w:drawing>
+            </w:r>
+          </w:p>
+        </w:tc>
+        <w:tc>
+          <w:tcPr>
+            <w:tcW w:w="3117" w:type="dxa"/>
+          </w:tcPr>
+          <w:p>
+            <w:r>
+              <w:rPr>
+                <w:noProof/>
+              </w:rPr>
+              <w:drawing>
+                <wp:inline distT="0" distB="0" distL="0" distR="0" wp14:anchorId="54EC1803" wp14:editId="170D6320">
+                  <wp:extent cx="1879521" cy="1356830"/>
+                  <wp:effectExtent l="0" t="0" r="6985" b="0"/>
+                  <wp:docPr id="69" name="Picture 69"/>
+                  <wp:cNvGraphicFramePr>
+                    <a:graphicFrameLocks xmlns:a="http://schemas.openxmlformats.org/drawingml/2006/main" noChangeAspect="1"/>
+                  </wp:cNvGraphicFramePr>
+                  <a:graphic xmlns:a="http://schemas.openxmlformats.org/drawingml/2006/main">
+                    <a:graphicData uri="http://schemas.openxmlformats.org/drawingml/2006/picture">
+                      <pic:pic xmlns:pic="http://schemas.openxmlformats.org/drawingml/2006/picture">
+                        <pic:nvPicPr>
+                          <pic:cNvPr id="1" name=""/>
+                          <pic:cNvPicPr/>
+                        </pic:nvPicPr>
+                        <pic:blipFill>
+                          <a:blip r:embed="rId28"/>
+                          <a:stretch>
+                            <a:fillRect/>
+                          </a:stretch>
+                        </pic:blipFill>
+                        <pic:spPr>
+                          <a:xfrm>
+                            <a:off x="0" y="0"/>
+                            <a:ext cx="1919930" cy="1386001"/>
+                          </a:xfrm>
+                          <a:prstGeom prst="rect">
+                            <a:avLst/>
+                          </a:prstGeom>
+                        </pic:spPr>
+                      </pic:pic>
+                    </a:graphicData>
+                  </a:graphic>
+                </wp:inline>
+              </w:drawing>
+            </w:r>
+          </w:p>
+        </w:tc>
+      </w:tr>
+      <w:tr>
+        <w:tc>
+          <w:tcPr>
+            <w:tcW w:w="3116" w:type="dxa"/>
+          </w:tcPr>
+          <w:p>
+            <w:r>
+              <w:rPr>
+                <w:noProof/>
+              </w:rPr>
+              <w:drawing>
+                <wp:inline distT="0" distB="0" distL="0" distR="0" wp14:anchorId="3AE5EF87" wp14:editId="414C7775">
+                  <wp:extent cx="1943100" cy="1413522"/>
+                  <wp:effectExtent l="0" t="0" r="0" b="0"/>
+                  <wp:docPr id="70" name="Picture 70"/>
+                  <wp:cNvGraphicFramePr>
+                    <a:graphicFrameLocks xmlns:a="http://schemas.openxmlformats.org/drawingml/2006/main" noChangeAspect="1"/>
+                  </wp:cNvGraphicFramePr>
+                  <a:graphic xmlns:a="http://schemas.openxmlformats.org/drawingml/2006/main">
+                    <a:graphicData uri="http://schemas.openxmlformats.org/drawingml/2006/picture">
+                      <pic:pic xmlns:pic="http://schemas.openxmlformats.org/drawingml/2006/picture">
+                        <pic:nvPicPr>
+                          <pic:cNvPr id="1" name=""/>
+                          <pic:cNvPicPr/>
+                        </pic:nvPicPr>
+                        <pic:blipFill>
+                          <a:blip r:embed="rId29"/>
+                          <a:stretch>
+                            <a:fillRect/>
+                          </a:stretch>
+                        </pic:blipFill>
+                        <pic:spPr>
+                          <a:xfrm>
+                            <a:off x="0" y="0"/>
+                            <a:ext cx="1973516" cy="1435648"/>
+                          </a:xfrm>
+                          <a:prstGeom prst="rect">
+                            <a:avLst/>
+                          </a:prstGeom>
+                        </pic:spPr>
+                      </pic:pic>
+                    </a:graphicData>
+                  </a:graphic>
+                </wp:inline>
+              </w:drawing>
+            </w:r>
+          </w:p>
+        </w:tc>
+        <w:tc>
+          <w:tcPr>
+            <w:tcW w:w="3117" w:type="dxa"/>
+          </w:tcPr>
+          <w:p>
+            <w:r>
+              <w:rPr>
+                <w:noProof/>
+              </w:rPr>
+              <w:drawing>
+                <wp:inline distT="0" distB="0" distL="0" distR="0" wp14:anchorId="65345761" wp14:editId="121E23DB">
+                  <wp:extent cx="1984860" cy="1436266"/>
+                  <wp:effectExtent l="0" t="0" r="0" b="0"/>
+                  <wp:docPr id="71" name="Picture 71"/>
+                  <wp:cNvGraphicFramePr>
+                    <a:graphicFrameLocks xmlns:a="http://schemas.openxmlformats.org/drawingml/2006/main" noChangeAspect="1"/>
+                  </wp:cNvGraphicFramePr>
+                  <a:graphic xmlns:a="http://schemas.openxmlformats.org/drawingml/2006/main">
+                    <a:graphicData uri="http://schemas.openxmlformats.org/drawingml/2006/picture">
+                      <pic:pic xmlns:pic="http://schemas.openxmlformats.org/drawingml/2006/picture">
+                        <pic:nvPicPr>
+                          <pic:cNvPr id="1" name=""/>
+                          <pic:cNvPicPr/>
+                        </pic:nvPicPr>
+                        <pic:blipFill>
+                          <a:blip r:embed="rId30"/>
+                          <a:stretch>
+                            <a:fillRect/>
+                          </a:stretch>
+                        </pic:blipFill>
+                        <pic:spPr>
+                          <a:xfrm>
+                            <a:off x="0" y="0"/>
+                            <a:ext cx="2016913" cy="1459460"/>
+                          </a:xfrm>
+                          <a:prstGeom prst="rect">
+                            <a:avLst/>
+                          </a:prstGeom>
+                        </pic:spPr>
+                      </pic:pic>
+                    </a:graphicData>
+                  </a:graphic>
+                </wp:inline>
+              </w:drawing>
+            </w:r>
+          </w:p>
+        </w:tc>
+        <w:tc>
+          <w:tcPr>
+            <w:tcW w:w="3117" w:type="dxa"/>
+          </w:tcPr>
+          <w:p>
+            <w:r>
+              <w:rPr>
+                <w:noProof/>
+              </w:rPr>
+              <w:drawing>
+                <wp:inline distT="0" distB="0" distL="0" distR="0" wp14:anchorId="0122CAC3" wp14:editId="631F84AE">
+                  <wp:extent cx="2008320" cy="1443158"/>
+                  <wp:effectExtent l="0" t="0" r="0" b="5080"/>
+                  <wp:docPr id="72" name="Picture 72"/>
+                  <wp:cNvGraphicFramePr>
+                    <a:graphicFrameLocks xmlns:a="http://schemas.openxmlformats.org/drawingml/2006/main" noChangeAspect="1"/>
+                  </wp:cNvGraphicFramePr>
+                  <a:graphic xmlns:a="http://schemas.openxmlformats.org/drawingml/2006/main">
+                    <a:graphicData uri="http://schemas.openxmlformats.org/drawingml/2006/picture">
+                      <pic:pic xmlns:pic="http://schemas.openxmlformats.org/drawingml/2006/picture">
+                        <pic:nvPicPr>
+                          <pic:cNvPr id="1" name=""/>
+                          <pic:cNvPicPr/>
+                        </pic:nvPicPr>
+                        <pic:blipFill>
+                          <a:blip r:embed="rId31"/>
+                          <a:stretch>
+                            <a:fillRect/>
+                          </a:stretch>
+                        </pic:blipFill>
+                        <pic:spPr>
+                          <a:xfrm>
+                            <a:off x="0" y="0"/>
+                            <a:ext cx="2042298" cy="1467574"/>
+                          </a:xfrm>
+                          <a:prstGeom prst="rect">
+                            <a:avLst/>
+                          </a:prstGeom>
+                        </pic:spPr>
+                      </pic:pic>
+                    </a:graphicData>
+                  </a:graphic>
+                </wp:inline>
+              </w:drawing>
+            </w:r>
+          </w:p>
+        </w:tc>
+      </w:tr>
+      <w:tr>
+        <w:tc>
+          <w:tcPr>
+            <w:tcW w:w="3116" w:type="dxa"/>
+          </w:tcPr>
+          <w:p>
+            <w:r>
+              <w:rPr>
+                <w:noProof/>
+              </w:rPr>
+              <w:drawing>
+                <wp:inline distT="0" distB="0" distL="0" distR="0" wp14:anchorId="3EA8CA49" wp14:editId="28780D6B">
+                  <wp:extent cx="1913397" cy="1390279"/>
+                  <wp:effectExtent l="0" t="0" r="0" b="635"/>
+                  <wp:docPr id="73" name="Picture 73"/>
+                  <wp:cNvGraphicFramePr>
+                    <a:graphicFrameLocks xmlns:a="http://schemas.openxmlformats.org/drawingml/2006/main" noChangeAspect="1"/>
+                  </wp:cNvGraphicFramePr>
+                  <a:graphic xmlns:a="http://schemas.openxmlformats.org/drawingml/2006/main">
+                    <a:graphicData uri="http://schemas.openxmlformats.org/drawingml/2006/picture">
+                      <pic:pic xmlns:pic="http://schemas.openxmlformats.org/drawingml/2006/picture">
+                        <pic:nvPicPr>
+                          <pic:cNvPr id="1" name=""/>
+                          <pic:cNvPicPr/>
+                        </pic:nvPicPr>
+                        <pic:blipFill>
+                          <a:blip r:embed="rId32"/>
+                          <a:stretch>
+                            <a:fillRect/>
+                          </a:stretch>
+                        </pic:blipFill>
+                        <pic:spPr>
+                          <a:xfrm>
+                            <a:off x="0" y="0"/>
+                            <a:ext cx="1939802" cy="1409465"/>
+                          </a:xfrm>
+                          <a:prstGeom prst="rect">
+                            <a:avLst/>
+                          </a:prstGeom>
+                        </pic:spPr>
+                      </pic:pic>
+                    </a:graphicData>
+                  </a:graphic>
+                </wp:inline>
+              </w:drawing>
+            </w:r>
+          </w:p>
+        </w:tc>
+        <w:tc>
+          <w:tcPr>
+            <w:tcW w:w="3117" w:type="dxa"/>
+          </w:tcPr>
+          <w:p>
+            <w:r>
+              <w:rPr>
+                <w:noProof/>
+              </w:rPr>
+              <w:drawing>
+                <wp:inline distT="0" distB="0" distL="0" distR="0" wp14:anchorId="0AA48DC3" wp14:editId="3A2A5060">
+                  <wp:extent cx="1993727" cy="1439487"/>
+                  <wp:effectExtent l="0" t="0" r="6985" b="8890"/>
+                  <wp:docPr id="74" name="Picture 74"/>
+                  <wp:cNvGraphicFramePr>
+                    <a:graphicFrameLocks xmlns:a="http://schemas.openxmlformats.org/drawingml/2006/main" noChangeAspect="1"/>
+                  </wp:cNvGraphicFramePr>
+                  <a:graphic xmlns:a="http://schemas.openxmlformats.org/drawingml/2006/main">
+                    <a:graphicData uri="http://schemas.openxmlformats.org/drawingml/2006/picture">
+                      <pic:pic xmlns:pic="http://schemas.openxmlformats.org/drawingml/2006/picture">
+                        <pic:nvPicPr>
+                          <pic:cNvPr id="1" name=""/>
+                          <pic:cNvPicPr/>
+                        </pic:nvPicPr>
+                        <pic:blipFill>
+                          <a:blip r:embed="rId33"/>
+                          <a:stretch>
+                            <a:fillRect/>
+                          </a:stretch>
+                        </pic:blipFill>
+                        <pic:spPr>
+                          <a:xfrm>
+                            <a:off x="0" y="0"/>
+                            <a:ext cx="2008999" cy="1450513"/>
+                          </a:xfrm>
+                          <a:prstGeom prst="rect">
+                            <a:avLst/>
+                          </a:prstGeom>
+                        </pic:spPr>
+                      </pic:pic>
+                    </a:graphicData>
+                  </a:graphic>
+                </wp:inline>
+              </w:drawing>
+            </w:r>
+          </w:p>
+        </w:tc>
+        <w:tc>
+          <w:tcPr>
+            <w:tcW w:w="3117" w:type="dxa"/>
+          </w:tcPr>
+          <w:p>
+            <w:pPr>
+              <w:keepNext/>
+            </w:pPr>
+            <w:r>
+              <w:rPr>
+                <w:noProof/>
+              </w:rPr>
+              <w:drawing>
+                <wp:inline distT="0" distB="0" distL="0" distR="0" wp14:anchorId="2F94CF44" wp14:editId="5C510095">
+                  <wp:extent cx="2060082" cy="1481234"/>
+                  <wp:effectExtent l="0" t="0" r="0" b="5080"/>
+                  <wp:docPr id="75" name="Picture 75"/>
+                  <wp:cNvGraphicFramePr>
+                    <a:graphicFrameLocks xmlns:a="http://schemas.openxmlformats.org/drawingml/2006/main" noChangeAspect="1"/>
+                  </wp:cNvGraphicFramePr>
+                  <a:graphic xmlns:a="http://schemas.openxmlformats.org/drawingml/2006/main">
+                    <a:graphicData uri="http://schemas.openxmlformats.org/drawingml/2006/picture">
+                      <pic:pic xmlns:pic="http://schemas.openxmlformats.org/drawingml/2006/picture">
+                        <pic:nvPicPr>
+                          <pic:cNvPr id="1" name=""/>
+                          <pic:cNvPicPr/>
+                        </pic:nvPicPr>
+                        <pic:blipFill>
+                          <a:blip r:embed="rId34"/>
+                          <a:stretch>
+                            <a:fillRect/>
+                          </a:stretch>
+                        </pic:blipFill>
+                        <pic:spPr>
+                          <a:xfrm>
+                            <a:off x="0" y="0"/>
+                            <a:ext cx="2094358" cy="1505879"/>
+                          </a:xfrm>
+                          <a:prstGeom prst="rect">
+                            <a:avLst/>
+                          </a:prstGeom>
+                        </pic:spPr>
+                      </pic:pic>
+                    </a:graphicData>
+                  </a:graphic>
+                </wp:inline>
+              </w:drawing>
+            </w:r>
+          </w:p>
+        </w:tc>
+      </w:tr>
+    </w:tbl>
+    <w:p>
+      <w:pPr>
+        <w:pStyle w:val="Caption"/>
+      </w:pPr>
+      <w:r>
+        <w:t xml:space="preserve">Figure </w:t>
+      </w:r>
+      <w:r>
+        <w:fldChar w:fldCharType="begin"/>
+      </w:r>
+      <w:r>
+        <w:instrText xml:space="preserve"> SEQ Figure \* ARABIC </w:instrText>
+      </w:r>
+      <w:r>
+        <w:fldChar w:fldCharType="separate"/>
+      </w:r>
+      <w:r>
+        <w:rPr>
+          <w:noProof/>
+        </w:rPr>
+        <w:t>14</w:t>
+      </w:r>
+      <w:r>
+        <w:fldChar w:fldCharType="end"/>
+      </w:r>
+      <w:r>
+        <w:t xml:space="preserve"> - PCA Plots to View Separation</w:t>
+      </w:r>
+    </w:p>
+    <w:p>
+      <w:r>
+        <w:rPr>
+          <w:color w:val="333333"/>
+          <w:shd w:val="clear" w:color="auto" w:fill="FFFFFF"/>
+        </w:rPr>
+        <w:t>The PCA plots</w:t>
+      </w:r>
+      <w:r>
+        <w:rPr>
+          <w:color w:val="333333"/>
+          <w:shd w:val="clear" w:color="auto" w:fill="FFFFFF"/>
+        </w:rPr>
+        <w:t xml:space="preserve"> for PC1 and PC2 vs all PCs up to PC6</w:t>
+      </w:r>
+      <w:r>
+        <w:rPr>
+          <w:color w:val="333333"/>
+          <w:shd w:val="clear" w:color="auto" w:fill="FFFFFF"/>
+        </w:rPr>
+        <w:t xml:space="preserve"> show </w:t>
+      </w:r>
+      <w:r>
+        <w:rPr>
+          <w:color w:val="333333"/>
+          <w:shd w:val="clear" w:color="auto" w:fill="FFFFFF"/>
+        </w:rPr>
+        <w:t xml:space="preserve">fairly good </w:t>
+      </w:r>
+      <w:r>
+        <w:rPr>
+          <w:color w:val="333333"/>
+          <w:shd w:val="clear" w:color="auto" w:fill="FFFFFF"/>
+        </w:rPr>
+        <w:t xml:space="preserve">separation. </w:t>
+      </w:r>
+      <w:r>
+        <w:rPr>
+          <w:color w:val="333333"/>
+          <w:shd w:val="clear" w:color="auto" w:fill="FFFFFF"/>
+        </w:rPr>
+        <w:t>This tells us w</w:t>
+      </w:r>
+      <w:r>
+        <w:rPr>
+          <w:color w:val="333333"/>
+          <w:shd w:val="clear" w:color="auto" w:fill="FFFFFF"/>
+        </w:rPr>
+        <w:t xml:space="preserve">e should </w:t>
+      </w:r>
+      <w:r>
+        <w:rPr>
+          <w:color w:val="333333"/>
+          <w:shd w:val="clear" w:color="auto" w:fill="FFFFFF"/>
+        </w:rPr>
+        <w:t xml:space="preserve">expect </w:t>
+      </w:r>
+      <w:r>
+        <w:rPr>
+          <w:color w:val="333333"/>
+          <w:shd w:val="clear" w:color="auto" w:fill="FFFFFF"/>
+        </w:rPr>
+        <w:t xml:space="preserve">decent results </w:t>
+      </w:r>
+      <w:r>
+        <w:rPr>
+          <w:color w:val="333333"/>
+          <w:shd w:val="clear" w:color="auto" w:fill="FFFFFF"/>
+        </w:rPr>
+        <w:t xml:space="preserve">if we used these for our model. However, </w:t>
+      </w:r>
+      <w:r>
+        <w:rPr>
+          <w:color w:val="333333"/>
+          <w:shd w:val="clear" w:color="auto" w:fill="FFFFFF"/>
+        </w:rPr>
+        <w:t xml:space="preserve">we will use the original variables for our </w:t>
+      </w:r>
+      <w:r>
+        <w:rPr>
+          <w:color w:val="333333"/>
+          <w:shd w:val="clear" w:color="auto" w:fill="FFFFFF"/>
+        </w:rPr>
+        <w:lastRenderedPageBreak/>
+        <w:t>model.</w:t>
+      </w:r>
+      <w:r>
+        <w:rPr>
+          <w:color w:val="333333"/>
+          <w:shd w:val="clear" w:color="auto" w:fill="FFFFFF"/>
+        </w:rPr>
+        <w:t xml:space="preserve"> The PCA plots may show some possible outliers</w:t>
+      </w:r>
+      <w:r>
+        <w:rPr>
+          <w:color w:val="333333"/>
+          <w:shd w:val="clear" w:color="auto" w:fill="FFFFFF"/>
+        </w:rPr>
+        <w:t xml:space="preserve">. However, </w:t>
+      </w:r>
+      <w:r>
+        <w:rPr>
+          <w:color w:val="333333"/>
+          <w:shd w:val="clear" w:color="auto" w:fill="FFFFFF"/>
+        </w:rPr>
+        <w:t xml:space="preserve">our previous analysis for </w:t>
+      </w:r>
+      <w:r>
+        <w:rPr>
+          <w:color w:val="333333"/>
+          <w:shd w:val="clear" w:color="auto" w:fill="FFFFFF"/>
+        </w:rPr>
+        <w:t xml:space="preserve">outliers </w:t>
+      </w:r>
+      <w:r>
+        <w:rPr>
+          <w:color w:val="333333"/>
+          <w:shd w:val="clear" w:color="auto" w:fill="FFFFFF"/>
+        </w:rPr>
+        <w:t>using the Cook’s D information do not indicate any addition concerns driving further investigations.</w:t>
+      </w:r>
+      <w:r>
+        <w:rPr>
+          <w:color w:val="333333"/>
+          <w:shd w:val="clear" w:color="auto" w:fill="FFFFFF"/>
+        </w:rPr>
+        <w:t xml:space="preserve"> In other words, the possible outliers seen are not influential enough to drastically affect our modeling.</w:t>
+      </w:r>
+    </w:p>
+    <w:p/>
+    <w:p>
+      <w:pPr>
+        <w:rPr>
           <w:b/>
         </w:rPr>
       </w:pPr>
@@ -2850,7 +3559,7 @@
           <w:rFonts w:eastAsia="Times New Roman" w:cstheme="minorHAnsi"/>
           <w:szCs w:val="24"/>
         </w:rPr>
-        <w:t>Excessive Drinking</w:t>
+        <w:t>Physically Inactive</w:t>
       </w:r>
     </w:p>
     <w:p>
@@ -2870,7 +3579,7 @@
           <w:rFonts w:eastAsia="Times New Roman" w:cstheme="minorHAnsi"/>
           <w:szCs w:val="24"/>
         </w:rPr>
-        <w:t xml:space="preserve">Insufficient Sleep </w:t>
+        <w:t>Excessive Drinking</w:t>
       </w:r>
     </w:p>
     <w:p>
@@ -2890,7 +3599,7 @@
           <w:rFonts w:eastAsia="Times New Roman" w:cstheme="minorHAnsi"/>
           <w:szCs w:val="24"/>
         </w:rPr>
-        <w:t>Some College</w:t>
+        <w:t>Frequent Mental Distress</w:t>
       </w:r>
     </w:p>
     <w:p>
@@ -2910,7 +3619,7 @@
           <w:rFonts w:eastAsia="Times New Roman" w:cstheme="minorHAnsi"/>
           <w:szCs w:val="24"/>
         </w:rPr>
-        <w:t>Severe Housing Problems</w:t>
+        <w:t>Diabetic</w:t>
       </w:r>
     </w:p>
     <w:p>
@@ -2930,7 +3639,7 @@
           <w:rFonts w:eastAsia="Times New Roman" w:cstheme="minorHAnsi"/>
           <w:szCs w:val="24"/>
         </w:rPr>
-        <w:t>Physically Inactive</w:t>
+        <w:t xml:space="preserve">Insufficient Sleep </w:t>
       </w:r>
     </w:p>
     <w:p>
@@ -2950,7 +3659,7 @@
           <w:rFonts w:eastAsia="Times New Roman" w:cstheme="minorHAnsi"/>
           <w:szCs w:val="24"/>
         </w:rPr>
-        <w:t>Diabetic</w:t>
+        <w:t>Uninsured</w:t>
       </w:r>
     </w:p>
     <w:p>
@@ -2970,7 +3679,7 @@
           <w:rFonts w:eastAsia="Times New Roman" w:cstheme="minorHAnsi"/>
           <w:szCs w:val="24"/>
         </w:rPr>
-        <w:t>Uninsured</w:t>
+        <w:t>Some College</w:t>
       </w:r>
     </w:p>
     <w:p>
@@ -2994,13 +3703,44 @@
       </w:r>
     </w:p>
     <w:p>
-      <w:r>
-        <w:t>Null Hypothesis, Ho: There is no relationship between the predictor variables and whether someone is obese or not.</w:t>
-      </w:r>
-    </w:p>
-    <w:p>
-      <w:r>
-        <w:t>Alt Hypothesis, Ha:  There is a relationship between the predictor variables and whether someone is obese or not.</w:t>
+      <w:pPr>
+        <w:numPr>
+          <w:ilvl w:val="0"/>
+          <w:numId w:val="7"/>
+        </w:numPr>
+        <w:spacing w:before="100" w:beforeAutospacing="1" w:after="100" w:afterAutospacing="1" w:line="240" w:lineRule="auto"/>
+        <w:rPr>
+          <w:rFonts w:eastAsia="Times New Roman" w:cstheme="minorHAnsi"/>
+          <w:szCs w:val="24"/>
+        </w:rPr>
+      </w:pPr>
+      <w:r>
+        <w:rPr>
+          <w:rFonts w:eastAsia="Times New Roman" w:cstheme="minorHAnsi"/>
+          <w:szCs w:val="24"/>
+        </w:rPr>
+        <w:t>Severe Housing Problems</w:t>
+      </w:r>
+    </w:p>
+    <w:p>
+      <w:r>
+        <w:t>Our hypothesis statements are shown below.</w:t>
+      </w:r>
+    </w:p>
+    <w:p>
+      <w:pPr>
+        <w:pStyle w:val="NoSpacing"/>
+      </w:pPr>
+      <w:r>
+        <w:t>Ho: There is no relationship between the predictor variables and whether someone is obese or not.</w:t>
+      </w:r>
+    </w:p>
+    <w:p>
+      <w:pPr>
+        <w:pStyle w:val="NoSpacing"/>
+      </w:pPr>
+      <w:r>
+        <w:t>Ha:  There is a relationship between the predictor variables and whether someone is obese or not.</w:t>
       </w:r>
     </w:p>
     <w:p/>
@@ -3020,6 +3760,394 @@
     <w:p>
       <w:r>
         <w:t xml:space="preserve">We choose a </w:t>
+      </w:r>
+      <w:r>
+        <w:t>logistic regression using LASSO for feature reduction.</w:t>
+      </w:r>
+    </w:p>
+    <w:p>
+      <w:r>
+        <w:t xml:space="preserve">Our first pass for a logistic regression using LASSO yields the results shown in Figure 15. </w:t>
+      </w:r>
+    </w:p>
+    <w:p>
+      <w:pPr>
+        <w:keepNext/>
+      </w:pPr>
+      <w:r>
+        <w:rPr>
+          <w:noProof/>
+        </w:rPr>
+        <w:lastRenderedPageBreak/>
+        <w:drawing>
+          <wp:inline distT="0" distB="0" distL="0" distR="0" wp14:anchorId="1F7A9637" wp14:editId="3FF3891B">
+            <wp:extent cx="3205595" cy="3177525"/>
+            <wp:effectExtent l="19050" t="19050" r="13970" b="23495"/>
+            <wp:docPr id="76" name="Picture 76"/>
+            <wp:cNvGraphicFramePr>
+              <a:graphicFrameLocks xmlns:a="http://schemas.openxmlformats.org/drawingml/2006/main" noChangeAspect="1"/>
+            </wp:cNvGraphicFramePr>
+            <a:graphic xmlns:a="http://schemas.openxmlformats.org/drawingml/2006/main">
+              <a:graphicData uri="http://schemas.openxmlformats.org/drawingml/2006/picture">
+                <pic:pic xmlns:pic="http://schemas.openxmlformats.org/drawingml/2006/picture">
+                  <pic:nvPicPr>
+                    <pic:cNvPr id="1" name=""/>
+                    <pic:cNvPicPr/>
+                  </pic:nvPicPr>
+                  <pic:blipFill>
+                    <a:blip r:embed="rId35"/>
+                    <a:stretch>
+                      <a:fillRect/>
+                    </a:stretch>
+                  </pic:blipFill>
+                  <pic:spPr>
+                    <a:xfrm>
+                      <a:off x="0" y="0"/>
+                      <a:ext cx="3238433" cy="3210075"/>
+                    </a:xfrm>
+                    <a:prstGeom prst="rect">
+                      <a:avLst/>
+                    </a:prstGeom>
+                    <a:ln>
+                      <a:solidFill>
+                        <a:schemeClr val="tx1"/>
+                      </a:solidFill>
+                    </a:ln>
+                  </pic:spPr>
+                </pic:pic>
+              </a:graphicData>
+            </a:graphic>
+          </wp:inline>
+        </w:drawing>
+      </w:r>
+    </w:p>
+    <w:p>
+      <w:pPr>
+        <w:pStyle w:val="Caption"/>
+      </w:pPr>
+      <w:r>
+        <w:t xml:space="preserve">Figure </w:t>
+      </w:r>
+      <w:r>
+        <w:fldChar w:fldCharType="begin"/>
+      </w:r>
+      <w:r>
+        <w:instrText xml:space="preserve"> SEQ Figure \* ARABIC </w:instrText>
+      </w:r>
+      <w:r>
+        <w:fldChar w:fldCharType="separate"/>
+      </w:r>
+      <w:r>
+        <w:rPr>
+          <w:noProof/>
+        </w:rPr>
+        <w:t>15</w:t>
+      </w:r>
+      <w:r>
+        <w:fldChar w:fldCharType="end"/>
+      </w:r>
+      <w:r>
+        <w:t xml:space="preserve"> - First Pass Results for Logistic Regression Using LASSO</w:t>
+      </w:r>
+      <w:r>
+        <w:t xml:space="preserve"> Feature Reduction</w:t>
+      </w:r>
+    </w:p>
+    <w:p>
+      <w:pPr>
+        <w:rPr>
+          <w:color w:val="333333"/>
+          <w:shd w:val="clear" w:color="auto" w:fill="FFFFFF"/>
+        </w:rPr>
+      </w:pPr>
+      <w:r>
+        <w:rPr>
+          <w:color w:val="333333"/>
+          <w:shd w:val="clear" w:color="auto" w:fill="FFFFFF"/>
+        </w:rPr>
+        <w:t xml:space="preserve">With p-values greater than 0.05, the model </w:t>
+      </w:r>
+      <w:r>
+        <w:rPr>
+          <w:color w:val="333333"/>
+          <w:shd w:val="clear" w:color="auto" w:fill="FFFFFF"/>
+        </w:rPr>
+        <w:t>suggest</w:t>
+      </w:r>
+      <w:r>
+        <w:rPr>
+          <w:color w:val="333333"/>
+          <w:shd w:val="clear" w:color="auto" w:fill="FFFFFF"/>
+        </w:rPr>
+        <w:t>s removing the following</w:t>
+      </w:r>
+      <w:r>
+        <w:rPr>
+          <w:color w:val="333333"/>
+          <w:shd w:val="clear" w:color="auto" w:fill="FFFFFF"/>
+        </w:rPr>
+        <w:t xml:space="preserve"> insignificant predictors:  </w:t>
+      </w:r>
+    </w:p>
+    <w:p>
+      <w:pPr>
+        <w:pStyle w:val="ListParagraph"/>
+        <w:numPr>
+          <w:ilvl w:val="0"/>
+          <w:numId w:val="8"/>
+        </w:numPr>
+        <w:rPr>
+          <w:color w:val="333333"/>
+          <w:shd w:val="clear" w:color="auto" w:fill="FFFFFF"/>
+        </w:rPr>
+      </w:pPr>
+      <w:r>
+        <w:rPr>
+          <w:color w:val="333333"/>
+          <w:shd w:val="clear" w:color="auto" w:fill="FFFFFF"/>
+        </w:rPr>
+        <w:t>Excessive</w:t>
+      </w:r>
+      <w:r>
+        <w:rPr>
+          <w:color w:val="333333"/>
+          <w:shd w:val="clear" w:color="auto" w:fill="FFFFFF"/>
+        </w:rPr>
+        <w:t xml:space="preserve"> </w:t>
+      </w:r>
+      <w:r>
+        <w:rPr>
+          <w:color w:val="333333"/>
+          <w:shd w:val="clear" w:color="auto" w:fill="FFFFFF"/>
+        </w:rPr>
+        <w:t>Drinking</w:t>
+      </w:r>
+    </w:p>
+    <w:p>
+      <w:pPr>
+        <w:pStyle w:val="ListParagraph"/>
+        <w:numPr>
+          <w:ilvl w:val="0"/>
+          <w:numId w:val="8"/>
+        </w:numPr>
+        <w:rPr>
+          <w:color w:val="333333"/>
+          <w:shd w:val="clear" w:color="auto" w:fill="FFFFFF"/>
+        </w:rPr>
+      </w:pPr>
+      <w:r>
+        <w:rPr>
+          <w:color w:val="333333"/>
+          <w:shd w:val="clear" w:color="auto" w:fill="FFFFFF"/>
+        </w:rPr>
+        <w:t>Insufficient</w:t>
+      </w:r>
+      <w:r>
+        <w:rPr>
+          <w:color w:val="333333"/>
+          <w:shd w:val="clear" w:color="auto" w:fill="FFFFFF"/>
+        </w:rPr>
+        <w:t xml:space="preserve"> </w:t>
+      </w:r>
+      <w:r>
+        <w:rPr>
+          <w:color w:val="333333"/>
+          <w:shd w:val="clear" w:color="auto" w:fill="FFFFFF"/>
+        </w:rPr>
+        <w:t>Sleep</w:t>
+      </w:r>
+    </w:p>
+    <w:p>
+      <w:pPr>
+        <w:pStyle w:val="ListParagraph"/>
+        <w:numPr>
+          <w:ilvl w:val="0"/>
+          <w:numId w:val="8"/>
+        </w:numPr>
+        <w:rPr>
+          <w:color w:val="333333"/>
+          <w:shd w:val="clear" w:color="auto" w:fill="FFFFFF"/>
+        </w:rPr>
+      </w:pPr>
+      <w:r>
+        <w:rPr>
+          <w:color w:val="333333"/>
+          <w:shd w:val="clear" w:color="auto" w:fill="FFFFFF"/>
+        </w:rPr>
+        <w:t>Some</w:t>
+      </w:r>
+      <w:r>
+        <w:rPr>
+          <w:color w:val="333333"/>
+          <w:shd w:val="clear" w:color="auto" w:fill="FFFFFF"/>
+        </w:rPr>
+        <w:t xml:space="preserve"> </w:t>
+      </w:r>
+      <w:r>
+        <w:rPr>
+          <w:color w:val="333333"/>
+          <w:shd w:val="clear" w:color="auto" w:fill="FFFFFF"/>
+        </w:rPr>
+        <w:t>College</w:t>
+      </w:r>
+    </w:p>
+    <w:p>
+      <w:pPr>
+        <w:pStyle w:val="ListParagraph"/>
+        <w:numPr>
+          <w:ilvl w:val="0"/>
+          <w:numId w:val="8"/>
+        </w:numPr>
+        <w:rPr>
+          <w:color w:val="333333"/>
+          <w:shd w:val="clear" w:color="auto" w:fill="FFFFFF"/>
+        </w:rPr>
+      </w:pPr>
+      <w:r>
+        <w:rPr>
+          <w:color w:val="333333"/>
+          <w:shd w:val="clear" w:color="auto" w:fill="FFFFFF"/>
+        </w:rPr>
+        <w:t>Unemployed</w:t>
+      </w:r>
+    </w:p>
+    <w:p>
+      <w:pPr>
+        <w:pStyle w:val="ListParagraph"/>
+        <w:numPr>
+          <w:ilvl w:val="0"/>
+          <w:numId w:val="8"/>
+        </w:numPr>
+      </w:pPr>
+      <w:r>
+        <w:rPr>
+          <w:color w:val="333333"/>
+          <w:shd w:val="clear" w:color="auto" w:fill="FFFFFF"/>
+        </w:rPr>
+        <w:t>Sever</w:t>
+      </w:r>
+      <w:r>
+        <w:rPr>
+          <w:color w:val="333333"/>
+          <w:shd w:val="clear" w:color="auto" w:fill="FFFFFF"/>
+        </w:rPr>
+        <w:t xml:space="preserve">e </w:t>
+      </w:r>
+      <w:r>
+        <w:rPr>
+          <w:color w:val="333333"/>
+          <w:shd w:val="clear" w:color="auto" w:fill="FFFFFF"/>
+        </w:rPr>
+        <w:t>Housing</w:t>
+      </w:r>
+      <w:r>
+        <w:rPr>
+          <w:color w:val="333333"/>
+          <w:shd w:val="clear" w:color="auto" w:fill="FFFFFF"/>
+        </w:rPr>
+        <w:t xml:space="preserve"> </w:t>
+      </w:r>
+      <w:r>
+        <w:rPr>
+          <w:color w:val="333333"/>
+          <w:shd w:val="clear" w:color="auto" w:fill="FFFFFF"/>
+        </w:rPr>
+        <w:t>Problems</w:t>
+      </w:r>
+    </w:p>
+    <w:p>
+      <w:r>
+        <w:t xml:space="preserve">We tested other logistic regression libraries and data splits and agreement was seen with the above recommendations so we chose to remove the above predictors and reran the model. </w:t>
+      </w:r>
+    </w:p>
+    <w:p>
+      <w:pPr>
+        <w:keepNext/>
+      </w:pPr>
+      <w:r>
+        <w:rPr>
+          <w:noProof/>
+        </w:rPr>
+        <w:lastRenderedPageBreak/>
+        <w:drawing>
+          <wp:inline distT="0" distB="0" distL="0" distR="0">
+            <wp:extent cx="5943600" cy="2841625"/>
+            <wp:effectExtent l="19050" t="19050" r="19050" b="15875"/>
+            <wp:docPr id="78" name="Picture 78" descr="C:\Users\Steve\AppData\Local\Temp\SNAGHTML100bafbf.PNG"/>
+            <wp:cNvGraphicFramePr>
+              <a:graphicFrameLocks xmlns:a="http://schemas.openxmlformats.org/drawingml/2006/main" noChangeAspect="1"/>
+            </wp:cNvGraphicFramePr>
+            <a:graphic xmlns:a="http://schemas.openxmlformats.org/drawingml/2006/main">
+              <a:graphicData uri="http://schemas.openxmlformats.org/drawingml/2006/picture">
+                <pic:pic xmlns:pic="http://schemas.openxmlformats.org/drawingml/2006/picture">
+                  <pic:nvPicPr>
+                    <pic:cNvPr id="0" name="Picture 1" descr="C:\Users\Steve\AppData\Local\Temp\SNAGHTML100bafbf.PNG"/>
+                    <pic:cNvPicPr>
+                      <a:picLocks noChangeAspect="1" noChangeArrowheads="1"/>
+                    </pic:cNvPicPr>
+                  </pic:nvPicPr>
+                  <pic:blipFill>
+                    <a:blip r:embed="rId36">
+                      <a:extLst>
+                        <a:ext uri="{28A0092B-C50C-407E-A947-70E740481C1C}">
+                          <a14:useLocalDpi xmlns:a14="http://schemas.microsoft.com/office/drawing/2010/main" val="0"/>
+                        </a:ext>
+                      </a:extLst>
+                    </a:blip>
+                    <a:srcRect/>
+                    <a:stretch>
+                      <a:fillRect/>
+                    </a:stretch>
+                  </pic:blipFill>
+                  <pic:spPr bwMode="auto">
+                    <a:xfrm>
+                      <a:off x="0" y="0"/>
+                      <a:ext cx="5943600" cy="2841625"/>
+                    </a:xfrm>
+                    <a:prstGeom prst="rect">
+                      <a:avLst/>
+                    </a:prstGeom>
+                    <a:noFill/>
+                    <a:ln>
+                      <a:solidFill>
+                        <a:schemeClr val="tx1"/>
+                      </a:solidFill>
+                    </a:ln>
+                  </pic:spPr>
+                </pic:pic>
+              </a:graphicData>
+            </a:graphic>
+          </wp:inline>
+        </w:drawing>
+      </w:r>
+    </w:p>
+    <w:p>
+      <w:pPr>
+        <w:pStyle w:val="Caption"/>
+      </w:pPr>
+      <w:r>
+        <w:t xml:space="preserve">Figure </w:t>
+      </w:r>
+      <w:r>
+        <w:fldChar w:fldCharType="begin"/>
+      </w:r>
+      <w:r>
+        <w:instrText xml:space="preserve"> SEQ Figure \* ARABIC </w:instrText>
+      </w:r>
+      <w:r>
+        <w:fldChar w:fldCharType="separate"/>
+      </w:r>
+      <w:r>
+        <w:rPr>
+          <w:noProof/>
+        </w:rPr>
+        <w:t>16</w:t>
+      </w:r>
+      <w:r>
+        <w:fldChar w:fldCharType="end"/>
+      </w:r>
+      <w:r>
+        <w:t xml:space="preserve"> - Final Results for Logistic Regression Using LASSO Feature Reduction</w:t>
       </w:r>
     </w:p>
     <w:p/>
@@ -3038,6 +4166,23 @@
         <w:t>Model Assumption Check</w:t>
       </w:r>
     </w:p>
+    <w:p>
+      <w:r>
+        <w:t xml:space="preserve">During our EDA, removed a collinear variable give us independence with our predictor variables. We also identified some influential points and justification for removing those points. There is some skew with our data but since we have a fairly large dataset and we performed a logistic regression, there are no concerns with the skew. </w:t>
+      </w:r>
+      <w:r>
+        <w:t xml:space="preserve">We did not have any categorical predictors so there is no need to perform a </w:t>
+      </w:r>
+      <w:r>
+        <w:t>Chi square</w:t>
+      </w:r>
+      <w:r>
+        <w:t xml:space="preserve"> goodness of fit test. </w:t>
+      </w:r>
+      <w:r>
+        <w:t xml:space="preserve"> </w:t>
+      </w:r>
+    </w:p>
     <w:p/>
     <w:p>
       <w:pPr>
@@ -3054,6 +4199,254 @@
         <w:t>Interpretation</w:t>
       </w:r>
     </w:p>
+    <w:p>
+      <w:pPr>
+        <w:pStyle w:val="NormalWeb"/>
+        <w:shd w:val="clear" w:color="auto" w:fill="FFFFFF"/>
+        <w:spacing w:before="0" w:beforeAutospacing="0" w:after="150" w:afterAutospacing="0" w:line="300" w:lineRule="atLeast"/>
+        <w:rPr>
+          <w:rFonts w:asciiTheme="minorHAnsi" w:hAnsiTheme="minorHAnsi"/>
+          <w:color w:val="333333"/>
+          <w:sz w:val="22"/>
+          <w:szCs w:val="22"/>
+        </w:rPr>
+      </w:pPr>
+      <w:r>
+        <w:rPr>
+          <w:rFonts w:asciiTheme="minorHAnsi" w:hAnsiTheme="minorHAnsi"/>
+          <w:color w:val="333333"/>
+          <w:sz w:val="22"/>
+          <w:szCs w:val="22"/>
+        </w:rPr>
+        <w:t>Our final fitted model for Problem 1 is shown below.</w:t>
+      </w:r>
+    </w:p>
+    <w:p>
+      <w:pPr>
+        <w:pStyle w:val="NormalWeb"/>
+        <w:shd w:val="clear" w:color="auto" w:fill="FFFFFF"/>
+        <w:spacing w:before="0" w:beforeAutospacing="0" w:after="150" w:afterAutospacing="0" w:line="300" w:lineRule="atLeast"/>
+        <w:rPr>
+          <w:rFonts w:asciiTheme="minorHAnsi" w:hAnsiTheme="minorHAnsi"/>
+          <w:color w:val="333333"/>
+          <w:sz w:val="22"/>
+          <w:szCs w:val="22"/>
+        </w:rPr>
+      </w:pPr>
+      <w:r>
+        <w:rPr>
+          <w:rFonts w:asciiTheme="minorHAnsi" w:hAnsiTheme="minorHAnsi"/>
+          <w:color w:val="0000FF"/>
+          <w:sz w:val="22"/>
+          <w:szCs w:val="22"/>
+        </w:rPr>
+        <w:t>log(p/(1-p)) = logit(p) = -10.18016 + 0.42933(Smokers) + 0.26783(Physically_Inactive) - 0.37621(Frequent_Mental_Distress) + 0.03314(Insufficient_Sleep)</w:t>
+      </w:r>
+    </w:p>
+    <w:p>
+      <w:pPr>
+        <w:pStyle w:val="NormalWeb"/>
+        <w:shd w:val="clear" w:color="auto" w:fill="FFFFFF"/>
+        <w:spacing w:before="0" w:beforeAutospacing="0" w:after="150" w:afterAutospacing="0" w:line="300" w:lineRule="atLeast"/>
+        <w:rPr>
+          <w:rFonts w:asciiTheme="minorHAnsi" w:hAnsiTheme="minorHAnsi"/>
+          <w:color w:val="333333"/>
+          <w:sz w:val="22"/>
+          <w:szCs w:val="22"/>
+        </w:rPr>
+      </w:pPr>
+      <w:r>
+        <w:rPr>
+          <w:rFonts w:asciiTheme="minorHAnsi" w:hAnsiTheme="minorHAnsi"/>
+          <w:color w:val="333333"/>
+          <w:sz w:val="22"/>
+          <w:szCs w:val="22"/>
+        </w:rPr>
+        <w:t>Ho: There is no relationship between the predictor variables and whether someone is obese or not. Ha: There is a relationship between the predictor variables and whether someone is obese or not.</w:t>
+      </w:r>
+    </w:p>
+    <w:p>
+      <w:pPr>
+        <w:pStyle w:val="NormalWeb"/>
+        <w:shd w:val="clear" w:color="auto" w:fill="FFFFFF"/>
+        <w:spacing w:before="0" w:beforeAutospacing="0" w:after="150" w:afterAutospacing="0" w:line="300" w:lineRule="atLeast"/>
+        <w:rPr>
+          <w:rFonts w:asciiTheme="minorHAnsi" w:hAnsiTheme="minorHAnsi"/>
+          <w:color w:val="333333"/>
+          <w:sz w:val="22"/>
+          <w:szCs w:val="22"/>
+        </w:rPr>
+      </w:pPr>
+      <w:r>
+        <w:rPr>
+          <w:rFonts w:asciiTheme="minorHAnsi" w:hAnsiTheme="minorHAnsi"/>
+          <w:color w:val="333333"/>
+          <w:sz w:val="22"/>
+          <w:szCs w:val="22"/>
+        </w:rPr>
+        <w:t>We reject the null hypothesis with multiple predictors having p-values &lt; 0.05.</w:t>
+      </w:r>
+    </w:p>
+    <w:p>
+      <w:pPr>
+        <w:pStyle w:val="NormalWeb"/>
+        <w:shd w:val="clear" w:color="auto" w:fill="FFFFFF"/>
+        <w:spacing w:before="0" w:beforeAutospacing="0" w:after="150" w:afterAutospacing="0" w:line="300" w:lineRule="atLeast"/>
+        <w:rPr>
+          <w:rFonts w:asciiTheme="minorHAnsi" w:hAnsiTheme="minorHAnsi"/>
+          <w:color w:val="333333"/>
+          <w:sz w:val="22"/>
+          <w:szCs w:val="22"/>
+        </w:rPr>
+      </w:pPr>
+      <w:r>
+        <w:rPr>
+          <w:rFonts w:asciiTheme="minorHAnsi" w:hAnsiTheme="minorHAnsi"/>
+          <w:color w:val="333333"/>
+          <w:sz w:val="22"/>
+          <w:szCs w:val="22"/>
+        </w:rPr>
+        <w:t xml:space="preserve">There is sufficient evidence at </w:t>
+      </w:r>
+      <w:r>
+        <w:rPr>
+          <w:rFonts w:asciiTheme="minorHAnsi" w:hAnsiTheme="minorHAnsi"/>
+          <w:color w:val="333333"/>
+          <w:sz w:val="22"/>
+          <w:szCs w:val="22"/>
+        </w:rPr>
+        <w:t>the</w:t>
+      </w:r>
+      <w:r>
+        <w:rPr>
+          <w:rFonts w:asciiTheme="minorHAnsi" w:hAnsiTheme="minorHAnsi"/>
+          <w:color w:val="333333"/>
+          <w:sz w:val="22"/>
+          <w:szCs w:val="22"/>
+        </w:rPr>
+        <w:t xml:space="preserve"> alpha = 0.05 level of significance to suggest</w:t>
+      </w:r>
+    </w:p>
+    <w:p>
+      <w:pPr>
+        <w:pStyle w:val="NormalWeb"/>
+        <w:shd w:val="clear" w:color="auto" w:fill="FFFFFF"/>
+        <w:spacing w:before="0" w:beforeAutospacing="0" w:after="150" w:afterAutospacing="0" w:line="300" w:lineRule="atLeast"/>
+        <w:rPr>
+          <w:rFonts w:asciiTheme="minorHAnsi" w:hAnsiTheme="minorHAnsi"/>
+          <w:color w:val="333333"/>
+          <w:sz w:val="22"/>
+          <w:szCs w:val="22"/>
+        </w:rPr>
+      </w:pPr>
+      <w:r>
+        <w:rPr>
+          <w:rFonts w:asciiTheme="minorHAnsi" w:hAnsiTheme="minorHAnsi"/>
+          <w:color w:val="333333"/>
+          <w:sz w:val="22"/>
+          <w:szCs w:val="22"/>
+        </w:rPr>
+        <w:t>Beta0 = -10.1812 with 95% CI (-11.1835,-9.2105) The odds of being obese with all variables =t 0 is exp(-10.1812)=0.000038.</w:t>
+      </w:r>
+    </w:p>
+    <w:p>
+      <w:pPr>
+        <w:pStyle w:val="NormalWeb"/>
+        <w:shd w:val="clear" w:color="auto" w:fill="FFFFFF"/>
+        <w:spacing w:before="0" w:beforeAutospacing="0" w:after="150" w:afterAutospacing="0" w:line="300" w:lineRule="atLeast"/>
+        <w:rPr>
+          <w:rFonts w:asciiTheme="minorHAnsi" w:hAnsiTheme="minorHAnsi"/>
+          <w:color w:val="333333"/>
+          <w:sz w:val="22"/>
+          <w:szCs w:val="22"/>
+        </w:rPr>
+      </w:pPr>
+      <w:r>
+        <w:rPr>
+          <w:rFonts w:asciiTheme="minorHAnsi" w:hAnsiTheme="minorHAnsi"/>
+          <w:color w:val="333333"/>
+          <w:sz w:val="22"/>
+          <w:szCs w:val="22"/>
+        </w:rPr>
+        <w:t xml:space="preserve">Beta1 = 0.42933 with a 95% CI (0.37007,0.49044) This fitted model says, holding all other variables constant, the odds of being obese for smokers is exp(0.42933)=1.5362 over the odds of not being obese. </w:t>
+      </w:r>
+      <w:r>
+        <w:rPr>
+          <w:rFonts w:asciiTheme="minorHAnsi" w:hAnsiTheme="minorHAnsi"/>
+          <w:color w:val="333333"/>
+          <w:sz w:val="22"/>
+          <w:szCs w:val="22"/>
+        </w:rPr>
+        <w:lastRenderedPageBreak/>
+        <w:t>In terms of percent change, the odds for being obese are 53.62% higher than the odds for not being obese.</w:t>
+      </w:r>
+    </w:p>
+    <w:p>
+      <w:pPr>
+        <w:pStyle w:val="NormalWeb"/>
+        <w:shd w:val="clear" w:color="auto" w:fill="FFFFFF"/>
+        <w:spacing w:before="0" w:beforeAutospacing="0" w:after="150" w:afterAutospacing="0" w:line="300" w:lineRule="atLeast"/>
+        <w:rPr>
+          <w:rFonts w:asciiTheme="minorHAnsi" w:hAnsiTheme="minorHAnsi"/>
+          <w:color w:val="333333"/>
+          <w:sz w:val="22"/>
+          <w:szCs w:val="22"/>
+        </w:rPr>
+      </w:pPr>
+      <w:r>
+        <w:rPr>
+          <w:rFonts w:asciiTheme="minorHAnsi" w:hAnsiTheme="minorHAnsi"/>
+          <w:color w:val="333333"/>
+          <w:sz w:val="22"/>
+          <w:szCs w:val="22"/>
+        </w:rPr>
+        <w:t>Beta2 = 0.26783 with a 95% CI (0.23894, 0.29762) The coefficient for Physically_Inactive, holding all other variables constant, says the odds of being obese is exp(0.26783)=1.3071 over the odds of not being obese. In terms of percent change, the odds for being obese are 30.71% higher than the odds for not being obese.</w:t>
+      </w:r>
+    </w:p>
+    <w:p>
+      <w:pPr>
+        <w:pStyle w:val="NormalWeb"/>
+        <w:shd w:val="clear" w:color="auto" w:fill="FFFFFF"/>
+        <w:spacing w:before="0" w:beforeAutospacing="0" w:after="150" w:afterAutospacing="0" w:line="300" w:lineRule="atLeast"/>
+        <w:rPr>
+          <w:rFonts w:asciiTheme="minorHAnsi" w:hAnsiTheme="minorHAnsi"/>
+          <w:color w:val="333333"/>
+          <w:sz w:val="22"/>
+          <w:szCs w:val="22"/>
+        </w:rPr>
+      </w:pPr>
+      <w:r>
+        <w:rPr>
+          <w:rFonts w:asciiTheme="minorHAnsi" w:hAnsiTheme="minorHAnsi"/>
+          <w:color w:val="333333"/>
+          <w:sz w:val="22"/>
+          <w:szCs w:val="22"/>
+        </w:rPr>
+        <w:t>Beta3 = -0.37621 with a 95% CI (0.-45264, -0.302) The coefficient for Physically_Inactive, holding all other variables constant, says the odds of being obese is exp(-0.37621)=0.6865 over the odds of not being obese. In terms of percent change, the odds for being obese are 31.35% lower than the odds for not being obese.</w:t>
+      </w:r>
+    </w:p>
+    <w:p>
+      <w:pPr>
+        <w:pStyle w:val="NormalWeb"/>
+        <w:shd w:val="clear" w:color="auto" w:fill="FFFFFF"/>
+        <w:spacing w:before="0" w:beforeAutospacing="0" w:after="150" w:afterAutospacing="0" w:line="300" w:lineRule="atLeast"/>
+        <w:rPr>
+          <w:rFonts w:asciiTheme="minorHAnsi" w:hAnsiTheme="minorHAnsi"/>
+          <w:color w:val="333333"/>
+          <w:sz w:val="22"/>
+          <w:szCs w:val="22"/>
+        </w:rPr>
+      </w:pPr>
+      <w:r>
+        <w:rPr>
+          <w:rFonts w:asciiTheme="minorHAnsi" w:hAnsiTheme="minorHAnsi"/>
+          <w:color w:val="333333"/>
+          <w:sz w:val="22"/>
+          <w:szCs w:val="22"/>
+        </w:rPr>
+        <w:t>Beta4 = 0.03314 with a 95% CI (0.00246, 0.06386) The coefficient for Physically_Inactive, holding all other variables constant, says the odds of being obese is exp(0.03314)=1.0337 over the odds of not being obese. In terms of percent change, the odds for being obese are 3.37% higher than the odds for not being obese.</w:t>
+      </w:r>
+    </w:p>
     <w:p/>
     <w:p>
       <w:pPr>
@@ -3065,37 +4458,228 @@
         <w:rPr>
           <w:b/>
         </w:rPr>
+        <w:t>CONCLUSIONS</w:t>
+      </w:r>
+    </w:p>
+    <w:p>
+      <w:pPr>
+        <w:spacing w:after="200" w:line="276" w:lineRule="auto"/>
+      </w:pPr>
+      <w:r>
+        <w:t xml:space="preserve">The team identified </w:t>
+      </w:r>
+      <w:r>
+        <w:t xml:space="preserve">seven health </w:t>
+      </w:r>
+      <w:r>
+        <w:t xml:space="preserve">variables </w:t>
+      </w:r>
+      <w:r>
+        <w:t>and four demographic variables to analyze and evaluate for modeling the probability of being obese. After EDA and using LASSO for feature reduction our model ended up with four health variables and one demographic variable. The variables are shown below.</w:t>
+      </w:r>
+    </w:p>
+    <w:p>
+      <w:pPr>
+        <w:shd w:val="clear" w:color="auto" w:fill="FFFFFF"/>
+        <w:spacing w:before="100" w:beforeAutospacing="1" w:after="100" w:afterAutospacing="1" w:line="240" w:lineRule="auto"/>
+        <w:ind w:left="360"/>
+        <w:rPr>
+          <w:rFonts w:eastAsia="Times New Roman" w:cstheme="minorHAnsi"/>
+          <w:color w:val="333333"/>
+          <w:sz w:val="21"/>
+          <w:szCs w:val="21"/>
+          <w:u w:val="single"/>
+        </w:rPr>
+      </w:pPr>
+      <w:r>
+        <w:rPr>
+          <w:rFonts w:eastAsia="Times New Roman" w:cstheme="minorHAnsi"/>
+          <w:color w:val="333333"/>
+          <w:sz w:val="21"/>
+          <w:szCs w:val="21"/>
+          <w:u w:val="single"/>
+        </w:rPr>
+        <w:t>Health Variables</w:t>
+      </w:r>
+    </w:p>
+    <w:p>
+      <w:pPr>
+        <w:numPr>
+          <w:ilvl w:val="0"/>
+          <w:numId w:val="2"/>
+        </w:numPr>
+        <w:shd w:val="clear" w:color="auto" w:fill="FFFFFF"/>
+        <w:spacing w:before="100" w:beforeAutospacing="1" w:after="100" w:afterAutospacing="1" w:line="240" w:lineRule="auto"/>
+        <w:rPr>
+          <w:rFonts w:eastAsia="Times New Roman" w:cstheme="minorHAnsi"/>
+          <w:color w:val="333333"/>
+          <w:sz w:val="21"/>
+          <w:szCs w:val="21"/>
+        </w:rPr>
+      </w:pPr>
+      <w:r>
+        <w:rPr>
+          <w:rFonts w:eastAsia="Times New Roman" w:cstheme="minorHAnsi"/>
+          <w:color w:val="333333"/>
+          <w:sz w:val="21"/>
+          <w:szCs w:val="21"/>
+        </w:rPr>
+        <w:t>Smokers</w:t>
+      </w:r>
+    </w:p>
+    <w:p>
+      <w:pPr>
+        <w:numPr>
+          <w:ilvl w:val="0"/>
+          <w:numId w:val="2"/>
+        </w:numPr>
+        <w:shd w:val="clear" w:color="auto" w:fill="FFFFFF"/>
+        <w:spacing w:before="100" w:beforeAutospacing="1" w:after="100" w:afterAutospacing="1" w:line="240" w:lineRule="auto"/>
+        <w:rPr>
+          <w:rFonts w:eastAsia="Times New Roman" w:cstheme="minorHAnsi"/>
+          <w:color w:val="333333"/>
+          <w:sz w:val="21"/>
+          <w:szCs w:val="21"/>
+        </w:rPr>
+      </w:pPr>
+      <w:r>
+        <w:rPr>
+          <w:rFonts w:eastAsia="Times New Roman" w:cstheme="minorHAnsi"/>
+          <w:color w:val="333333"/>
+          <w:sz w:val="21"/>
+          <w:szCs w:val="21"/>
+        </w:rPr>
+        <w:t>Physically Inactive</w:t>
+      </w:r>
+    </w:p>
+    <w:p>
+      <w:pPr>
+        <w:numPr>
+          <w:ilvl w:val="0"/>
+          <w:numId w:val="2"/>
+        </w:numPr>
+        <w:shd w:val="clear" w:color="auto" w:fill="FFFFFF"/>
+        <w:spacing w:before="100" w:beforeAutospacing="1" w:after="100" w:afterAutospacing="1" w:line="240" w:lineRule="auto"/>
+        <w:rPr>
+          <w:rFonts w:eastAsia="Times New Roman" w:cstheme="minorHAnsi"/>
+          <w:color w:val="333333"/>
+          <w:sz w:val="21"/>
+          <w:szCs w:val="21"/>
+        </w:rPr>
+      </w:pPr>
+      <w:r>
+        <w:rPr>
+          <w:rFonts w:eastAsia="Times New Roman" w:cstheme="minorHAnsi"/>
+          <w:color w:val="333333"/>
+          <w:sz w:val="21"/>
+          <w:szCs w:val="21"/>
+        </w:rPr>
+        <w:t>Frequent Mental Distress</w:t>
+      </w:r>
+    </w:p>
+    <w:p>
+      <w:pPr>
+        <w:numPr>
+          <w:ilvl w:val="0"/>
+          <w:numId w:val="2"/>
+        </w:numPr>
+        <w:shd w:val="clear" w:color="auto" w:fill="FFFFFF"/>
+        <w:spacing w:before="100" w:beforeAutospacing="1" w:after="100" w:afterAutospacing="1" w:line="240" w:lineRule="auto"/>
+        <w:rPr>
+          <w:rFonts w:eastAsia="Times New Roman" w:cstheme="minorHAnsi"/>
+          <w:color w:val="333333"/>
+          <w:sz w:val="21"/>
+          <w:szCs w:val="21"/>
+        </w:rPr>
+      </w:pPr>
+      <w:r>
+        <w:rPr>
+          <w:rFonts w:eastAsia="Times New Roman" w:cstheme="minorHAnsi"/>
+          <w:color w:val="333333"/>
+          <w:sz w:val="21"/>
+          <w:szCs w:val="21"/>
+        </w:rPr>
+        <w:t>Diabetic</w:t>
+      </w:r>
+    </w:p>
+    <w:p>
+      <w:pPr>
+        <w:shd w:val="clear" w:color="auto" w:fill="FFFFFF"/>
+        <w:spacing w:before="100" w:beforeAutospacing="1" w:after="100" w:afterAutospacing="1" w:line="240" w:lineRule="auto"/>
+        <w:ind w:left="360"/>
+        <w:rPr>
+          <w:rFonts w:eastAsia="Times New Roman" w:cstheme="minorHAnsi"/>
+          <w:color w:val="333333"/>
+          <w:sz w:val="21"/>
+          <w:szCs w:val="21"/>
+          <w:u w:val="single"/>
+        </w:rPr>
+      </w:pPr>
+      <w:r>
+        <w:rPr>
+          <w:rFonts w:eastAsia="Times New Roman" w:cstheme="minorHAnsi"/>
+          <w:color w:val="333333"/>
+          <w:sz w:val="21"/>
+          <w:szCs w:val="21"/>
+          <w:u w:val="single"/>
+        </w:rPr>
+        <w:t>Demographic Type Variables</w:t>
+      </w:r>
+    </w:p>
+    <w:p>
+      <w:pPr>
+        <w:numPr>
+          <w:ilvl w:val="0"/>
+          <w:numId w:val="2"/>
+        </w:numPr>
+        <w:shd w:val="clear" w:color="auto" w:fill="FFFFFF"/>
+        <w:spacing w:before="100" w:beforeAutospacing="1" w:after="100" w:afterAutospacing="1" w:line="240" w:lineRule="auto"/>
+        <w:rPr>
+          <w:rFonts w:eastAsia="Times New Roman" w:cstheme="minorHAnsi"/>
+          <w:color w:val="333333"/>
+          <w:sz w:val="21"/>
+          <w:szCs w:val="21"/>
+        </w:rPr>
+      </w:pPr>
+      <w:r>
+        <w:rPr>
+          <w:rFonts w:eastAsia="Times New Roman" w:cstheme="minorHAnsi"/>
+          <w:color w:val="333333"/>
+          <w:sz w:val="21"/>
+          <w:szCs w:val="21"/>
+        </w:rPr>
+        <w:t>Uninsured</w:t>
+      </w:r>
+    </w:p>
+    <w:p>
+      <w:pPr>
+        <w:spacing w:after="200" w:line="276" w:lineRule="auto"/>
+      </w:pPr>
+      <w:bookmarkStart w:id="1" w:name="_GoBack"/>
+      <w:bookmarkEnd w:id="1"/>
+      <w:r>
+        <w:t>It is possible the model could be improved with additional predictors but the data chosen did not have all possible variables currently collected by the CHR. Data could be brought in from other sources not currently targeted by the CHR.</w:t>
+      </w:r>
+      <w:r>
+        <w:br w:type="page"/>
+      </w:r>
+    </w:p>
+    <w:p>
+      <w:pPr>
+        <w:rPr>
+          <w:b/>
+        </w:rPr>
+      </w:pPr>
+      <w:r>
+        <w:rPr>
+          <w:b/>
+        </w:rPr>
         <w:lastRenderedPageBreak/>
-        <w:t>CONCLUSIONS</w:t>
+        <w:t>OBJECTIVE 2</w:t>
       </w:r>
     </w:p>
     <w:p/>
-    <w:p>
-      <w:pPr>
-        <w:rPr>
-          <w:b/>
-        </w:rPr>
-      </w:pPr>
-      <w:r>
-        <w:rPr>
-          <w:b/>
-        </w:rPr>
-        <w:t>NOTES:</w:t>
-      </w:r>
-    </w:p>
-    <w:p>
-      <w:r>
-        <w:t>PCA is just for EDA, basically just looking for separation (is my response separating out), are there outliers to investigate</w:t>
-      </w:r>
-      <w:proofErr w:type="gramStart"/>
-      <w:r>
-        <w:t>….don’t</w:t>
-      </w:r>
-      <w:proofErr w:type="gramEnd"/>
-      <w:r>
-        <w:t xml:space="preserve"> use for a model</w:t>
-      </w:r>
-    </w:p>
+    <w:p/>
     <w:p>
       <w:pPr>
         <w:rPr>
@@ -3171,11 +4755,11 @@
           <w:rFonts w:ascii="Arial Nova Light" w:hAnsi="Arial Nova Light"/>
         </w:rPr>
       </w:pPr>
-      <w:hyperlink r:id="rId23">
+      <w:hyperlink r:id="rId37">
         <w:r>
           <w:t xml:space="preserve"> </w:t>
         </w:r>
-        <w:hyperlink r:id="rId24" w:history="1">
+        <w:hyperlink r:id="rId38" w:history="1">
           <w:r>
             <w:rPr>
               <w:rStyle w:val="Hyperlink"/>
@@ -3211,7 +4795,7 @@
           <w:rFonts w:ascii="Arial Nova Light" w:hAnsi="Arial Nova Light"/>
         </w:rPr>
       </w:pPr>
-      <w:hyperlink r:id="rId25" w:history="1">
+      <w:hyperlink r:id="rId39" w:history="1">
         <w:r>
           <w:rPr>
             <w:rStyle w:val="Hyperlink"/>
@@ -3232,7 +4816,7 @@
           <w:rFonts w:ascii="Arial Nova Light" w:hAnsi="Arial Nova Light"/>
         </w:rPr>
       </w:pPr>
-      <w:hyperlink r:id="rId26" w:history="1">
+      <w:hyperlink r:id="rId40" w:history="1">
         <w:r>
           <w:rPr>
             <w:rStyle w:val="Hyperlink"/>
@@ -3322,55 +4906,7 @@
           </w:p>
           <w:p>
             <w:r>
-              <w:t xml:space="preserve">var Smokers </w:t>
-            </w:r>
-            <w:proofErr w:type="spellStart"/>
-            <w:r>
-              <w:t>Phys_Inactive</w:t>
-            </w:r>
-            <w:proofErr w:type="spellEnd"/>
-            <w:r>
-              <w:t xml:space="preserve"> </w:t>
-            </w:r>
-            <w:proofErr w:type="spellStart"/>
-            <w:r>
-              <w:t>Excess_Drinking</w:t>
-            </w:r>
-            <w:proofErr w:type="spellEnd"/>
-            <w:r>
-              <w:t xml:space="preserve"> </w:t>
-            </w:r>
-            <w:proofErr w:type="spellStart"/>
-            <w:r>
-              <w:t>Mental_Stress</w:t>
-            </w:r>
-            <w:proofErr w:type="spellEnd"/>
-            <w:r>
-              <w:t xml:space="preserve"> </w:t>
-            </w:r>
-            <w:proofErr w:type="spellStart"/>
-            <w:r>
-              <w:t>Phys_Stress</w:t>
-            </w:r>
-            <w:proofErr w:type="spellEnd"/>
-            <w:r>
-              <w:t xml:space="preserve"> Diabetic </w:t>
-            </w:r>
-            <w:proofErr w:type="spellStart"/>
-            <w:r>
-              <w:t>Insufficient_Sleep</w:t>
-            </w:r>
-            <w:proofErr w:type="spellEnd"/>
-            <w:r>
-              <w:t xml:space="preserve"> Uninsured College Unemployed </w:t>
-            </w:r>
-            <w:proofErr w:type="spellStart"/>
-            <w:r>
-              <w:t>Housing_Prob</w:t>
-            </w:r>
-            <w:proofErr w:type="spellEnd"/>
-            <w:r>
-              <w:t>;</w:t>
+              <w:t>var Smokers Phys_Inactive Excess_Drinking Mental_Stress Phys_Stress Diabetic Insufficient_Sleep Uninsured College Unemployed Housing_Prob;</w:t>
             </w:r>
           </w:p>
           <w:p>
@@ -3514,23 +5050,7 @@
           </w:tcPr>
           <w:p>
             <w:r>
-              <w:t xml:space="preserve">proc </w:t>
-            </w:r>
-            <w:proofErr w:type="spellStart"/>
-            <w:r>
-              <w:t>glm</w:t>
-            </w:r>
-            <w:proofErr w:type="spellEnd"/>
-            <w:r>
-              <w:t xml:space="preserve"> data=data</w:t>
-            </w:r>
-            <w:proofErr w:type="gramStart"/>
-            <w:r>
-              <w:t>2  plot</w:t>
-            </w:r>
-            <w:proofErr w:type="gramEnd"/>
-            <w:r>
-              <w:t>=diagnostics;</w:t>
+              <w:t>proc glm data=data2  plot=diagnostics;</w:t>
             </w:r>
           </w:p>
           <w:p>
@@ -3540,81 +5060,12 @@
           </w:p>
           <w:p>
             <w:r>
-              <w:t xml:space="preserve">model Smokers </w:t>
-            </w:r>
-            <w:proofErr w:type="spellStart"/>
-            <w:r>
-              <w:t>Phys_Inactive</w:t>
-            </w:r>
-            <w:proofErr w:type="spellEnd"/>
-            <w:r>
-              <w:t xml:space="preserve"> </w:t>
-            </w:r>
-            <w:proofErr w:type="spellStart"/>
-            <w:r>
-              <w:t>Excess_Drinking</w:t>
-            </w:r>
-            <w:proofErr w:type="spellEnd"/>
-            <w:r>
-              <w:t xml:space="preserve"> </w:t>
-            </w:r>
-            <w:proofErr w:type="spellStart"/>
-            <w:r>
-              <w:t>Mental_Stress</w:t>
-            </w:r>
-            <w:proofErr w:type="spellEnd"/>
-            <w:r>
-              <w:t xml:space="preserve"> </w:t>
-            </w:r>
-            <w:proofErr w:type="spellStart"/>
-            <w:r>
-              <w:t>Phys_Stress</w:t>
-            </w:r>
-            <w:proofErr w:type="spellEnd"/>
-            <w:r>
-              <w:t xml:space="preserve"> Diabetic </w:t>
-            </w:r>
-            <w:proofErr w:type="spellStart"/>
-            <w:r>
-              <w:t>Insufficient_Sleep</w:t>
-            </w:r>
-            <w:proofErr w:type="spellEnd"/>
-            <w:r>
-              <w:t xml:space="preserve"> Uninsured College Unemployed </w:t>
-            </w:r>
-            <w:proofErr w:type="spellStart"/>
-            <w:r>
-              <w:t>Housing_Prob</w:t>
-            </w:r>
-            <w:proofErr w:type="spellEnd"/>
-            <w:r>
-              <w:t xml:space="preserve"> = Obese;</w:t>
+              <w:t>model Smokers Phys_Inactive Excess_Drinking Mental_Stress Phys_Stress Diabetic Insufficient_Sleep Uninsured College Unemployed Housing_Prob = Obese;</w:t>
             </w:r>
           </w:p>
           <w:p>
-            <w:proofErr w:type="spellStart"/>
             <w:r>
-              <w:t>manova</w:t>
-            </w:r>
-            <w:proofErr w:type="spellEnd"/>
-            <w:r>
-              <w:t xml:space="preserve"> h = Obese / </w:t>
-            </w:r>
-            <w:proofErr w:type="spellStart"/>
-            <w:r>
-              <w:t>printe</w:t>
-            </w:r>
-            <w:proofErr w:type="spellEnd"/>
-            <w:r>
-              <w:t xml:space="preserve"> </w:t>
-            </w:r>
-            <w:proofErr w:type="spellStart"/>
-            <w:r>
-              <w:t>printh</w:t>
-            </w:r>
-            <w:proofErr w:type="spellEnd"/>
-            <w:r>
-              <w:t xml:space="preserve"> summary;</w:t>
+              <w:t>manova h = Obese / printe printh summary;</w:t>
             </w:r>
           </w:p>
           <w:p>
@@ -3667,7 +5118,7 @@
                           <pic:cNvPicPr/>
                         </pic:nvPicPr>
                         <pic:blipFill>
-                          <a:blip r:embed="rId27"/>
+                          <a:blip r:embed="rId41"/>
                           <a:stretch>
                             <a:fillRect/>
                           </a:stretch>
@@ -3714,7 +5165,7 @@
                           <pic:cNvPicPr/>
                         </pic:nvPicPr>
                         <pic:blipFill>
-                          <a:blip r:embed="rId28"/>
+                          <a:blip r:embed="rId42"/>
                           <a:stretch>
                             <a:fillRect/>
                           </a:stretch>
@@ -3756,7 +5207,7 @@
                           <pic:cNvPicPr/>
                         </pic:nvPicPr>
                         <pic:blipFill>
-                          <a:blip r:embed="rId29"/>
+                          <a:blip r:embed="rId43"/>
                           <a:stretch>
                             <a:fillRect/>
                           </a:stretch>
@@ -3783,15 +5234,7 @@
     <w:p/>
     <w:p>
       <w:r>
-        <w:t xml:space="preserve">The </w:t>
-      </w:r>
-      <w:proofErr w:type="gramStart"/>
-      <w:r>
-        <w:t>smokers</w:t>
-      </w:r>
-      <w:proofErr w:type="gramEnd"/>
-      <w:r>
-        <w:t xml:space="preserve"> distributions shows a little skew and with all observations having a Cook’s D under 0.0125, there are no influential points to be concerned about.</w:t>
+        <w:t>The smokers distributions shows a little skew and with all observations having a Cook’s D under 0.0125, there are no influential points to be concerned about.</w:t>
       </w:r>
     </w:p>
     <w:p/>
@@ -3848,7 +5291,7 @@
                           <pic:cNvPicPr/>
                         </pic:nvPicPr>
                         <pic:blipFill>
-                          <a:blip r:embed="rId30"/>
+                          <a:blip r:embed="rId44"/>
                           <a:stretch>
                             <a:fillRect/>
                           </a:stretch>
@@ -3895,7 +5338,7 @@
                           <pic:cNvPicPr/>
                         </pic:nvPicPr>
                         <pic:blipFill>
-                          <a:blip r:embed="rId31"/>
+                          <a:blip r:embed="rId45"/>
                           <a:stretch>
                             <a:fillRect/>
                           </a:stretch>
@@ -3937,7 +5380,7 @@
                           <pic:cNvPicPr/>
                         </pic:nvPicPr>
                         <pic:blipFill>
-                          <a:blip r:embed="rId32"/>
+                          <a:blip r:embed="rId46"/>
                           <a:stretch>
                             <a:fillRect/>
                           </a:stretch>
@@ -4021,7 +5464,7 @@
                           <pic:cNvPicPr/>
                         </pic:nvPicPr>
                         <pic:blipFill>
-                          <a:blip r:embed="rId33"/>
+                          <a:blip r:embed="rId47"/>
                           <a:stretch>
                             <a:fillRect/>
                           </a:stretch>
@@ -4068,7 +5511,7 @@
                           <pic:cNvPicPr/>
                         </pic:nvPicPr>
                         <pic:blipFill>
-                          <a:blip r:embed="rId34"/>
+                          <a:blip r:embed="rId48"/>
                           <a:stretch>
                             <a:fillRect/>
                           </a:stretch>
@@ -4110,7 +5553,7 @@
                           <pic:cNvPicPr/>
                         </pic:nvPicPr>
                         <pic:blipFill>
-                          <a:blip r:embed="rId35"/>
+                          <a:blip r:embed="rId49"/>
                           <a:stretch>
                             <a:fillRect/>
                           </a:stretch>
@@ -4193,7 +5636,7 @@
                           <pic:cNvPicPr/>
                         </pic:nvPicPr>
                         <pic:blipFill>
-                          <a:blip r:embed="rId36"/>
+                          <a:blip r:embed="rId50"/>
                           <a:stretch>
                             <a:fillRect/>
                           </a:stretch>
@@ -4240,7 +5683,7 @@
                           <pic:cNvPicPr/>
                         </pic:nvPicPr>
                         <pic:blipFill>
-                          <a:blip r:embed="rId37"/>
+                          <a:blip r:embed="rId51"/>
                           <a:stretch>
                             <a:fillRect/>
                           </a:stretch>
@@ -4282,7 +5725,7 @@
                           <pic:cNvPicPr/>
                         </pic:nvPicPr>
                         <pic:blipFill>
-                          <a:blip r:embed="rId38"/>
+                          <a:blip r:embed="rId52"/>
                           <a:stretch>
                             <a:fillRect/>
                           </a:stretch>
@@ -4365,7 +5808,7 @@
                           <pic:cNvPicPr/>
                         </pic:nvPicPr>
                         <pic:blipFill>
-                          <a:blip r:embed="rId39"/>
+                          <a:blip r:embed="rId53"/>
                           <a:stretch>
                             <a:fillRect/>
                           </a:stretch>
@@ -4412,7 +5855,7 @@
                           <pic:cNvPicPr/>
                         </pic:nvPicPr>
                         <pic:blipFill>
-                          <a:blip r:embed="rId40"/>
+                          <a:blip r:embed="rId54"/>
                           <a:stretch>
                             <a:fillRect/>
                           </a:stretch>
@@ -4454,7 +5897,7 @@
                           <pic:cNvPicPr/>
                         </pic:nvPicPr>
                         <pic:blipFill>
-                          <a:blip r:embed="rId41"/>
+                          <a:blip r:embed="rId55"/>
                           <a:stretch>
                             <a:fillRect/>
                           </a:stretch>
@@ -4537,7 +5980,7 @@
                           <pic:cNvPicPr/>
                         </pic:nvPicPr>
                         <pic:blipFill>
-                          <a:blip r:embed="rId42"/>
+                          <a:blip r:embed="rId56"/>
                           <a:stretch>
                             <a:fillRect/>
                           </a:stretch>
@@ -4584,7 +6027,7 @@
                           <pic:cNvPicPr/>
                         </pic:nvPicPr>
                         <pic:blipFill>
-                          <a:blip r:embed="rId43"/>
+                          <a:blip r:embed="rId57"/>
                           <a:stretch>
                             <a:fillRect/>
                           </a:stretch>
@@ -4626,7 +6069,7 @@
                           <pic:cNvPicPr/>
                         </pic:nvPicPr>
                         <pic:blipFill>
-                          <a:blip r:embed="rId44"/>
+                          <a:blip r:embed="rId58"/>
                           <a:stretch>
                             <a:fillRect/>
                           </a:stretch>
@@ -4709,7 +6152,7 @@
                           <pic:cNvPicPr/>
                         </pic:nvPicPr>
                         <pic:blipFill>
-                          <a:blip r:embed="rId45"/>
+                          <a:blip r:embed="rId59"/>
                           <a:stretch>
                             <a:fillRect/>
                           </a:stretch>
@@ -4756,7 +6199,7 @@
                           <pic:cNvPicPr/>
                         </pic:nvPicPr>
                         <pic:blipFill>
-                          <a:blip r:embed="rId46"/>
+                          <a:blip r:embed="rId60"/>
                           <a:stretch>
                             <a:fillRect/>
                           </a:stretch>
@@ -4798,7 +6241,7 @@
                           <pic:cNvPicPr/>
                         </pic:nvPicPr>
                         <pic:blipFill>
-                          <a:blip r:embed="rId47"/>
+                          <a:blip r:embed="rId61"/>
                           <a:stretch>
                             <a:fillRect/>
                           </a:stretch>
@@ -4881,7 +6324,7 @@
                           <pic:cNvPicPr/>
                         </pic:nvPicPr>
                         <pic:blipFill>
-                          <a:blip r:embed="rId48"/>
+                          <a:blip r:embed="rId62"/>
                           <a:stretch>
                             <a:fillRect/>
                           </a:stretch>
@@ -4928,7 +6371,7 @@
                           <pic:cNvPicPr/>
                         </pic:nvPicPr>
                         <pic:blipFill>
-                          <a:blip r:embed="rId49"/>
+                          <a:blip r:embed="rId63"/>
                           <a:stretch>
                             <a:fillRect/>
                           </a:stretch>
@@ -4970,7 +6413,7 @@
                           <pic:cNvPicPr/>
                         </pic:nvPicPr>
                         <pic:blipFill>
-                          <a:blip r:embed="rId50"/>
+                          <a:blip r:embed="rId64"/>
                           <a:stretch>
                             <a:fillRect/>
                           </a:stretch>
@@ -5054,7 +6497,7 @@
                           <pic:cNvPicPr/>
                         </pic:nvPicPr>
                         <pic:blipFill>
-                          <a:blip r:embed="rId51"/>
+                          <a:blip r:embed="rId65"/>
                           <a:stretch>
                             <a:fillRect/>
                           </a:stretch>
@@ -5101,7 +6544,7 @@
                           <pic:cNvPicPr/>
                         </pic:nvPicPr>
                         <pic:blipFill>
-                          <a:blip r:embed="rId52"/>
+                          <a:blip r:embed="rId66"/>
                           <a:stretch>
                             <a:fillRect/>
                           </a:stretch>
@@ -5143,7 +6586,7 @@
                           <pic:cNvPicPr/>
                         </pic:nvPicPr>
                         <pic:blipFill>
-                          <a:blip r:embed="rId53"/>
+                          <a:blip r:embed="rId67"/>
                           <a:stretch>
                             <a:fillRect/>
                           </a:stretch>
@@ -5523,15 +6966,7 @@
     </w:p>
     <w:p>
       <w:r>
-        <w:t xml:space="preserve">We remove and 3 outliers for housing problems. We remove the data for Bethel, Northwest Arctic and Yukon-Koyukuk counties in Alaska for Severe Housing Problems. There are four factors that contribute to this category. They are housing units that lack complete kitchens, lack complete plumbing facilities, overcrowded, or severely cost burdened. These counties reside in Alaska where the cost to build is beyond what the residents can afford and therefore overcrowding is above normal compared to the rest of the United States. [Nathan </w:t>
-      </w:r>
-      <w:proofErr w:type="spellStart"/>
-      <w:r>
-        <w:t>Wiltse</w:t>
-      </w:r>
-      <w:proofErr w:type="spellEnd"/>
-      <w:r>
-        <w:t>, Dustin Madden, 2018 Alaska Housing Assessment, Jan 17, 2018, https://www.ahfc.us/download_file/view/5124/853]</w:t>
+        <w:t>We remove and 3 outliers for housing problems. We remove the data for Bethel, Northwest Arctic and Yukon-Koyukuk counties in Alaska for Severe Housing Problems. There are four factors that contribute to this category. They are housing units that lack complete kitchens, lack complete plumbing facilities, overcrowded, or severely cost burdened. These counties reside in Alaska where the cost to build is beyond what the residents can afford and therefore overcrowding is above normal compared to the rest of the United States. [Nathan Wiltse, Dustin Madden, 2018 Alaska Housing Assessment, Jan 17, 2018, https://www.ahfc.us/download_file/view/5124/853]</w:t>
       </w:r>
     </w:p>
     <w:tbl>
@@ -5574,7 +7009,7 @@
                           <pic:cNvPicPr/>
                         </pic:nvPicPr>
                         <pic:blipFill>
-                          <a:blip r:embed="rId54"/>
+                          <a:blip r:embed="rId68"/>
                           <a:stretch>
                             <a:fillRect/>
                           </a:stretch>
@@ -5627,7 +7062,7 @@
                           <pic:cNvPicPr/>
                         </pic:nvPicPr>
                         <pic:blipFill>
-                          <a:blip r:embed="rId55"/>
+                          <a:blip r:embed="rId69"/>
                           <a:stretch>
                             <a:fillRect/>
                           </a:stretch>
@@ -5708,7 +7143,7 @@
                           <pic:cNvPicPr/>
                         </pic:nvPicPr>
                         <pic:blipFill>
-                          <a:blip r:embed="rId56"/>
+                          <a:blip r:embed="rId70"/>
                           <a:stretch>
                             <a:fillRect/>
                           </a:stretch>
@@ -5755,7 +7190,7 @@
                           <pic:cNvPicPr/>
                         </pic:nvPicPr>
                         <pic:blipFill>
-                          <a:blip r:embed="rId57"/>
+                          <a:blip r:embed="rId71"/>
                           <a:stretch>
                             <a:fillRect/>
                           </a:stretch>
@@ -5797,7 +7232,7 @@
                           <pic:cNvPicPr/>
                         </pic:nvPicPr>
                         <pic:blipFill>
-                          <a:blip r:embed="rId58"/>
+                          <a:blip r:embed="rId72"/>
                           <a:stretch>
                             <a:fillRect/>
                           </a:stretch>
@@ -5881,7 +7316,7 @@
                           <pic:cNvPicPr/>
                         </pic:nvPicPr>
                         <pic:blipFill>
-                          <a:blip r:embed="rId59"/>
+                          <a:blip r:embed="rId73"/>
                           <a:stretch>
                             <a:fillRect/>
                           </a:stretch>
@@ -5928,7 +7363,7 @@
                           <pic:cNvPicPr/>
                         </pic:nvPicPr>
                         <pic:blipFill>
-                          <a:blip r:embed="rId60"/>
+                          <a:blip r:embed="rId74"/>
                           <a:stretch>
                             <a:fillRect/>
                           </a:stretch>
@@ -5970,7 +7405,7 @@
                           <pic:cNvPicPr/>
                         </pic:nvPicPr>
                         <pic:blipFill>
-                          <a:blip r:embed="rId61"/>
+                          <a:blip r:embed="rId75"/>
                           <a:stretch>
                             <a:fillRect/>
                           </a:stretch>
@@ -6008,10 +7443,7 @@
     <w:p/>
     <w:p/>
     <w:p/>
-    <w:p>
-      <w:bookmarkStart w:id="1" w:name="_GoBack"/>
-      <w:bookmarkEnd w:id="1"/>
-    </w:p>
+    <w:p/>
     <w:sectPr>
       <w:pgSz w:w="12240" w:h="15840"/>
       <w:pgMar w:top="1440" w:right="1440" w:bottom="1440" w:left="1440" w:header="720" w:footer="720" w:gutter="0"/>
@@ -6585,6 +8017,119 @@
     </w:lvl>
   </w:abstractNum>
   <w:abstractNum w:abstractNumId="4" w15:restartNumberingAfterBreak="0">
+    <w:nsid w:val="5CE8076F"/>
+    <w:multiLevelType w:val="hybridMultilevel"/>
+    <w:tmpl w:val="D73484A0"/>
+    <w:lvl w:ilvl="0" w:tplc="04090001">
+      <w:start w:val="1"/>
+      <w:numFmt w:val="bullet"/>
+      <w:lvlText w:val=""/>
+      <w:lvlJc w:val="left"/>
+      <w:pPr>
+        <w:ind w:left="720" w:hanging="360"/>
+      </w:pPr>
+      <w:rPr>
+        <w:rFonts w:ascii="Symbol" w:hAnsi="Symbol" w:hint="default"/>
+      </w:rPr>
+    </w:lvl>
+    <w:lvl w:ilvl="1" w:tplc="04090003" w:tentative="1">
+      <w:start w:val="1"/>
+      <w:numFmt w:val="bullet"/>
+      <w:lvlText w:val="o"/>
+      <w:lvlJc w:val="left"/>
+      <w:pPr>
+        <w:ind w:left="1440" w:hanging="360"/>
+      </w:pPr>
+      <w:rPr>
+        <w:rFonts w:ascii="Courier New" w:hAnsi="Courier New" w:cs="Courier New" w:hint="default"/>
+      </w:rPr>
+    </w:lvl>
+    <w:lvl w:ilvl="2" w:tplc="04090005" w:tentative="1">
+      <w:start w:val="1"/>
+      <w:numFmt w:val="bullet"/>
+      <w:lvlText w:val=""/>
+      <w:lvlJc w:val="left"/>
+      <w:pPr>
+        <w:ind w:left="2160" w:hanging="360"/>
+      </w:pPr>
+      <w:rPr>
+        <w:rFonts w:ascii="Wingdings" w:hAnsi="Wingdings" w:hint="default"/>
+      </w:rPr>
+    </w:lvl>
+    <w:lvl w:ilvl="3" w:tplc="04090001" w:tentative="1">
+      <w:start w:val="1"/>
+      <w:numFmt w:val="bullet"/>
+      <w:lvlText w:val=""/>
+      <w:lvlJc w:val="left"/>
+      <w:pPr>
+        <w:ind w:left="2880" w:hanging="360"/>
+      </w:pPr>
+      <w:rPr>
+        <w:rFonts w:ascii="Symbol" w:hAnsi="Symbol" w:hint="default"/>
+      </w:rPr>
+    </w:lvl>
+    <w:lvl w:ilvl="4" w:tplc="04090003" w:tentative="1">
+      <w:start w:val="1"/>
+      <w:numFmt w:val="bullet"/>
+      <w:lvlText w:val="o"/>
+      <w:lvlJc w:val="left"/>
+      <w:pPr>
+        <w:ind w:left="3600" w:hanging="360"/>
+      </w:pPr>
+      <w:rPr>
+        <w:rFonts w:ascii="Courier New" w:hAnsi="Courier New" w:cs="Courier New" w:hint="default"/>
+      </w:rPr>
+    </w:lvl>
+    <w:lvl w:ilvl="5" w:tplc="04090005" w:tentative="1">
+      <w:start w:val="1"/>
+      <w:numFmt w:val="bullet"/>
+      <w:lvlText w:val=""/>
+      <w:lvlJc w:val="left"/>
+      <w:pPr>
+        <w:ind w:left="4320" w:hanging="360"/>
+      </w:pPr>
+      <w:rPr>
+        <w:rFonts w:ascii="Wingdings" w:hAnsi="Wingdings" w:hint="default"/>
+      </w:rPr>
+    </w:lvl>
+    <w:lvl w:ilvl="6" w:tplc="04090001" w:tentative="1">
+      <w:start w:val="1"/>
+      <w:numFmt w:val="bullet"/>
+      <w:lvlText w:val=""/>
+      <w:lvlJc w:val="left"/>
+      <w:pPr>
+        <w:ind w:left="5040" w:hanging="360"/>
+      </w:pPr>
+      <w:rPr>
+        <w:rFonts w:ascii="Symbol" w:hAnsi="Symbol" w:hint="default"/>
+      </w:rPr>
+    </w:lvl>
+    <w:lvl w:ilvl="7" w:tplc="04090003" w:tentative="1">
+      <w:start w:val="1"/>
+      <w:numFmt w:val="bullet"/>
+      <w:lvlText w:val="o"/>
+      <w:lvlJc w:val="left"/>
+      <w:pPr>
+        <w:ind w:left="5760" w:hanging="360"/>
+      </w:pPr>
+      <w:rPr>
+        <w:rFonts w:ascii="Courier New" w:hAnsi="Courier New" w:cs="Courier New" w:hint="default"/>
+      </w:rPr>
+    </w:lvl>
+    <w:lvl w:ilvl="8" w:tplc="04090005" w:tentative="1">
+      <w:start w:val="1"/>
+      <w:numFmt w:val="bullet"/>
+      <w:lvlText w:val=""/>
+      <w:lvlJc w:val="left"/>
+      <w:pPr>
+        <w:ind w:left="6480" w:hanging="360"/>
+      </w:pPr>
+      <w:rPr>
+        <w:rFonts w:ascii="Wingdings" w:hAnsi="Wingdings" w:hint="default"/>
+      </w:rPr>
+    </w:lvl>
+  </w:abstractNum>
+  <w:abstractNum w:abstractNumId="5" w15:restartNumberingAfterBreak="0">
     <w:nsid w:val="5FDA7C4E"/>
     <w:multiLevelType w:val="multilevel"/>
     <w:tmpl w:val="09DED34E"/>
@@ -6733,7 +8278,7 @@
       </w:rPr>
     </w:lvl>
   </w:abstractNum>
-  <w:abstractNum w:abstractNumId="5" w15:restartNumberingAfterBreak="0">
+  <w:abstractNum w:abstractNumId="6" w15:restartNumberingAfterBreak="0">
     <w:nsid w:val="615E1E78"/>
     <w:multiLevelType w:val="multilevel"/>
     <w:tmpl w:val="3A5EB6D2"/>
@@ -6846,7 +8391,7 @@
       </w:pPr>
     </w:lvl>
   </w:abstractNum>
-  <w:abstractNum w:abstractNumId="6" w15:restartNumberingAfterBreak="0">
+  <w:abstractNum w:abstractNumId="7" w15:restartNumberingAfterBreak="0">
     <w:nsid w:val="6F084A23"/>
     <w:multiLevelType w:val="hybridMultilevel"/>
     <w:tmpl w:val="28D4BDFC"/>
@@ -6933,7 +8478,7 @@
     </w:lvl>
   </w:abstractNum>
   <w:num w:numId="1">
-    <w:abstractNumId w:val="6"/>
+    <w:abstractNumId w:val="7"/>
   </w:num>
   <w:num w:numId="2">
     <w:abstractNumId w:val="2"/>
@@ -6942,7 +8487,7 @@
     <w:abstractNumId w:val="1"/>
   </w:num>
   <w:num w:numId="4">
-    <w:abstractNumId w:val="4"/>
+    <w:abstractNumId w:val="5"/>
   </w:num>
   <w:num w:numId="5">
     <w:abstractNumId w:val="3"/>
@@ -6951,7 +8496,10 @@
     <w:abstractNumId w:val="0"/>
   </w:num>
   <w:num w:numId="7">
-    <w:abstractNumId w:val="5"/>
+    <w:abstractNumId w:val="6"/>
+  </w:num>
+  <w:num w:numId="8">
+    <w:abstractNumId w:val="4"/>
   </w:num>
 </w:numbering>
 </file>
@@ -7476,6 +9024,31 @@
       <w:szCs w:val="18"/>
     </w:rPr>
   </w:style>
+  <w:style w:type="paragraph" w:styleId="NoSpacing">
+    <w:name w:val="No Spacing"/>
+    <w:uiPriority w:val="1"/>
+    <w:qFormat/>
+    <w:rsid w:val="006B207F"/>
+    <w:pPr>
+      <w:spacing w:after="0" w:line="240" w:lineRule="auto"/>
+    </w:pPr>
+  </w:style>
+  <w:style w:type="paragraph" w:styleId="NormalWeb">
+    <w:name w:val="Normal (Web)"/>
+    <w:basedOn w:val="Normal"/>
+    <w:uiPriority w:val="99"/>
+    <w:semiHidden/>
+    <w:unhideWhenUsed/>
+    <w:rsid w:val="00EC6EA7"/>
+    <w:pPr>
+      <w:spacing w:before="100" w:beforeAutospacing="1" w:after="100" w:afterAutospacing="1" w:line="240" w:lineRule="auto"/>
+    </w:pPr>
+    <w:rPr>
+      <w:rFonts w:ascii="Times New Roman" w:eastAsia="Times New Roman" w:hAnsi="Times New Roman" w:cs="Times New Roman"/>
+      <w:sz w:val="24"/>
+      <w:szCs w:val="24"/>
+    </w:rPr>
+  </w:style>
 </w:styles>
 </file>
 

</xml_diff>

<commit_message>
2 Goodness of Fit Tests added to Prob1
</commit_message>
<xml_diff>
--- a/asea_StatsProj2.docx
+++ b/asea_StatsProj2.docx
@@ -651,27 +651,14 @@
       <w:r>
         <w:t xml:space="preserve">   Figure </w:t>
       </w:r>
-      <w:r>
-        <w:fldChar w:fldCharType="begin"/>
-      </w:r>
-      <w:r>
-        <w:instrText xml:space="preserve"> SEQ Figure \* ARABIC </w:instrText>
-      </w:r>
-      <w:r>
-        <w:fldChar w:fldCharType="separate"/>
-      </w:r>
-      <w:r>
-        <w:rPr>
-          <w:noProof/>
-        </w:rPr>
-        <w:t>1</w:t>
-      </w:r>
-      <w:r>
-        <w:rPr>
-          <w:noProof/>
-        </w:rPr>
-        <w:fldChar w:fldCharType="end"/>
-      </w:r>
+      <w:fldSimple w:instr=" SEQ Figure \* ARABIC ">
+        <w:r>
+          <w:rPr>
+            <w:noProof/>
+          </w:rPr>
+          <w:t>1</w:t>
+        </w:r>
+      </w:fldSimple>
       <w:r>
         <w:rPr>
           <w:noProof/>
@@ -737,27 +724,14 @@
       <w:r>
         <w:t xml:space="preserve">Figure </w:t>
       </w:r>
-      <w:r>
-        <w:fldChar w:fldCharType="begin"/>
-      </w:r>
-      <w:r>
-        <w:instrText xml:space="preserve"> SEQ Figure \* ARABIC </w:instrText>
-      </w:r>
-      <w:r>
-        <w:fldChar w:fldCharType="separate"/>
-      </w:r>
-      <w:r>
-        <w:rPr>
-          <w:noProof/>
-        </w:rPr>
-        <w:t>2</w:t>
-      </w:r>
-      <w:r>
-        <w:rPr>
-          <w:noProof/>
-        </w:rPr>
-        <w:fldChar w:fldCharType="end"/>
-      </w:r>
+      <w:fldSimple w:instr=" SEQ Figure \* ARABIC ">
+        <w:r>
+          <w:rPr>
+            <w:noProof/>
+          </w:rPr>
+          <w:t>2</w:t>
+        </w:r>
+      </w:fldSimple>
       <w:r>
         <w:t xml:space="preserve"> - Summary Statistics, Shows Missing Data</w:t>
       </w:r>
@@ -838,27 +812,14 @@
       <w:r>
         <w:t xml:space="preserve">Figure </w:t>
       </w:r>
-      <w:r>
-        <w:fldChar w:fldCharType="begin"/>
-      </w:r>
-      <w:r>
-        <w:instrText xml:space="preserve"> SEQ Figure \* ARABIC </w:instrText>
-      </w:r>
-      <w:r>
-        <w:fldChar w:fldCharType="separate"/>
-      </w:r>
-      <w:r>
-        <w:rPr>
-          <w:noProof/>
-        </w:rPr>
-        <w:t>3</w:t>
-      </w:r>
-      <w:r>
-        <w:rPr>
-          <w:noProof/>
-        </w:rPr>
-        <w:fldChar w:fldCharType="end"/>
-      </w:r>
+      <w:fldSimple w:instr=" SEQ Figure \* ARABIC ">
+        <w:r>
+          <w:rPr>
+            <w:noProof/>
+          </w:rPr>
+          <w:t>3</w:t>
+        </w:r>
+      </w:fldSimple>
       <w:r>
         <w:t xml:space="preserve"> - Histogram of Variables</w:t>
       </w:r>
@@ -1033,27 +994,14 @@
       <w:r>
         <w:t xml:space="preserve">Figure </w:t>
       </w:r>
-      <w:r>
-        <w:fldChar w:fldCharType="begin"/>
-      </w:r>
-      <w:r>
-        <w:instrText xml:space="preserve"> SEQ Figure \* ARABIC </w:instrText>
-      </w:r>
-      <w:r>
-        <w:fldChar w:fldCharType="separate"/>
-      </w:r>
-      <w:r>
-        <w:rPr>
-          <w:noProof/>
-        </w:rPr>
-        <w:t>4</w:t>
-      </w:r>
-      <w:r>
-        <w:rPr>
-          <w:noProof/>
-        </w:rPr>
-        <w:fldChar w:fldCharType="end"/>
-      </w:r>
+      <w:fldSimple w:instr=" SEQ Figure \* ARABIC ">
+        <w:r>
+          <w:rPr>
+            <w:noProof/>
+          </w:rPr>
+          <w:t>4</w:t>
+        </w:r>
+      </w:fldSimple>
       <w:r>
         <w:t xml:space="preserve"> - Fit Diagnostics and Box Plots for Unemployed</w:t>
       </w:r>
@@ -1218,27 +1166,14 @@
       <w:r>
         <w:t xml:space="preserve">Figure </w:t>
       </w:r>
-      <w:r>
-        <w:fldChar w:fldCharType="begin"/>
-      </w:r>
-      <w:r>
-        <w:instrText xml:space="preserve"> SEQ Figure \* ARABIC </w:instrText>
-      </w:r>
-      <w:r>
-        <w:fldChar w:fldCharType="separate"/>
-      </w:r>
-      <w:r>
-        <w:rPr>
-          <w:noProof/>
-        </w:rPr>
-        <w:t>5</w:t>
-      </w:r>
-      <w:r>
-        <w:rPr>
-          <w:noProof/>
-        </w:rPr>
-        <w:fldChar w:fldCharType="end"/>
-      </w:r>
+      <w:fldSimple w:instr=" SEQ Figure \* ARABIC ">
+        <w:r>
+          <w:rPr>
+            <w:noProof/>
+          </w:rPr>
+          <w:t>5</w:t>
+        </w:r>
+      </w:fldSimple>
       <w:r>
         <w:t xml:space="preserve"> - </w:t>
       </w:r>
@@ -1424,27 +1359,14 @@
       <w:r>
         <w:t xml:space="preserve">Figure </w:t>
       </w:r>
-      <w:r>
-        <w:fldChar w:fldCharType="begin"/>
-      </w:r>
-      <w:r>
-        <w:instrText xml:space="preserve"> SEQ Figure \* ARABIC </w:instrText>
-      </w:r>
-      <w:r>
-        <w:fldChar w:fldCharType="separate"/>
-      </w:r>
-      <w:r>
-        <w:rPr>
-          <w:noProof/>
-        </w:rPr>
-        <w:t>6</w:t>
-      </w:r>
-      <w:r>
-        <w:rPr>
-          <w:noProof/>
-        </w:rPr>
-        <w:fldChar w:fldCharType="end"/>
-      </w:r>
+      <w:fldSimple w:instr=" SEQ Figure \* ARABIC ">
+        <w:r>
+          <w:rPr>
+            <w:noProof/>
+          </w:rPr>
+          <w:t>6</w:t>
+        </w:r>
+      </w:fldSimple>
       <w:r>
         <w:t xml:space="preserve"> - Unemployed Outlier Before &amp; After Plots</w:t>
       </w:r>
@@ -1606,27 +1528,14 @@
       <w:r>
         <w:t xml:space="preserve">Figure </w:t>
       </w:r>
-      <w:r>
-        <w:fldChar w:fldCharType="begin"/>
-      </w:r>
-      <w:r>
-        <w:instrText xml:space="preserve"> SEQ Figure \* ARABIC </w:instrText>
-      </w:r>
-      <w:r>
-        <w:fldChar w:fldCharType="separate"/>
-      </w:r>
-      <w:r>
-        <w:rPr>
-          <w:noProof/>
-        </w:rPr>
-        <w:t>7</w:t>
-      </w:r>
-      <w:r>
-        <w:rPr>
-          <w:noProof/>
-        </w:rPr>
-        <w:fldChar w:fldCharType="end"/>
-      </w:r>
+      <w:fldSimple w:instr=" SEQ Figure \* ARABIC ">
+        <w:r>
+          <w:rPr>
+            <w:noProof/>
+          </w:rPr>
+          <w:t>7</w:t>
+        </w:r>
+      </w:fldSimple>
       <w:r>
         <w:t xml:space="preserve"> - Severe Housing Problems </w:t>
       </w:r>
@@ -1698,27 +1607,14 @@
       <w:r>
         <w:t xml:space="preserve">Figure </w:t>
       </w:r>
-      <w:r>
-        <w:fldChar w:fldCharType="begin"/>
-      </w:r>
-      <w:r>
-        <w:instrText xml:space="preserve"> SEQ Figure \* ARABIC </w:instrText>
-      </w:r>
-      <w:r>
-        <w:fldChar w:fldCharType="separate"/>
-      </w:r>
-      <w:r>
-        <w:rPr>
-          <w:noProof/>
-        </w:rPr>
-        <w:t>8</w:t>
-      </w:r>
-      <w:r>
-        <w:rPr>
-          <w:noProof/>
-        </w:rPr>
-        <w:fldChar w:fldCharType="end"/>
-      </w:r>
+      <w:fldSimple w:instr=" SEQ Figure \* ARABIC ">
+        <w:r>
+          <w:rPr>
+            <w:noProof/>
+          </w:rPr>
+          <w:t>8</w:t>
+        </w:r>
+      </w:fldSimple>
       <w:r>
         <w:t xml:space="preserve"> - Scatter Plot Matrix</w:t>
       </w:r>
@@ -1994,27 +1890,14 @@
       <w:r>
         <w:t xml:space="preserve">Figure </w:t>
       </w:r>
-      <w:r>
-        <w:fldChar w:fldCharType="begin"/>
-      </w:r>
-      <w:r>
-        <w:instrText xml:space="preserve"> SEQ Figure \* ARABIC </w:instrText>
-      </w:r>
-      <w:r>
-        <w:fldChar w:fldCharType="separate"/>
-      </w:r>
-      <w:r>
-        <w:rPr>
-          <w:noProof/>
-        </w:rPr>
-        <w:t>9</w:t>
-      </w:r>
-      <w:r>
-        <w:rPr>
-          <w:noProof/>
-        </w:rPr>
-        <w:fldChar w:fldCharType="end"/>
-      </w:r>
+      <w:fldSimple w:instr=" SEQ Figure \* ARABIC ">
+        <w:r>
+          <w:rPr>
+            <w:noProof/>
+          </w:rPr>
+          <w:t>9</w:t>
+        </w:r>
+      </w:fldSimple>
       <w:r>
         <w:t xml:space="preserve"> - Correlation Heatmap</w:t>
       </w:r>
@@ -2247,27 +2130,14 @@
       <w:r>
         <w:t xml:space="preserve">Figure </w:t>
       </w:r>
-      <w:r>
-        <w:fldChar w:fldCharType="begin"/>
-      </w:r>
-      <w:r>
-        <w:instrText xml:space="preserve"> SEQ Figure \* ARABIC </w:instrText>
-      </w:r>
-      <w:r>
-        <w:fldChar w:fldCharType="separate"/>
-      </w:r>
-      <w:r>
-        <w:rPr>
-          <w:noProof/>
-        </w:rPr>
-        <w:t>10</w:t>
-      </w:r>
-      <w:r>
-        <w:rPr>
-          <w:noProof/>
-        </w:rPr>
-        <w:fldChar w:fldCharType="end"/>
-      </w:r>
+      <w:fldSimple w:instr=" SEQ Figure \* ARABIC ">
+        <w:r>
+          <w:rPr>
+            <w:noProof/>
+          </w:rPr>
+          <w:t>10</w:t>
+        </w:r>
+      </w:fldSimple>
       <w:r>
         <w:t xml:space="preserve"> - Correlation Heatmap</w:t>
       </w:r>
@@ -2587,27 +2457,14 @@
       <w:r>
         <w:t xml:space="preserve">Figure </w:t>
       </w:r>
-      <w:r>
-        <w:fldChar w:fldCharType="begin"/>
-      </w:r>
-      <w:r>
-        <w:instrText xml:space="preserve"> SEQ Figure \* ARABIC </w:instrText>
-      </w:r>
-      <w:r>
-        <w:fldChar w:fldCharType="separate"/>
-      </w:r>
-      <w:r>
-        <w:rPr>
-          <w:noProof/>
-        </w:rPr>
-        <w:t>11</w:t>
-      </w:r>
-      <w:r>
-        <w:rPr>
-          <w:noProof/>
-        </w:rPr>
-        <w:fldChar w:fldCharType="end"/>
-      </w:r>
+      <w:fldSimple w:instr=" SEQ Figure \* ARABIC ">
+        <w:r>
+          <w:rPr>
+            <w:noProof/>
+          </w:rPr>
+          <w:t>11</w:t>
+        </w:r>
+      </w:fldSimple>
       <w:r>
         <w:t xml:space="preserve"> - Variable Inflation Factors</w:t>
       </w:r>
@@ -2706,24 +2563,14 @@
       <w:r>
         <w:t xml:space="preserve">Figure </w:t>
       </w:r>
-      <w:r>
-        <w:fldChar w:fldCharType="begin"/>
-      </w:r>
-      <w:r>
-        <w:instrText xml:space="preserve"> SEQ Figure \* ARABIC </w:instrText>
-      </w:r>
-      <w:r>
-        <w:fldChar w:fldCharType="separate"/>
-      </w:r>
-      <w:r>
-        <w:rPr>
-          <w:noProof/>
-        </w:rPr>
-        <w:t>12</w:t>
-      </w:r>
-      <w:r>
-        <w:fldChar w:fldCharType="end"/>
-      </w:r>
+      <w:fldSimple w:instr=" SEQ Figure \* ARABIC ">
+        <w:r>
+          <w:rPr>
+            <w:noProof/>
+          </w:rPr>
+          <w:t>12</w:t>
+        </w:r>
+      </w:fldSimple>
       <w:r>
         <w:t xml:space="preserve"> - PCA Values</w:t>
       </w:r>
@@ -2871,24 +2718,14 @@
       <w:r>
         <w:t xml:space="preserve">Figure </w:t>
       </w:r>
-      <w:r>
-        <w:fldChar w:fldCharType="begin"/>
-      </w:r>
-      <w:r>
-        <w:instrText xml:space="preserve"> SEQ Figure \* ARABIC </w:instrText>
-      </w:r>
-      <w:r>
-        <w:fldChar w:fldCharType="separate"/>
-      </w:r>
-      <w:r>
-        <w:rPr>
-          <w:noProof/>
-        </w:rPr>
-        <w:t>13</w:t>
-      </w:r>
-      <w:r>
-        <w:fldChar w:fldCharType="end"/>
-      </w:r>
+      <w:fldSimple w:instr=" SEQ Figure \* ARABIC ">
+        <w:r>
+          <w:rPr>
+            <w:noProof/>
+          </w:rPr>
+          <w:t>13</w:t>
+        </w:r>
+      </w:fldSimple>
       <w:r>
         <w:t xml:space="preserve"> - Scree and Cumulative Proportion Plots</w:t>
       </w:r>
@@ -3349,24 +3186,14 @@
       <w:r>
         <w:t xml:space="preserve">Figure </w:t>
       </w:r>
-      <w:r>
-        <w:fldChar w:fldCharType="begin"/>
-      </w:r>
-      <w:r>
-        <w:instrText xml:space="preserve"> SEQ Figure \* ARABIC </w:instrText>
-      </w:r>
-      <w:r>
-        <w:fldChar w:fldCharType="separate"/>
-      </w:r>
-      <w:r>
-        <w:rPr>
-          <w:noProof/>
-        </w:rPr>
-        <w:t>14</w:t>
-      </w:r>
-      <w:r>
-        <w:fldChar w:fldCharType="end"/>
-      </w:r>
+      <w:fldSimple w:instr=" SEQ Figure \* ARABIC ">
+        <w:r>
+          <w:rPr>
+            <w:noProof/>
+          </w:rPr>
+          <w:t>14</w:t>
+        </w:r>
+      </w:fldSimple>
       <w:r>
         <w:t xml:space="preserve"> - PCA Plots to View Separation</w:t>
       </w:r>
@@ -3828,24 +3655,14 @@
       <w:r>
         <w:t xml:space="preserve">Figure </w:t>
       </w:r>
-      <w:r>
-        <w:fldChar w:fldCharType="begin"/>
-      </w:r>
-      <w:r>
-        <w:instrText xml:space="preserve"> SEQ Figure \* ARABIC </w:instrText>
-      </w:r>
-      <w:r>
-        <w:fldChar w:fldCharType="separate"/>
-      </w:r>
-      <w:r>
-        <w:rPr>
-          <w:noProof/>
-        </w:rPr>
-        <w:t>15</w:t>
-      </w:r>
-      <w:r>
-        <w:fldChar w:fldCharType="end"/>
-      </w:r>
+      <w:fldSimple w:instr=" SEQ Figure \* ARABIC ">
+        <w:r>
+          <w:rPr>
+            <w:noProof/>
+          </w:rPr>
+          <w:t>15</w:t>
+        </w:r>
+      </w:fldSimple>
       <w:r>
         <w:t xml:space="preserve"> - First Pass Results for Logistic Regression Using LASSO</w:t>
       </w:r>
@@ -4128,24 +3945,14 @@
       <w:r>
         <w:t xml:space="preserve">Figure </w:t>
       </w:r>
-      <w:r>
-        <w:fldChar w:fldCharType="begin"/>
-      </w:r>
-      <w:r>
-        <w:instrText xml:space="preserve"> SEQ Figure \* ARABIC </w:instrText>
-      </w:r>
-      <w:r>
-        <w:fldChar w:fldCharType="separate"/>
-      </w:r>
-      <w:r>
-        <w:rPr>
-          <w:noProof/>
-        </w:rPr>
-        <w:t>16</w:t>
-      </w:r>
-      <w:r>
-        <w:fldChar w:fldCharType="end"/>
-      </w:r>
+      <w:fldSimple w:instr=" SEQ Figure \* ARABIC ">
+        <w:r>
+          <w:rPr>
+            <w:noProof/>
+          </w:rPr>
+          <w:t>16</w:t>
+        </w:r>
+      </w:fldSimple>
       <w:r>
         <w:t xml:space="preserve"> - Final Results for Logistic Regression Using LASSO Feature Reduction</w:t>
       </w:r>
@@ -4183,7 +3990,383 @@
         <w:t xml:space="preserve"> </w:t>
       </w:r>
     </w:p>
-    <w:p/>
+    <w:p>
+      <w:pPr>
+        <w:rPr>
+          <w:rFonts w:cs="Times New Roman"/>
+          <w:color w:val="333333"/>
+          <w:shd w:val="clear" w:color="auto" w:fill="FFFFFF"/>
+        </w:rPr>
+      </w:pPr>
+      <w:r>
+        <w:rPr>
+          <w:rFonts w:cs="Times New Roman"/>
+          <w:color w:val="333333"/>
+          <w:shd w:val="clear" w:color="auto" w:fill="FFFFFF"/>
+        </w:rPr>
+        <w:t xml:space="preserve"> </w:t>
+      </w:r>
+      <w:r>
+        <w:rPr>
+          <w:rFonts w:cs="Times New Roman"/>
+          <w:color w:val="333333"/>
+          <w:shd w:val="clear" w:color="auto" w:fill="FFFFFF"/>
+        </w:rPr>
+        <w:t>Here, w</w:t>
+      </w:r>
+      <w:r>
+        <w:rPr>
+          <w:rFonts w:cs="Times New Roman"/>
+          <w:color w:val="333333"/>
+          <w:shd w:val="clear" w:color="auto" w:fill="FFFFFF"/>
+        </w:rPr>
+        <w:t>e choose the receiving operating characteristic (ROC) as our first measure of classier performance.</w:t>
+      </w:r>
+      <w:r>
+        <w:rPr>
+          <w:rFonts w:cs="Times New Roman"/>
+          <w:color w:val="333333"/>
+          <w:shd w:val="clear" w:color="auto" w:fill="FFFFFF"/>
+        </w:rPr>
+        <w:t xml:space="preserve"> Figure 17 shows the ROC curve for our base logistic regression model.</w:t>
+      </w:r>
+    </w:p>
+    <w:p>
+      <w:pPr>
+        <w:keepNext/>
+      </w:pPr>
+      <w:r>
+        <w:rPr>
+          <w:noProof/>
+        </w:rPr>
+        <w:drawing>
+          <wp:inline distT="0" distB="0" distL="0" distR="0" wp14:anchorId="636045A7" wp14:editId="43816739">
+            <wp:extent cx="3759777" cy="2568378"/>
+            <wp:effectExtent l="19050" t="19050" r="12700" b="22860"/>
+            <wp:docPr id="77" name="Picture 77"/>
+            <wp:cNvGraphicFramePr>
+              <a:graphicFrameLocks xmlns:a="http://schemas.openxmlformats.org/drawingml/2006/main" noChangeAspect="1"/>
+            </wp:cNvGraphicFramePr>
+            <a:graphic xmlns:a="http://schemas.openxmlformats.org/drawingml/2006/main">
+              <a:graphicData uri="http://schemas.openxmlformats.org/drawingml/2006/picture">
+                <pic:pic xmlns:pic="http://schemas.openxmlformats.org/drawingml/2006/picture">
+                  <pic:nvPicPr>
+                    <pic:cNvPr id="1" name=""/>
+                    <pic:cNvPicPr/>
+                  </pic:nvPicPr>
+                  <pic:blipFill>
+                    <a:blip r:embed="rId37"/>
+                    <a:stretch>
+                      <a:fillRect/>
+                    </a:stretch>
+                  </pic:blipFill>
+                  <pic:spPr>
+                    <a:xfrm>
+                      <a:off x="0" y="0"/>
+                      <a:ext cx="3779412" cy="2581791"/>
+                    </a:xfrm>
+                    <a:prstGeom prst="rect">
+                      <a:avLst/>
+                    </a:prstGeom>
+                    <a:ln>
+                      <a:solidFill>
+                        <a:schemeClr val="tx1"/>
+                      </a:solidFill>
+                    </a:ln>
+                  </pic:spPr>
+                </pic:pic>
+              </a:graphicData>
+            </a:graphic>
+          </wp:inline>
+        </w:drawing>
+      </w:r>
+    </w:p>
+    <w:p>
+      <w:pPr>
+        <w:pStyle w:val="Caption"/>
+      </w:pPr>
+      <w:r>
+        <w:t xml:space="preserve">Figure </w:t>
+      </w:r>
+      <w:fldSimple w:instr=" SEQ Figure \* ARABIC ">
+        <w:r>
+          <w:rPr>
+            <w:noProof/>
+          </w:rPr>
+          <w:t>17</w:t>
+        </w:r>
+      </w:fldSimple>
+      <w:r>
+        <w:t xml:space="preserve"> - ROC Curve</w:t>
+      </w:r>
+    </w:p>
+    <w:p>
+      <w:pPr>
+        <w:shd w:val="clear" w:color="auto" w:fill="FFFFFF"/>
+        <w:spacing w:after="150" w:line="300" w:lineRule="atLeast"/>
+        <w:rPr>
+          <w:rFonts w:eastAsia="Times New Roman" w:cs="Times New Roman"/>
+          <w:color w:val="333333"/>
+        </w:rPr>
+      </w:pPr>
+      <w:r>
+        <w:rPr>
+          <w:rFonts w:eastAsia="Times New Roman" w:cs="Times New Roman"/>
+          <w:color w:val="333333"/>
+        </w:rPr>
+        <w:lastRenderedPageBreak/>
+        <w:t>Our area under the curve (AUC) = 0.885. Since this is about 0.8 our model does a good job discriminating between obese and not obese.</w:t>
+      </w:r>
+    </w:p>
+    <w:p>
+      <w:pPr>
+        <w:shd w:val="clear" w:color="auto" w:fill="FFFFFF"/>
+        <w:spacing w:after="150" w:line="300" w:lineRule="atLeast"/>
+        <w:rPr>
+          <w:rFonts w:eastAsia="Times New Roman" w:cs="Times New Roman"/>
+          <w:color w:val="333333"/>
+        </w:rPr>
+      </w:pPr>
+      <w:r>
+        <w:rPr>
+          <w:rFonts w:eastAsia="Times New Roman" w:cs="Times New Roman"/>
+          <w:color w:val="333333"/>
+        </w:rPr>
+        <w:t xml:space="preserve">A logistic regression model provides a better fit to the data if it demonstrates an improvement over a model with fewer predictors. We us the likelihood ratio test. We create a model with two key predictors and compare against our </w:t>
+      </w:r>
+      <w:r>
+        <w:rPr>
+          <w:rFonts w:eastAsia="Times New Roman" w:cs="Times New Roman"/>
+          <w:color w:val="333333"/>
+        </w:rPr>
+        <w:t>base logistic regression</w:t>
+      </w:r>
+      <w:r>
+        <w:rPr>
+          <w:rFonts w:eastAsia="Times New Roman" w:cs="Times New Roman"/>
+          <w:color w:val="333333"/>
+        </w:rPr>
+        <w:t xml:space="preserve"> model (“full model”).</w:t>
+      </w:r>
+      <w:r>
+        <w:rPr>
+          <w:rFonts w:eastAsia="Times New Roman" w:cs="Times New Roman"/>
+          <w:color w:val="333333"/>
+        </w:rPr>
+        <w:t xml:space="preserve"> Figure 18 shows the results of our likelihood ratio test.</w:t>
+      </w:r>
+    </w:p>
+    <w:p>
+      <w:pPr>
+        <w:keepNext/>
+      </w:pPr>
+      <w:r>
+        <w:rPr>
+          <w:noProof/>
+        </w:rPr>
+        <w:drawing>
+          <wp:inline distT="0" distB="0" distL="0" distR="0" wp14:anchorId="6476EA38" wp14:editId="6B8A99D8">
+            <wp:extent cx="5943600" cy="1520825"/>
+            <wp:effectExtent l="19050" t="19050" r="19050" b="22225"/>
+            <wp:docPr id="8" name="Picture 8"/>
+            <wp:cNvGraphicFramePr>
+              <a:graphicFrameLocks xmlns:a="http://schemas.openxmlformats.org/drawingml/2006/main" noChangeAspect="1"/>
+            </wp:cNvGraphicFramePr>
+            <a:graphic xmlns:a="http://schemas.openxmlformats.org/drawingml/2006/main">
+              <a:graphicData uri="http://schemas.openxmlformats.org/drawingml/2006/picture">
+                <pic:pic xmlns:pic="http://schemas.openxmlformats.org/drawingml/2006/picture">
+                  <pic:nvPicPr>
+                    <pic:cNvPr id="1" name=""/>
+                    <pic:cNvPicPr/>
+                  </pic:nvPicPr>
+                  <pic:blipFill>
+                    <a:blip r:embed="rId38"/>
+                    <a:stretch>
+                      <a:fillRect/>
+                    </a:stretch>
+                  </pic:blipFill>
+                  <pic:spPr>
+                    <a:xfrm>
+                      <a:off x="0" y="0"/>
+                      <a:ext cx="5943600" cy="1520825"/>
+                    </a:xfrm>
+                    <a:prstGeom prst="rect">
+                      <a:avLst/>
+                    </a:prstGeom>
+                    <a:ln>
+                      <a:solidFill>
+                        <a:schemeClr val="tx1"/>
+                      </a:solidFill>
+                    </a:ln>
+                  </pic:spPr>
+                </pic:pic>
+              </a:graphicData>
+            </a:graphic>
+          </wp:inline>
+        </w:drawing>
+      </w:r>
+    </w:p>
+    <w:p>
+      <w:pPr>
+        <w:pStyle w:val="Caption"/>
+      </w:pPr>
+      <w:r>
+        <w:t xml:space="preserve">Figure </w:t>
+      </w:r>
+      <w:fldSimple w:instr=" SEQ Figure \* ARABIC ">
+        <w:r>
+          <w:rPr>
+            <w:noProof/>
+          </w:rPr>
+          <w:t>18</w:t>
+        </w:r>
+      </w:fldSimple>
+      <w:r>
+        <w:t xml:space="preserve"> - Likelihood Ratio Test Results</w:t>
+      </w:r>
+    </w:p>
+    <w:p>
+      <w:pPr>
+        <w:shd w:val="clear" w:color="auto" w:fill="FFFFFF"/>
+        <w:spacing w:after="150" w:line="300" w:lineRule="atLeast"/>
+        <w:rPr>
+          <w:rFonts w:eastAsia="Times New Roman" w:cs="Times New Roman"/>
+          <w:color w:val="333333"/>
+        </w:rPr>
+      </w:pPr>
+      <w:r>
+        <w:rPr>
+          <w:rFonts w:eastAsia="Times New Roman" w:cs="Times New Roman"/>
+          <w:color w:val="333333"/>
+        </w:rPr>
+        <w:t xml:space="preserve">Ho: The reduced model </w:t>
+      </w:r>
+      <w:proofErr w:type="spellStart"/>
+      <w:proofErr w:type="gramStart"/>
+      <w:r>
+        <w:rPr>
+          <w:rFonts w:eastAsia="Times New Roman" w:cs="Times New Roman"/>
+          <w:color w:val="333333"/>
+        </w:rPr>
+        <w:t>glm.fitless</w:t>
+      </w:r>
+      <w:proofErr w:type="spellEnd"/>
+      <w:proofErr w:type="gramEnd"/>
+      <w:r>
+        <w:rPr>
+          <w:rFonts w:eastAsia="Times New Roman" w:cs="Times New Roman"/>
+          <w:color w:val="333333"/>
+        </w:rPr>
+        <w:t xml:space="preserve"> is favored over a more full model (</w:t>
+      </w:r>
+      <w:proofErr w:type="spellStart"/>
+      <w:r>
+        <w:rPr>
+          <w:rFonts w:eastAsia="Times New Roman" w:cs="Times New Roman"/>
+          <w:color w:val="333333"/>
+        </w:rPr>
+        <w:t>glmfit</w:t>
+      </w:r>
+      <w:proofErr w:type="spellEnd"/>
+      <w:r>
+        <w:rPr>
+          <w:rFonts w:eastAsia="Times New Roman" w:cs="Times New Roman"/>
+          <w:color w:val="333333"/>
+        </w:rPr>
+        <w:t xml:space="preserve">). </w:t>
+      </w:r>
+      <w:r>
+        <w:rPr>
+          <w:rFonts w:eastAsia="Times New Roman" w:cs="Times New Roman"/>
+          <w:color w:val="333333"/>
+        </w:rPr>
+        <w:br/>
+      </w:r>
+      <w:r>
+        <w:rPr>
+          <w:rFonts w:eastAsia="Times New Roman" w:cs="Times New Roman"/>
+          <w:color w:val="333333"/>
+        </w:rPr>
+        <w:t xml:space="preserve">Ha: The reduced model </w:t>
+      </w:r>
+      <w:proofErr w:type="spellStart"/>
+      <w:proofErr w:type="gramStart"/>
+      <w:r>
+        <w:rPr>
+          <w:rFonts w:eastAsia="Times New Roman" w:cs="Times New Roman"/>
+          <w:color w:val="333333"/>
+        </w:rPr>
+        <w:t>glm.fitless</w:t>
+      </w:r>
+      <w:proofErr w:type="spellEnd"/>
+      <w:proofErr w:type="gramEnd"/>
+      <w:r>
+        <w:rPr>
+          <w:rFonts w:eastAsia="Times New Roman" w:cs="Times New Roman"/>
+          <w:color w:val="333333"/>
+        </w:rPr>
+        <w:t xml:space="preserve"> is not favored over a more full model (</w:t>
+      </w:r>
+      <w:proofErr w:type="spellStart"/>
+      <w:r>
+        <w:rPr>
+          <w:rFonts w:eastAsia="Times New Roman" w:cs="Times New Roman"/>
+          <w:color w:val="333333"/>
+        </w:rPr>
+        <w:t>glm.fit</w:t>
+      </w:r>
+      <w:proofErr w:type="spellEnd"/>
+      <w:r>
+        <w:rPr>
+          <w:rFonts w:eastAsia="Times New Roman" w:cs="Times New Roman"/>
+          <w:color w:val="333333"/>
+        </w:rPr>
+        <w:t>).</w:t>
+      </w:r>
+    </w:p>
+    <w:p>
+      <w:pPr>
+        <w:shd w:val="clear" w:color="auto" w:fill="FFFFFF"/>
+        <w:spacing w:after="150" w:line="300" w:lineRule="atLeast"/>
+        <w:rPr>
+          <w:rFonts w:eastAsia="Times New Roman" w:cs="Times New Roman"/>
+          <w:color w:val="333333"/>
+        </w:rPr>
+      </w:pPr>
+      <w:r>
+        <w:rPr>
+          <w:rFonts w:eastAsia="Times New Roman" w:cs="Times New Roman"/>
+          <w:color w:val="333333"/>
+        </w:rPr>
+        <w:t xml:space="preserve">We reject Ho. With an alpha of 0.05, the results show the observed difference in model fit is statistically significant with a p-value &lt; 2.2e-16. The evidence suggests the </w:t>
+      </w:r>
+      <w:proofErr w:type="spellStart"/>
+      <w:r>
+        <w:rPr>
+          <w:rFonts w:eastAsia="Times New Roman" w:cs="Times New Roman"/>
+          <w:color w:val="333333"/>
+        </w:rPr>
+        <w:t>glm.fit</w:t>
+      </w:r>
+      <w:proofErr w:type="spellEnd"/>
+      <w:r>
+        <w:rPr>
+          <w:rFonts w:eastAsia="Times New Roman" w:cs="Times New Roman"/>
+          <w:color w:val="333333"/>
+        </w:rPr>
+        <w:t xml:space="preserve"> “full model” is favored.</w:t>
+      </w:r>
+    </w:p>
+    <w:p>
+      <w:pPr>
+        <w:shd w:val="clear" w:color="auto" w:fill="FFFFFF"/>
+        <w:spacing w:after="150" w:line="300" w:lineRule="atLeast"/>
+        <w:rPr>
+          <w:rFonts w:eastAsia="Times New Roman" w:cs="Times New Roman"/>
+          <w:color w:val="333333"/>
+        </w:rPr>
+      </w:pPr>
+    </w:p>
     <w:p>
       <w:pPr>
         <w:rPr>
@@ -4368,17 +4551,7 @@
           <w:sz w:val="22"/>
           <w:szCs w:val="22"/>
         </w:rPr>
-        <w:t xml:space="preserve">Beta1 = 0.42933 with a 95% CI (0.37007,0.49044) This fitted model says, holding all other variables constant, the odds of being obese for smokers is exp(0.42933)=1.5362 over the odds of not being obese. </w:t>
-      </w:r>
-      <w:r>
-        <w:rPr>
-          <w:rFonts w:asciiTheme="minorHAnsi" w:hAnsiTheme="minorHAnsi"/>
-          <w:color w:val="333333"/>
-          <w:sz w:val="22"/>
-          <w:szCs w:val="22"/>
-        </w:rPr>
-        <w:lastRenderedPageBreak/>
-        <w:t>In terms of percent change, the odds for being obese are 53.62% higher than the odds for not being obese.</w:t>
+        <w:t>Beta1 = 0.42933 with a 95% CI (0.37007,0.49044) This fitted model says, holding all other variables constant, the odds of being obese for smokers is exp(0.42933)=1.5362 over the odds of not being obese. In terms of percent change, the odds for being obese are 53.62% higher than the odds for not being obese.</w:t>
       </w:r>
     </w:p>
     <w:p>
@@ -4400,6 +4573,7 @@
           <w:sz w:val="22"/>
           <w:szCs w:val="22"/>
         </w:rPr>
+        <w:lastRenderedPageBreak/>
         <w:t>Beta2 = 0.26783 with a 95% CI (0.23894, 0.29762) The coefficient for Physically_Inactive, holding all other variables constant, says the odds of being obese is exp(0.26783)=1.3071 over the odds of not being obese. In terms of percent change, the odds for being obese are 30.71% higher than the odds for not being obese.</w:t>
       </w:r>
     </w:p>
@@ -4655,31 +4829,32 @@
       <w:pPr>
         <w:spacing w:after="200" w:line="276" w:lineRule="auto"/>
       </w:pPr>
+      <w:r>
+        <w:t>It is possible the model could be improved with additional predictors but the data chosen did not have all possible variables currently collected by the CHR. Data could be brought in from other sources not currently targeted by the CHR.</w:t>
+      </w:r>
+      <w:r>
+        <w:br w:type="page"/>
+      </w:r>
+    </w:p>
+    <w:p>
+      <w:pPr>
+        <w:rPr>
+          <w:b/>
+        </w:rPr>
+      </w:pPr>
+      <w:r>
+        <w:rPr>
+          <w:b/>
+        </w:rPr>
+        <w:lastRenderedPageBreak/>
+        <w:t>OBJECTIVE 2</w:t>
+      </w:r>
+    </w:p>
+    <w:p/>
+    <w:p>
       <w:bookmarkStart w:id="1" w:name="_GoBack"/>
       <w:bookmarkEnd w:id="1"/>
-      <w:r>
-        <w:t>It is possible the model could be improved with additional predictors but the data chosen did not have all possible variables currently collected by the CHR. Data could be brought in from other sources not currently targeted by the CHR.</w:t>
-      </w:r>
-      <w:r>
-        <w:br w:type="page"/>
-      </w:r>
-    </w:p>
-    <w:p>
-      <w:pPr>
-        <w:rPr>
-          <w:b/>
-        </w:rPr>
-      </w:pPr>
-      <w:r>
-        <w:rPr>
-          <w:b/>
-        </w:rPr>
-        <w:lastRenderedPageBreak/>
-        <w:t>OBJECTIVE 2</w:t>
-      </w:r>
-    </w:p>
-    <w:p/>
-    <w:p/>
+    </w:p>
     <w:p>
       <w:pPr>
         <w:rPr>
@@ -4755,11 +4930,11 @@
           <w:rFonts w:ascii="Arial Nova Light" w:hAnsi="Arial Nova Light"/>
         </w:rPr>
       </w:pPr>
-      <w:hyperlink r:id="rId37">
+      <w:hyperlink r:id="rId39">
         <w:r>
           <w:t xml:space="preserve"> </w:t>
         </w:r>
-        <w:hyperlink r:id="rId38" w:history="1">
+        <w:hyperlink r:id="rId40" w:history="1">
           <w:r>
             <w:rPr>
               <w:rStyle w:val="Hyperlink"/>
@@ -4795,7 +4970,7 @@
           <w:rFonts w:ascii="Arial Nova Light" w:hAnsi="Arial Nova Light"/>
         </w:rPr>
       </w:pPr>
-      <w:hyperlink r:id="rId39" w:history="1">
+      <w:hyperlink r:id="rId41" w:history="1">
         <w:r>
           <w:rPr>
             <w:rStyle w:val="Hyperlink"/>
@@ -4816,7 +4991,7 @@
           <w:rFonts w:ascii="Arial Nova Light" w:hAnsi="Arial Nova Light"/>
         </w:rPr>
       </w:pPr>
-      <w:hyperlink r:id="rId40" w:history="1">
+      <w:hyperlink r:id="rId42" w:history="1">
         <w:r>
           <w:rPr>
             <w:rStyle w:val="Hyperlink"/>
@@ -5118,7 +5293,7 @@
                           <pic:cNvPicPr/>
                         </pic:nvPicPr>
                         <pic:blipFill>
-                          <a:blip r:embed="rId41"/>
+                          <a:blip r:embed="rId43"/>
                           <a:stretch>
                             <a:fillRect/>
                           </a:stretch>
@@ -5165,7 +5340,7 @@
                           <pic:cNvPicPr/>
                         </pic:nvPicPr>
                         <pic:blipFill>
-                          <a:blip r:embed="rId42"/>
+                          <a:blip r:embed="rId44"/>
                           <a:stretch>
                             <a:fillRect/>
                           </a:stretch>
@@ -5207,7 +5382,7 @@
                           <pic:cNvPicPr/>
                         </pic:nvPicPr>
                         <pic:blipFill>
-                          <a:blip r:embed="rId43"/>
+                          <a:blip r:embed="rId45"/>
                           <a:stretch>
                             <a:fillRect/>
                           </a:stretch>
@@ -5291,7 +5466,7 @@
                           <pic:cNvPicPr/>
                         </pic:nvPicPr>
                         <pic:blipFill>
-                          <a:blip r:embed="rId44"/>
+                          <a:blip r:embed="rId46"/>
                           <a:stretch>
                             <a:fillRect/>
                           </a:stretch>
@@ -5338,7 +5513,7 @@
                           <pic:cNvPicPr/>
                         </pic:nvPicPr>
                         <pic:blipFill>
-                          <a:blip r:embed="rId45"/>
+                          <a:blip r:embed="rId47"/>
                           <a:stretch>
                             <a:fillRect/>
                           </a:stretch>
@@ -5380,7 +5555,7 @@
                           <pic:cNvPicPr/>
                         </pic:nvPicPr>
                         <pic:blipFill>
-                          <a:blip r:embed="rId46"/>
+                          <a:blip r:embed="rId48"/>
                           <a:stretch>
                             <a:fillRect/>
                           </a:stretch>
@@ -5464,7 +5639,7 @@
                           <pic:cNvPicPr/>
                         </pic:nvPicPr>
                         <pic:blipFill>
-                          <a:blip r:embed="rId47"/>
+                          <a:blip r:embed="rId49"/>
                           <a:stretch>
                             <a:fillRect/>
                           </a:stretch>
@@ -5511,7 +5686,7 @@
                           <pic:cNvPicPr/>
                         </pic:nvPicPr>
                         <pic:blipFill>
-                          <a:blip r:embed="rId48"/>
+                          <a:blip r:embed="rId50"/>
                           <a:stretch>
                             <a:fillRect/>
                           </a:stretch>
@@ -5553,7 +5728,7 @@
                           <pic:cNvPicPr/>
                         </pic:nvPicPr>
                         <pic:blipFill>
-                          <a:blip r:embed="rId49"/>
+                          <a:blip r:embed="rId51"/>
                           <a:stretch>
                             <a:fillRect/>
                           </a:stretch>
@@ -5636,7 +5811,7 @@
                           <pic:cNvPicPr/>
                         </pic:nvPicPr>
                         <pic:blipFill>
-                          <a:blip r:embed="rId50"/>
+                          <a:blip r:embed="rId52"/>
                           <a:stretch>
                             <a:fillRect/>
                           </a:stretch>
@@ -5683,7 +5858,7 @@
                           <pic:cNvPicPr/>
                         </pic:nvPicPr>
                         <pic:blipFill>
-                          <a:blip r:embed="rId51"/>
+                          <a:blip r:embed="rId53"/>
                           <a:stretch>
                             <a:fillRect/>
                           </a:stretch>
@@ -5725,7 +5900,7 @@
                           <pic:cNvPicPr/>
                         </pic:nvPicPr>
                         <pic:blipFill>
-                          <a:blip r:embed="rId52"/>
+                          <a:blip r:embed="rId54"/>
                           <a:stretch>
                             <a:fillRect/>
                           </a:stretch>
@@ -5808,7 +5983,7 @@
                           <pic:cNvPicPr/>
                         </pic:nvPicPr>
                         <pic:blipFill>
-                          <a:blip r:embed="rId53"/>
+                          <a:blip r:embed="rId55"/>
                           <a:stretch>
                             <a:fillRect/>
                           </a:stretch>
@@ -5855,7 +6030,7 @@
                           <pic:cNvPicPr/>
                         </pic:nvPicPr>
                         <pic:blipFill>
-                          <a:blip r:embed="rId54"/>
+                          <a:blip r:embed="rId56"/>
                           <a:stretch>
                             <a:fillRect/>
                           </a:stretch>
@@ -5897,7 +6072,7 @@
                           <pic:cNvPicPr/>
                         </pic:nvPicPr>
                         <pic:blipFill>
-                          <a:blip r:embed="rId55"/>
+                          <a:blip r:embed="rId57"/>
                           <a:stretch>
                             <a:fillRect/>
                           </a:stretch>
@@ -5980,7 +6155,7 @@
                           <pic:cNvPicPr/>
                         </pic:nvPicPr>
                         <pic:blipFill>
-                          <a:blip r:embed="rId56"/>
+                          <a:blip r:embed="rId58"/>
                           <a:stretch>
                             <a:fillRect/>
                           </a:stretch>
@@ -6027,7 +6202,7 @@
                           <pic:cNvPicPr/>
                         </pic:nvPicPr>
                         <pic:blipFill>
-                          <a:blip r:embed="rId57"/>
+                          <a:blip r:embed="rId59"/>
                           <a:stretch>
                             <a:fillRect/>
                           </a:stretch>
@@ -6069,7 +6244,7 @@
                           <pic:cNvPicPr/>
                         </pic:nvPicPr>
                         <pic:blipFill>
-                          <a:blip r:embed="rId58"/>
+                          <a:blip r:embed="rId60"/>
                           <a:stretch>
                             <a:fillRect/>
                           </a:stretch>
@@ -6152,7 +6327,7 @@
                           <pic:cNvPicPr/>
                         </pic:nvPicPr>
                         <pic:blipFill>
-                          <a:blip r:embed="rId59"/>
+                          <a:blip r:embed="rId61"/>
                           <a:stretch>
                             <a:fillRect/>
                           </a:stretch>
@@ -6199,7 +6374,7 @@
                           <pic:cNvPicPr/>
                         </pic:nvPicPr>
                         <pic:blipFill>
-                          <a:blip r:embed="rId60"/>
+                          <a:blip r:embed="rId62"/>
                           <a:stretch>
                             <a:fillRect/>
                           </a:stretch>
@@ -6241,7 +6416,7 @@
                           <pic:cNvPicPr/>
                         </pic:nvPicPr>
                         <pic:blipFill>
-                          <a:blip r:embed="rId61"/>
+                          <a:blip r:embed="rId63"/>
                           <a:stretch>
                             <a:fillRect/>
                           </a:stretch>
@@ -6324,7 +6499,7 @@
                           <pic:cNvPicPr/>
                         </pic:nvPicPr>
                         <pic:blipFill>
-                          <a:blip r:embed="rId62"/>
+                          <a:blip r:embed="rId64"/>
                           <a:stretch>
                             <a:fillRect/>
                           </a:stretch>
@@ -6371,7 +6546,7 @@
                           <pic:cNvPicPr/>
                         </pic:nvPicPr>
                         <pic:blipFill>
-                          <a:blip r:embed="rId63"/>
+                          <a:blip r:embed="rId65"/>
                           <a:stretch>
                             <a:fillRect/>
                           </a:stretch>
@@ -6413,7 +6588,7 @@
                           <pic:cNvPicPr/>
                         </pic:nvPicPr>
                         <pic:blipFill>
-                          <a:blip r:embed="rId64"/>
+                          <a:blip r:embed="rId66"/>
                           <a:stretch>
                             <a:fillRect/>
                           </a:stretch>
@@ -6497,7 +6672,7 @@
                           <pic:cNvPicPr/>
                         </pic:nvPicPr>
                         <pic:blipFill>
-                          <a:blip r:embed="rId65"/>
+                          <a:blip r:embed="rId67"/>
                           <a:stretch>
                             <a:fillRect/>
                           </a:stretch>
@@ -6544,7 +6719,7 @@
                           <pic:cNvPicPr/>
                         </pic:nvPicPr>
                         <pic:blipFill>
-                          <a:blip r:embed="rId66"/>
+                          <a:blip r:embed="rId68"/>
                           <a:stretch>
                             <a:fillRect/>
                           </a:stretch>
@@ -6586,7 +6761,7 @@
                           <pic:cNvPicPr/>
                         </pic:nvPicPr>
                         <pic:blipFill>
-                          <a:blip r:embed="rId67"/>
+                          <a:blip r:embed="rId69"/>
                           <a:stretch>
                             <a:fillRect/>
                           </a:stretch>
@@ -7009,7 +7184,7 @@
                           <pic:cNvPicPr/>
                         </pic:nvPicPr>
                         <pic:blipFill>
-                          <a:blip r:embed="rId68"/>
+                          <a:blip r:embed="rId70"/>
                           <a:stretch>
                             <a:fillRect/>
                           </a:stretch>
@@ -7062,7 +7237,7 @@
                           <pic:cNvPicPr/>
                         </pic:nvPicPr>
                         <pic:blipFill>
-                          <a:blip r:embed="rId69"/>
+                          <a:blip r:embed="rId71"/>
                           <a:stretch>
                             <a:fillRect/>
                           </a:stretch>
@@ -7143,7 +7318,7 @@
                           <pic:cNvPicPr/>
                         </pic:nvPicPr>
                         <pic:blipFill>
-                          <a:blip r:embed="rId70"/>
+                          <a:blip r:embed="rId72"/>
                           <a:stretch>
                             <a:fillRect/>
                           </a:stretch>
@@ -7190,7 +7365,7 @@
                           <pic:cNvPicPr/>
                         </pic:nvPicPr>
                         <pic:blipFill>
-                          <a:blip r:embed="rId71"/>
+                          <a:blip r:embed="rId73"/>
                           <a:stretch>
                             <a:fillRect/>
                           </a:stretch>
@@ -7232,7 +7407,7 @@
                           <pic:cNvPicPr/>
                         </pic:nvPicPr>
                         <pic:blipFill>
-                          <a:blip r:embed="rId72"/>
+                          <a:blip r:embed="rId74"/>
                           <a:stretch>
                             <a:fillRect/>
                           </a:stretch>
@@ -7316,7 +7491,7 @@
                           <pic:cNvPicPr/>
                         </pic:nvPicPr>
                         <pic:blipFill>
-                          <a:blip r:embed="rId73"/>
+                          <a:blip r:embed="rId75"/>
                           <a:stretch>
                             <a:fillRect/>
                           </a:stretch>
@@ -7363,7 +7538,7 @@
                           <pic:cNvPicPr/>
                         </pic:nvPicPr>
                         <pic:blipFill>
-                          <a:blip r:embed="rId74"/>
+                          <a:blip r:embed="rId76"/>
                           <a:stretch>
                             <a:fillRect/>
                           </a:stretch>
@@ -7405,7 +7580,7 @@
                           <pic:cNvPicPr/>
                         </pic:nvPicPr>
                         <pic:blipFill>
-                          <a:blip r:embed="rId75"/>
+                          <a:blip r:embed="rId77"/>
                           <a:stretch>
                             <a:fillRect/>
                           </a:stretch>

</xml_diff>

<commit_message>
Added appendix structure, some early linking.  Some other words.  I probably shouldn't be writing at this hour in the morning. Who knows what will come out.  Lol.
</commit_message>
<xml_diff>
--- a/asea_StatsProj2.docx
+++ b/asea_StatsProj2.docx
@@ -69,7 +69,27 @@
     </w:p>
     <w:p>
       <w:r>
-        <w:t>Our approach to the project started with a review of the data and identifying variables of interest that include both health and demographic type variables. Then we performed some exploratory analysis to get a better understanding of the data and their relationships to each other. We built a logistic regression model then….</w:t>
+        <w:t xml:space="preserve">Our approach to the project started with a review of the data and identifying variables of interest that include both health and demographic type variables. Then we performed some exploratory analysis to get a better understanding of the data and their relationships to each other. </w:t>
+      </w:r>
+      <w:r>
+        <w:t xml:space="preserve"> We ended problem 1 with a logistic regression </w:t>
+      </w:r>
+      <w:r>
+        <w:t xml:space="preserve">using a LASSO technique, </w:t>
+      </w:r>
+      <w:r>
+        <w:t xml:space="preserve">after reducing </w:t>
+      </w:r>
+      <w:proofErr w:type="gramStart"/>
+      <w:r>
+        <w:t>a number of</w:t>
+      </w:r>
+      <w:proofErr w:type="gramEnd"/>
+      <w:r>
+        <w:t xml:space="preserve"> different variables </w:t>
+      </w:r>
+      <w:r>
+        <w:t>in the EDA to follow.</w:t>
       </w:r>
     </w:p>
     <w:p/>
@@ -494,6 +514,7 @@
           <w:sz w:val="21"/>
           <w:szCs w:val="21"/>
         </w:rPr>
+        <w:lastRenderedPageBreak/>
         <w:t>Severe Housing Problems</w:t>
       </w:r>
     </w:p>
@@ -507,7 +528,6 @@
         <w:rPr>
           <w:b/>
         </w:rPr>
-        <w:lastRenderedPageBreak/>
         <w:t>EXPLORATORY ANALYSIS</w:t>
       </w:r>
     </w:p>
@@ -762,7 +782,6 @@
         <w:rPr>
           <w:noProof/>
         </w:rPr>
-        <w:lastRenderedPageBreak/>
         <w:drawing>
           <wp:inline distT="0" distB="0" distL="0" distR="0" wp14:anchorId="1DDB7977" wp14:editId="07CF7A6A">
             <wp:extent cx="4781550" cy="3276588"/>
@@ -832,8 +851,59 @@
         <w:t>s</w:t>
       </w:r>
       <w:r>
-        <w:t xml:space="preserve"> can be found in the Appendix. </w:t>
-      </w:r>
+        <w:t xml:space="preserve"> can be found in the Appendix</w:t>
+      </w:r>
+      <w:r>
+        <w:t xml:space="preserve"> </w:t>
+      </w:r>
+      <w:r>
+        <w:rPr>
+          <w:sz w:val="24"/>
+          <w:vertAlign w:val="superscript"/>
+        </w:rPr>
+        <w:fldChar w:fldCharType="begin"/>
+      </w:r>
+      <w:r>
+        <w:rPr>
+          <w:vertAlign w:val="superscript"/>
+        </w:rPr>
+        <w:instrText xml:space="preserve"> REF _Ref6529146 \r \h </w:instrText>
+      </w:r>
+      <w:r>
+        <w:rPr>
+          <w:sz w:val="24"/>
+          <w:vertAlign w:val="superscript"/>
+        </w:rPr>
+        <w:instrText xml:space="preserve"> \* MERGEFORMAT </w:instrText>
+      </w:r>
+      <w:r>
+        <w:rPr>
+          <w:sz w:val="24"/>
+          <w:vertAlign w:val="superscript"/>
+        </w:rPr>
+      </w:r>
+      <w:r>
+        <w:rPr>
+          <w:sz w:val="24"/>
+          <w:vertAlign w:val="superscript"/>
+        </w:rPr>
+        <w:fldChar w:fldCharType="separate"/>
+      </w:r>
+      <w:r>
+        <w:rPr>
+          <w:vertAlign w:val="superscript"/>
+        </w:rPr>
+        <w:t>1</w:t>
+      </w:r>
+      <w:r>
+        <w:rPr>
+          <w:sz w:val="24"/>
+          <w:vertAlign w:val="superscript"/>
+        </w:rPr>
+        <w:fldChar w:fldCharType="end"/>
+      </w:r>
+      <w:bookmarkStart w:id="1" w:name="Ap1"/>
+      <w:bookmarkEnd w:id="1"/>
     </w:p>
     <w:tbl>
       <w:tblPr>
@@ -992,6 +1062,7 @@
         <w:pStyle w:val="Caption"/>
       </w:pPr>
       <w:r>
+        <w:lastRenderedPageBreak/>
         <w:t xml:space="preserve">Figure </w:t>
       </w:r>
       <w:fldSimple w:instr=" SEQ Figure \* ARABIC ">
@@ -1227,7 +1298,6 @@
               <w:rPr>
                 <w:noProof/>
               </w:rPr>
-              <w:lastRenderedPageBreak/>
               <w:t>Before Outlier Removal</w:t>
             </w:r>
           </w:p>
@@ -2184,6 +2254,7 @@
           <w:szCs w:val="24"/>
         </w:rPr>
       </w:pPr>
+      <w:bookmarkStart w:id="2" w:name="_Ref6529255"/>
       <w:r>
         <w:rPr>
           <w:rFonts w:eastAsia="Times New Roman" w:cstheme="minorHAnsi"/>
@@ -2198,6 +2269,7 @@
         </w:rPr>
         <w:t>Frequent_Physical_Distress</w:t>
       </w:r>
+      <w:bookmarkEnd w:id="2"/>
     </w:p>
     <w:p>
       <w:pPr>
@@ -3887,7 +3959,7 @@
         </w:rPr>
         <w:lastRenderedPageBreak/>
         <w:drawing>
-          <wp:inline distT="0" distB="0" distL="0" distR="0">
+          <wp:inline distT="0" distB="0" distL="0" distR="0" wp14:anchorId="35C1D9C5" wp14:editId="68CC3BE5">
             <wp:extent cx="5943600" cy="2841625"/>
             <wp:effectExtent l="19050" t="19050" r="19050" b="15875"/>
             <wp:docPr id="78" name="Picture 78" descr="C:\Users\Steve\AppData\Local\Temp\SNAGHTML100bafbf.PNG"/>
@@ -4132,7 +4204,21 @@
           <w:rFonts w:eastAsia="Times New Roman" w:cs="Times New Roman"/>
           <w:color w:val="333333"/>
         </w:rPr>
-        <w:t xml:space="preserve">A logistic regression model provides a better fit to the data if it demonstrates an improvement over a model with fewer predictors. We us the likelihood ratio test. We create a model with two key predictors and compare against our </w:t>
+        <w:t>A logistic regression model provides a better fit to the data if it demonstrates an improvement over a model with fewer predictors. We us</w:t>
+      </w:r>
+      <w:r>
+        <w:rPr>
+          <w:rFonts w:eastAsia="Times New Roman" w:cs="Times New Roman"/>
+          <w:color w:val="333333"/>
+        </w:rPr>
+        <w:t>ed</w:t>
+      </w:r>
+      <w:r>
+        <w:rPr>
+          <w:rFonts w:eastAsia="Times New Roman" w:cs="Times New Roman"/>
+          <w:color w:val="333333"/>
+        </w:rPr>
+        <w:t xml:space="preserve"> the likelihood ratio test. We create a model with two key predictors and compare against our </w:t>
       </w:r>
       <w:r>
         <w:rPr>
@@ -4242,70 +4328,98 @@
         <w:t xml:space="preserve">Ho: The reduced model </w:t>
       </w:r>
       <w:proofErr w:type="spellStart"/>
+      <w:r>
+        <w:rPr>
+          <w:rFonts w:eastAsia="Times New Roman" w:cs="Times New Roman"/>
+          <w:color w:val="333333"/>
+        </w:rPr>
+        <w:t>glm.fitless</w:t>
+      </w:r>
+      <w:proofErr w:type="spellEnd"/>
+      <w:r>
+        <w:rPr>
+          <w:rFonts w:eastAsia="Times New Roman" w:cs="Times New Roman"/>
+          <w:color w:val="333333"/>
+        </w:rPr>
+        <w:t xml:space="preserve"> is favored over a </w:t>
+      </w:r>
       <w:proofErr w:type="gramStart"/>
       <w:r>
         <w:rPr>
           <w:rFonts w:eastAsia="Times New Roman" w:cs="Times New Roman"/>
           <w:color w:val="333333"/>
         </w:rPr>
+        <w:t>more full</w:t>
+      </w:r>
+      <w:proofErr w:type="gramEnd"/>
+      <w:r>
+        <w:rPr>
+          <w:rFonts w:eastAsia="Times New Roman" w:cs="Times New Roman"/>
+          <w:color w:val="333333"/>
+        </w:rPr>
+        <w:t xml:space="preserve"> model (</w:t>
+      </w:r>
+      <w:proofErr w:type="spellStart"/>
+      <w:r>
+        <w:rPr>
+          <w:rFonts w:eastAsia="Times New Roman" w:cs="Times New Roman"/>
+          <w:color w:val="333333"/>
+        </w:rPr>
+        <w:t>glmfit</w:t>
+      </w:r>
+      <w:proofErr w:type="spellEnd"/>
+      <w:r>
+        <w:rPr>
+          <w:rFonts w:eastAsia="Times New Roman" w:cs="Times New Roman"/>
+          <w:color w:val="333333"/>
+        </w:rPr>
+        <w:t xml:space="preserve">). </w:t>
+      </w:r>
+      <w:r>
+        <w:rPr>
+          <w:rFonts w:eastAsia="Times New Roman" w:cs="Times New Roman"/>
+          <w:color w:val="333333"/>
+        </w:rPr>
+        <w:br/>
+      </w:r>
+      <w:r>
+        <w:rPr>
+          <w:rFonts w:eastAsia="Times New Roman" w:cs="Times New Roman"/>
+          <w:color w:val="333333"/>
+        </w:rPr>
+        <w:t xml:space="preserve">Ha: The reduced model </w:t>
+      </w:r>
+      <w:proofErr w:type="spellStart"/>
+      <w:r>
+        <w:rPr>
+          <w:rFonts w:eastAsia="Times New Roman" w:cs="Times New Roman"/>
+          <w:color w:val="333333"/>
+        </w:rPr>
         <w:t>glm.fitless</w:t>
       </w:r>
       <w:proofErr w:type="spellEnd"/>
+      <w:r>
+        <w:rPr>
+          <w:rFonts w:eastAsia="Times New Roman" w:cs="Times New Roman"/>
+          <w:color w:val="333333"/>
+        </w:rPr>
+        <w:t xml:space="preserve"> is not favored over a </w:t>
+      </w:r>
+      <w:proofErr w:type="gramStart"/>
+      <w:r>
+        <w:rPr>
+          <w:rFonts w:eastAsia="Times New Roman" w:cs="Times New Roman"/>
+          <w:color w:val="333333"/>
+        </w:rPr>
+        <w:t>more full</w:t>
+      </w:r>
       <w:proofErr w:type="gramEnd"/>
       <w:r>
         <w:rPr>
           <w:rFonts w:eastAsia="Times New Roman" w:cs="Times New Roman"/>
           <w:color w:val="333333"/>
         </w:rPr>
-        <w:t xml:space="preserve"> is favored over a more full model (</w:t>
-      </w:r>
-      <w:proofErr w:type="spellStart"/>
-      <w:r>
-        <w:rPr>
-          <w:rFonts w:eastAsia="Times New Roman" w:cs="Times New Roman"/>
-          <w:color w:val="333333"/>
-        </w:rPr>
-        <w:t>glmfit</w:t>
-      </w:r>
-      <w:proofErr w:type="spellEnd"/>
-      <w:r>
-        <w:rPr>
-          <w:rFonts w:eastAsia="Times New Roman" w:cs="Times New Roman"/>
-          <w:color w:val="333333"/>
-        </w:rPr>
-        <w:t xml:space="preserve">). </w:t>
-      </w:r>
-      <w:r>
-        <w:rPr>
-          <w:rFonts w:eastAsia="Times New Roman" w:cs="Times New Roman"/>
-          <w:color w:val="333333"/>
-        </w:rPr>
-        <w:br/>
-      </w:r>
-      <w:r>
-        <w:rPr>
-          <w:rFonts w:eastAsia="Times New Roman" w:cs="Times New Roman"/>
-          <w:color w:val="333333"/>
-        </w:rPr>
-        <w:t xml:space="preserve">Ha: The reduced model </w:t>
-      </w:r>
-      <w:proofErr w:type="spellStart"/>
-      <w:proofErr w:type="gramStart"/>
-      <w:r>
-        <w:rPr>
-          <w:rFonts w:eastAsia="Times New Roman" w:cs="Times New Roman"/>
-          <w:color w:val="333333"/>
-        </w:rPr>
-        <w:t>glm.fitless</w:t>
-      </w:r>
-      <w:proofErr w:type="spellEnd"/>
-      <w:proofErr w:type="gramEnd"/>
-      <w:r>
-        <w:rPr>
-          <w:rFonts w:eastAsia="Times New Roman" w:cs="Times New Roman"/>
-          <w:color w:val="333333"/>
-        </w:rPr>
-        <w:t xml:space="preserve"> is not favored over a more full model (</w:t>
+        <w:t xml:space="preserve"> model (</w:t>
       </w:r>
       <w:proofErr w:type="spellStart"/>
       <w:r>
@@ -4852,8 +4966,28 @@
     </w:p>
     <w:p/>
     <w:p>
-      <w:bookmarkStart w:id="1" w:name="_GoBack"/>
-      <w:bookmarkEnd w:id="1"/>
+      <w:r>
+        <w:t xml:space="preserve">Now that we’ve gone through Problem 1 and </w:t>
+      </w:r>
+      <w:r>
+        <w:t xml:space="preserve">fit our base model, </w:t>
+      </w:r>
+      <w:proofErr w:type="spellStart"/>
+      <w:r>
+        <w:t>its</w:t>
+      </w:r>
+      <w:proofErr w:type="spellEnd"/>
+      <w:r>
+        <w:t xml:space="preserve"> time to see if we can improve upon that accuracy with some different analytic approaches.  We run </w:t>
+      </w:r>
+      <w:r>
+        <w:t xml:space="preserve">LDA, QDA, random forest tree, tree, KNN, </w:t>
+      </w:r>
+      <w:r>
+        <w:t xml:space="preserve">and OLS regression.  </w:t>
+      </w:r>
+      <w:bookmarkStart w:id="3" w:name="_GoBack"/>
+      <w:bookmarkEnd w:id="3"/>
     </w:p>
     <w:p>
       <w:pPr>
@@ -5046,18 +5180,69 @@
     </w:p>
     <w:p>
       <w:pPr>
-        <w:rPr>
-          <w:u w:val="single"/>
-        </w:rPr>
-      </w:pPr>
-      <w:r>
-        <w:rPr>
-          <w:u w:val="single"/>
-        </w:rPr>
+        <w:pStyle w:val="ListParagraph"/>
+        <w:numPr>
+          <w:ilvl w:val="0"/>
+          <w:numId w:val="9"/>
+        </w:numPr>
+      </w:pPr>
+      <w:bookmarkStart w:id="4" w:name="_Ref6529146"/>
+      <w:r>
         <w:t>SAS CODE</w:t>
       </w:r>
-    </w:p>
-    <w:p/>
+      <w:bookmarkEnd w:id="4"/>
+      <w:r>
+        <w:tab/>
+      </w:r>
+      <w:r>
+        <w:tab/>
+      </w:r>
+      <w:r>
+        <w:tab/>
+      </w:r>
+      <w:r>
+        <w:tab/>
+      </w:r>
+      <w:r>
+        <w:tab/>
+      </w:r>
+      <w:r>
+        <w:tab/>
+      </w:r>
+      <w:r>
+        <w:tab/>
+      </w:r>
+      <w:r>
+        <w:tab/>
+      </w:r>
+      <w:r>
+        <w:tab/>
+      </w:r>
+      <w:r>
+        <w:tab/>
+      </w:r>
+      <w:r>
+        <w:tab/>
+      </w:r>
+      <w:r>
+        <w:fldChar w:fldCharType="begin"/>
+      </w:r>
+      <w:r>
+        <w:instrText xml:space="preserve"> REF Ap1 \p \h </w:instrText>
+      </w:r>
+      <w:r>
+        <w:fldChar w:fldCharType="separate"/>
+      </w:r>
+      <w:r>
+        <w:t>above</w:t>
+      </w:r>
+      <w:r>
+        <w:fldChar w:fldCharType="end"/>
+      </w:r>
+      <w:r>
+        <w:br/>
+      </w:r>
+    </w:p>
     <w:tbl>
       <w:tblPr>
         <w:tblStyle w:val="TableGrid"/>
@@ -5081,7 +5266,55 @@
           </w:p>
           <w:p>
             <w:r>
-              <w:t>var Smokers Phys_Inactive Excess_Drinking Mental_Stress Phys_Stress Diabetic Insufficient_Sleep Uninsured College Unemployed Housing_Prob;</w:t>
+              <w:t xml:space="preserve">var Smokers </w:t>
+            </w:r>
+            <w:proofErr w:type="spellStart"/>
+            <w:r>
+              <w:t>Phys_Inactive</w:t>
+            </w:r>
+            <w:proofErr w:type="spellEnd"/>
+            <w:r>
+              <w:t xml:space="preserve"> </w:t>
+            </w:r>
+            <w:proofErr w:type="spellStart"/>
+            <w:r>
+              <w:t>Excess_Drinking</w:t>
+            </w:r>
+            <w:proofErr w:type="spellEnd"/>
+            <w:r>
+              <w:t xml:space="preserve"> </w:t>
+            </w:r>
+            <w:proofErr w:type="spellStart"/>
+            <w:r>
+              <w:t>Mental_Stress</w:t>
+            </w:r>
+            <w:proofErr w:type="spellEnd"/>
+            <w:r>
+              <w:t xml:space="preserve"> </w:t>
+            </w:r>
+            <w:proofErr w:type="spellStart"/>
+            <w:r>
+              <w:t>Phys_Stress</w:t>
+            </w:r>
+            <w:proofErr w:type="spellEnd"/>
+            <w:r>
+              <w:t xml:space="preserve"> Diabetic </w:t>
+            </w:r>
+            <w:proofErr w:type="spellStart"/>
+            <w:r>
+              <w:t>Insufficient_Sleep</w:t>
+            </w:r>
+            <w:proofErr w:type="spellEnd"/>
+            <w:r>
+              <w:t xml:space="preserve"> Uninsured College Unemployed </w:t>
+            </w:r>
+            <w:proofErr w:type="spellStart"/>
+            <w:r>
+              <w:t>Housing_Prob</w:t>
+            </w:r>
+            <w:proofErr w:type="spellEnd"/>
+            <w:r>
+              <w:t>;</w:t>
             </w:r>
           </w:p>
           <w:p>
@@ -5110,7 +5343,7 @@
                 <w:noProof/>
               </w:rPr>
               <w:drawing>
-                <wp:inline distT="0" distB="0" distL="0" distR="0" wp14:anchorId="70E8EBE9" wp14:editId="32AF4A86">
+                <wp:inline distT="0" distB="0" distL="0" distR="0" wp14:anchorId="07A9405C" wp14:editId="0316CD16">
                   <wp:extent cx="2552700" cy="1112248"/>
                   <wp:effectExtent l="0" t="0" r="0" b="0"/>
                   <wp:docPr id="27" name="Picture 27"/>
@@ -5163,7 +5396,7 @@
                 <w:noProof/>
               </w:rPr>
               <w:drawing>
-                <wp:inline distT="0" distB="0" distL="0" distR="0" wp14:anchorId="09CABA58" wp14:editId="415B7645">
+                <wp:inline distT="0" distB="0" distL="0" distR="0" wp14:anchorId="1CC684CC" wp14:editId="06E13FFF">
                   <wp:extent cx="2525870" cy="1121928"/>
                   <wp:effectExtent l="0" t="0" r="8255" b="2540"/>
                   <wp:docPr id="28" name="Picture 28"/>
@@ -5225,7 +5458,15 @@
           </w:tcPr>
           <w:p>
             <w:r>
-              <w:t>proc glm data=data2  plot=diagnostics;</w:t>
+              <w:t xml:space="preserve">proc </w:t>
+            </w:r>
+            <w:proofErr w:type="spellStart"/>
+            <w:r>
+              <w:t>glm</w:t>
+            </w:r>
+            <w:proofErr w:type="spellEnd"/>
+            <w:r>
+              <w:t xml:space="preserve"> data=data2  plot=diagnostics;</w:t>
             </w:r>
           </w:p>
           <w:p>
@@ -5235,12 +5476,81 @@
           </w:p>
           <w:p>
             <w:r>
-              <w:t>model Smokers Phys_Inactive Excess_Drinking Mental_Stress Phys_Stress Diabetic Insufficient_Sleep Uninsured College Unemployed Housing_Prob = Obese;</w:t>
+              <w:t xml:space="preserve">model Smokers </w:t>
+            </w:r>
+            <w:proofErr w:type="spellStart"/>
+            <w:r>
+              <w:t>Phys_Inactive</w:t>
+            </w:r>
+            <w:proofErr w:type="spellEnd"/>
+            <w:r>
+              <w:t xml:space="preserve"> </w:t>
+            </w:r>
+            <w:proofErr w:type="spellStart"/>
+            <w:r>
+              <w:t>Excess_Drinking</w:t>
+            </w:r>
+            <w:proofErr w:type="spellEnd"/>
+            <w:r>
+              <w:t xml:space="preserve"> </w:t>
+            </w:r>
+            <w:proofErr w:type="spellStart"/>
+            <w:r>
+              <w:t>Mental_Stress</w:t>
+            </w:r>
+            <w:proofErr w:type="spellEnd"/>
+            <w:r>
+              <w:t xml:space="preserve"> </w:t>
+            </w:r>
+            <w:proofErr w:type="spellStart"/>
+            <w:r>
+              <w:t>Phys_Stress</w:t>
+            </w:r>
+            <w:proofErr w:type="spellEnd"/>
+            <w:r>
+              <w:t xml:space="preserve"> Diabetic </w:t>
+            </w:r>
+            <w:proofErr w:type="spellStart"/>
+            <w:r>
+              <w:t>Insufficient_Sleep</w:t>
+            </w:r>
+            <w:proofErr w:type="spellEnd"/>
+            <w:r>
+              <w:t xml:space="preserve"> Uninsured College Unemployed </w:t>
+            </w:r>
+            <w:proofErr w:type="spellStart"/>
+            <w:r>
+              <w:t>Housing_Prob</w:t>
+            </w:r>
+            <w:proofErr w:type="spellEnd"/>
+            <w:r>
+              <w:t xml:space="preserve"> = Obese;</w:t>
             </w:r>
           </w:p>
           <w:p>
-            <w:r>
-              <w:t>manova h = Obese / printe printh summary;</w:t>
+            <w:proofErr w:type="spellStart"/>
+            <w:r>
+              <w:t>manova</w:t>
+            </w:r>
+            <w:proofErr w:type="spellEnd"/>
+            <w:r>
+              <w:t xml:space="preserve"> h = Obese / </w:t>
+            </w:r>
+            <w:proofErr w:type="spellStart"/>
+            <w:r>
+              <w:t>printe</w:t>
+            </w:r>
+            <w:proofErr w:type="spellEnd"/>
+            <w:r>
+              <w:t xml:space="preserve"> </w:t>
+            </w:r>
+            <w:proofErr w:type="spellStart"/>
+            <w:r>
+              <w:t>printh</w:t>
+            </w:r>
+            <w:proofErr w:type="spellEnd"/>
+            <w:r>
+              <w:t xml:space="preserve"> summary;</w:t>
             </w:r>
           </w:p>
           <w:p>
@@ -5278,7 +5588,7 @@
               </w:rPr>
               <w:lastRenderedPageBreak/>
               <w:drawing>
-                <wp:inline distT="0" distB="0" distL="0" distR="0" wp14:anchorId="6CD506A9" wp14:editId="436D7A2E">
+                <wp:inline distT="0" distB="0" distL="0" distR="0" wp14:anchorId="0A60DD1D" wp14:editId="410F5799">
                   <wp:extent cx="2895600" cy="2886628"/>
                   <wp:effectExtent l="0" t="0" r="0" b="9525"/>
                   <wp:docPr id="35" name="Picture 35"/>
@@ -5325,7 +5635,7 @@
                 <w:noProof/>
               </w:rPr>
               <w:drawing>
-                <wp:inline distT="0" distB="0" distL="0" distR="0" wp14:anchorId="59F5090E" wp14:editId="28694FD4">
+                <wp:inline distT="0" distB="0" distL="0" distR="0" wp14:anchorId="04A0514E" wp14:editId="155BC87F">
                   <wp:extent cx="2825042" cy="2143832"/>
                   <wp:effectExtent l="0" t="0" r="0" b="8890"/>
                   <wp:docPr id="36" name="Picture 36"/>
@@ -5367,7 +5677,7 @@
                 <w:noProof/>
               </w:rPr>
               <w:drawing>
-                <wp:inline distT="0" distB="0" distL="0" distR="0" wp14:anchorId="6B284783" wp14:editId="034C6215">
+                <wp:inline distT="0" distB="0" distL="0" distR="0" wp14:anchorId="7D277B96" wp14:editId="6EBD2652">
                   <wp:extent cx="2084329" cy="804589"/>
                   <wp:effectExtent l="0" t="0" r="0" b="0"/>
                   <wp:docPr id="42" name="Picture 42"/>
@@ -5409,7 +5719,15 @@
     <w:p/>
     <w:p>
       <w:r>
-        <w:t>The smokers distributions shows a little skew and with all observations having a Cook’s D under 0.0125, there are no influential points to be concerned about.</w:t>
+        <w:t xml:space="preserve">The </w:t>
+      </w:r>
+      <w:proofErr w:type="gramStart"/>
+      <w:r>
+        <w:t>smokers</w:t>
+      </w:r>
+      <w:proofErr w:type="gramEnd"/>
+      <w:r>
+        <w:t xml:space="preserve"> distributions shows a little skew and with all observations having a Cook’s D under 0.0125, there are no influential points to be concerned about.</w:t>
       </w:r>
     </w:p>
     <w:p/>
@@ -5451,7 +5769,7 @@
                 <w:noProof/>
               </w:rPr>
               <w:drawing>
-                <wp:inline distT="0" distB="0" distL="0" distR="0" wp14:anchorId="245B6BEA" wp14:editId="6247B0E5">
+                <wp:inline distT="0" distB="0" distL="0" distR="0" wp14:anchorId="6974094E" wp14:editId="2395D65F">
                   <wp:extent cx="2876550" cy="2859033"/>
                   <wp:effectExtent l="0" t="0" r="0" b="0"/>
                   <wp:docPr id="37" name="Picture 37"/>
@@ -5498,7 +5816,7 @@
                 <w:noProof/>
               </w:rPr>
               <w:drawing>
-                <wp:inline distT="0" distB="0" distL="0" distR="0" wp14:anchorId="735A3D92" wp14:editId="67F8F7F5">
+                <wp:inline distT="0" distB="0" distL="0" distR="0" wp14:anchorId="464DB69B" wp14:editId="2E6325B6">
                   <wp:extent cx="2963333" cy="2222500"/>
                   <wp:effectExtent l="0" t="0" r="8890" b="6350"/>
                   <wp:docPr id="38" name="Picture 38"/>
@@ -5540,7 +5858,7 @@
                 <w:noProof/>
               </w:rPr>
               <w:drawing>
-                <wp:inline distT="0" distB="0" distL="0" distR="0" wp14:anchorId="554D5DD3" wp14:editId="1415501B">
+                <wp:inline distT="0" distB="0" distL="0" distR="0" wp14:anchorId="2CAA82F2" wp14:editId="246E50DD">
                   <wp:extent cx="2525170" cy="752809"/>
                   <wp:effectExtent l="0" t="0" r="0" b="9525"/>
                   <wp:docPr id="43" name="Picture 43"/>
@@ -5624,7 +5942,7 @@
                 <w:noProof/>
               </w:rPr>
               <w:drawing>
-                <wp:inline distT="0" distB="0" distL="0" distR="0" wp14:anchorId="10AED73B" wp14:editId="1E83A77C">
+                <wp:inline distT="0" distB="0" distL="0" distR="0" wp14:anchorId="3720E4AF" wp14:editId="03F1E279">
                   <wp:extent cx="2984500" cy="2966006"/>
                   <wp:effectExtent l="0" t="0" r="6350" b="6350"/>
                   <wp:docPr id="9" name="Picture 9"/>
@@ -5671,7 +5989,7 @@
                 <w:noProof/>
               </w:rPr>
               <w:drawing>
-                <wp:inline distT="0" distB="0" distL="0" distR="0" wp14:anchorId="3BBD0A9A" wp14:editId="5E4C8585">
+                <wp:inline distT="0" distB="0" distL="0" distR="0" wp14:anchorId="7189E7B6" wp14:editId="528B3451">
                   <wp:extent cx="2899730" cy="2171700"/>
                   <wp:effectExtent l="0" t="0" r="0" b="0"/>
                   <wp:docPr id="39" name="Picture 39"/>
@@ -5713,7 +6031,7 @@
                 <w:noProof/>
               </w:rPr>
               <w:drawing>
-                <wp:inline distT="0" distB="0" distL="0" distR="0" wp14:anchorId="38AB1569" wp14:editId="16612BAC">
+                <wp:inline distT="0" distB="0" distL="0" distR="0" wp14:anchorId="4162E35D" wp14:editId="09B93BC2">
                   <wp:extent cx="2659722" cy="808657"/>
                   <wp:effectExtent l="0" t="0" r="7620" b="0"/>
                   <wp:docPr id="44" name="Picture 44"/>
@@ -5796,7 +6114,7 @@
               </w:rPr>
               <w:lastRenderedPageBreak/>
               <w:drawing>
-                <wp:inline distT="0" distB="0" distL="0" distR="0" wp14:anchorId="28D526C0" wp14:editId="143C4F3F">
+                <wp:inline distT="0" distB="0" distL="0" distR="0" wp14:anchorId="22363435" wp14:editId="147D879C">
                   <wp:extent cx="2914650" cy="2896900"/>
                   <wp:effectExtent l="0" t="0" r="0" b="0"/>
                   <wp:docPr id="51" name="Picture 51"/>
@@ -5843,7 +6161,7 @@
                 <w:noProof/>
               </w:rPr>
               <w:drawing>
-                <wp:inline distT="0" distB="0" distL="0" distR="0" wp14:anchorId="68B8DFE7" wp14:editId="17728DB7">
+                <wp:inline distT="0" distB="0" distL="0" distR="0" wp14:anchorId="2EC8218C" wp14:editId="4EBBC256">
                   <wp:extent cx="2819400" cy="2111538"/>
                   <wp:effectExtent l="0" t="0" r="0" b="3175"/>
                   <wp:docPr id="52" name="Picture 52"/>
@@ -5885,7 +6203,7 @@
                 <w:noProof/>
               </w:rPr>
               <w:drawing>
-                <wp:inline distT="0" distB="0" distL="0" distR="0" wp14:anchorId="20B3756E" wp14:editId="1FACCF89">
+                <wp:inline distT="0" distB="0" distL="0" distR="0" wp14:anchorId="141B4C37" wp14:editId="76478DD4">
                   <wp:extent cx="2671048" cy="736250"/>
                   <wp:effectExtent l="0" t="0" r="0" b="6985"/>
                   <wp:docPr id="45" name="Picture 45"/>
@@ -5968,7 +6286,7 @@
                 <w:noProof/>
               </w:rPr>
               <w:drawing>
-                <wp:inline distT="0" distB="0" distL="0" distR="0" wp14:anchorId="43A274B0" wp14:editId="4A636D70">
+                <wp:inline distT="0" distB="0" distL="0" distR="0" wp14:anchorId="3218F288" wp14:editId="021D1045">
                   <wp:extent cx="2940050" cy="2921831"/>
                   <wp:effectExtent l="0" t="0" r="0" b="0"/>
                   <wp:docPr id="55" name="Picture 55"/>
@@ -6015,7 +6333,7 @@
                 <w:noProof/>
               </w:rPr>
               <w:drawing>
-                <wp:inline distT="0" distB="0" distL="0" distR="0" wp14:anchorId="636A31EF" wp14:editId="7C0A8C44">
+                <wp:inline distT="0" distB="0" distL="0" distR="0" wp14:anchorId="3005D7C5" wp14:editId="6B337CF4">
                   <wp:extent cx="2704637" cy="2015186"/>
                   <wp:effectExtent l="0" t="0" r="635" b="4445"/>
                   <wp:docPr id="14" name="Picture 14"/>
@@ -6057,7 +6375,7 @@
                 <w:noProof/>
               </w:rPr>
               <w:drawing>
-                <wp:inline distT="0" distB="0" distL="0" distR="0" wp14:anchorId="3BB402DE" wp14:editId="03DEC35D">
+                <wp:inline distT="0" distB="0" distL="0" distR="0" wp14:anchorId="314D8C0F" wp14:editId="0702F930">
                   <wp:extent cx="2829771" cy="771756"/>
                   <wp:effectExtent l="0" t="0" r="8890" b="9525"/>
                   <wp:docPr id="46" name="Picture 46"/>
@@ -6140,7 +6458,7 @@
                 <w:noProof/>
               </w:rPr>
               <w:drawing>
-                <wp:inline distT="0" distB="0" distL="0" distR="0" wp14:anchorId="13F9698E" wp14:editId="62532AD9">
+                <wp:inline distT="0" distB="0" distL="0" distR="0" wp14:anchorId="181E62D5" wp14:editId="60C2484A">
                   <wp:extent cx="2895600" cy="2877967"/>
                   <wp:effectExtent l="0" t="0" r="0" b="0"/>
                   <wp:docPr id="16" name="Picture 16"/>
@@ -6187,7 +6505,7 @@
                 <w:noProof/>
               </w:rPr>
               <w:drawing>
-                <wp:inline distT="0" distB="0" distL="0" distR="0" wp14:anchorId="2B9FC4DD" wp14:editId="2B5019B2">
+                <wp:inline distT="0" distB="0" distL="0" distR="0" wp14:anchorId="185C2098" wp14:editId="215B154D">
                   <wp:extent cx="2616467" cy="1968500"/>
                   <wp:effectExtent l="0" t="0" r="0" b="0"/>
                   <wp:docPr id="15" name="Picture 15"/>
@@ -6229,7 +6547,7 @@
                 <w:noProof/>
               </w:rPr>
               <w:drawing>
-                <wp:inline distT="0" distB="0" distL="0" distR="0" wp14:anchorId="3AF6791D" wp14:editId="1C9110E6">
+                <wp:inline distT="0" distB="0" distL="0" distR="0" wp14:anchorId="3E4CF9A6" wp14:editId="2A122481">
                   <wp:extent cx="2535091" cy="928343"/>
                   <wp:effectExtent l="0" t="0" r="0" b="5715"/>
                   <wp:docPr id="47" name="Picture 47"/>
@@ -6271,7 +6589,15 @@
     <w:p/>
     <w:p>
       <w:r>
-        <w:t>The diabetic distribution is fairly normal with a slight skew and all Cook’s D values are very low, under 0.008 so no influential points to worry about.</w:t>
+        <w:t xml:space="preserve">The diabetic distribution is </w:t>
+      </w:r>
+      <w:proofErr w:type="gramStart"/>
+      <w:r>
+        <w:t>fairly normal</w:t>
+      </w:r>
+      <w:proofErr w:type="gramEnd"/>
+      <w:r>
+        <w:t xml:space="preserve"> with a slight skew and all Cook’s D values are very low, under 0.008 so no influential points to worry about.</w:t>
       </w:r>
     </w:p>
     <w:p/>
@@ -6312,7 +6638,7 @@
                 <w:noProof/>
               </w:rPr>
               <w:drawing>
-                <wp:inline distT="0" distB="0" distL="0" distR="0" wp14:anchorId="04420659" wp14:editId="73FA400C">
+                <wp:inline distT="0" distB="0" distL="0" distR="0" wp14:anchorId="150F427B" wp14:editId="05762574">
                   <wp:extent cx="2946400" cy="2950808"/>
                   <wp:effectExtent l="0" t="0" r="6350" b="2540"/>
                   <wp:docPr id="17" name="Picture 17"/>
@@ -6359,7 +6685,7 @@
                 <w:noProof/>
               </w:rPr>
               <w:drawing>
-                <wp:inline distT="0" distB="0" distL="0" distR="0" wp14:anchorId="627803A5" wp14:editId="3130B160">
+                <wp:inline distT="0" distB="0" distL="0" distR="0" wp14:anchorId="20879288" wp14:editId="0C0D3883">
                   <wp:extent cx="2857500" cy="2153200"/>
                   <wp:effectExtent l="0" t="0" r="0" b="0"/>
                   <wp:docPr id="18" name="Picture 18"/>
@@ -6401,7 +6727,7 @@
                 <w:noProof/>
               </w:rPr>
               <w:drawing>
-                <wp:inline distT="0" distB="0" distL="0" distR="0" wp14:anchorId="341180F3" wp14:editId="1E8CB249">
+                <wp:inline distT="0" distB="0" distL="0" distR="0" wp14:anchorId="723DA98B" wp14:editId="429E1CED">
                   <wp:extent cx="2645874" cy="808810"/>
                   <wp:effectExtent l="0" t="0" r="2540" b="0"/>
                   <wp:docPr id="48" name="Picture 48"/>
@@ -6484,7 +6810,7 @@
                 <w:noProof/>
               </w:rPr>
               <w:drawing>
-                <wp:inline distT="0" distB="0" distL="0" distR="0" wp14:anchorId="16A0635A" wp14:editId="22103C74">
+                <wp:inline distT="0" distB="0" distL="0" distR="0" wp14:anchorId="46C88B6F" wp14:editId="169A0B47">
                   <wp:extent cx="3105150" cy="3085909"/>
                   <wp:effectExtent l="0" t="0" r="0" b="635"/>
                   <wp:docPr id="19" name="Picture 19"/>
@@ -6531,7 +6857,7 @@
                 <w:noProof/>
               </w:rPr>
               <w:drawing>
-                <wp:inline distT="0" distB="0" distL="0" distR="0" wp14:anchorId="63EBEFED" wp14:editId="6D60435E">
+                <wp:inline distT="0" distB="0" distL="0" distR="0" wp14:anchorId="2EAF5020" wp14:editId="16A1B159">
                   <wp:extent cx="2705100" cy="2015531"/>
                   <wp:effectExtent l="0" t="0" r="0" b="3810"/>
                   <wp:docPr id="20" name="Picture 20"/>
@@ -6573,7 +6899,7 @@
                 <w:noProof/>
               </w:rPr>
               <w:drawing>
-                <wp:inline distT="0" distB="0" distL="0" distR="0" wp14:anchorId="2105590C" wp14:editId="6535EA6A">
+                <wp:inline distT="0" distB="0" distL="0" distR="0" wp14:anchorId="541D4F04" wp14:editId="036D2253">
                   <wp:extent cx="2614473" cy="961645"/>
                   <wp:effectExtent l="0" t="0" r="0" b="0"/>
                   <wp:docPr id="49" name="Picture 49"/>
@@ -6615,7 +6941,15 @@
     <w:p/>
     <w:p>
       <w:r>
-        <w:t>The uninsured distribution is fairly normal with a slight skew and all Cook’s D values are very low, under 0.008 so no influential points to worry about.</w:t>
+        <w:t xml:space="preserve">The uninsured distribution is </w:t>
+      </w:r>
+      <w:proofErr w:type="gramStart"/>
+      <w:r>
+        <w:t>fairly normal</w:t>
+      </w:r>
+      <w:proofErr w:type="gramEnd"/>
+      <w:r>
+        <w:t xml:space="preserve"> with a slight skew and all Cook’s D values are very low, under 0.008 so no influential points to worry about.</w:t>
       </w:r>
     </w:p>
     <w:p/>
@@ -6657,7 +6991,7 @@
               </w:rPr>
               <w:lastRenderedPageBreak/>
               <w:drawing>
-                <wp:inline distT="0" distB="0" distL="0" distR="0" wp14:anchorId="606EC22B" wp14:editId="141BC769">
+                <wp:inline distT="0" distB="0" distL="0" distR="0" wp14:anchorId="0CCA83C7" wp14:editId="502E108E">
                   <wp:extent cx="2877820" cy="2864599"/>
                   <wp:effectExtent l="0" t="0" r="0" b="0"/>
                   <wp:docPr id="21" name="Picture 21"/>
@@ -6704,7 +7038,7 @@
                 <w:noProof/>
               </w:rPr>
               <w:drawing>
-                <wp:inline distT="0" distB="0" distL="0" distR="0" wp14:anchorId="08BDCE2E" wp14:editId="749B75AD">
+                <wp:inline distT="0" distB="0" distL="0" distR="0" wp14:anchorId="123DF852" wp14:editId="6E6C285E">
                   <wp:extent cx="2723504" cy="2051066"/>
                   <wp:effectExtent l="0" t="0" r="1270" b="6350"/>
                   <wp:docPr id="22" name="Picture 22"/>
@@ -6746,7 +7080,7 @@
                 <w:noProof/>
               </w:rPr>
               <w:drawing>
-                <wp:inline distT="0" distB="0" distL="0" distR="0" wp14:anchorId="0AFE6C2E" wp14:editId="5D88DDC7">
+                <wp:inline distT="0" distB="0" distL="0" distR="0" wp14:anchorId="4655A266" wp14:editId="5E43ED75">
                   <wp:extent cx="2506324" cy="826829"/>
                   <wp:effectExtent l="0" t="0" r="8890" b="0"/>
                   <wp:docPr id="50" name="Picture 50"/>
@@ -6788,7 +7122,15 @@
     <w:p/>
     <w:p>
       <w:r>
-        <w:t>The college distribution is fairly normal with a slight skew and all Cook’s D values are very low, under 0.012 so no influential points to worry about.</w:t>
+        <w:t xml:space="preserve">The college distribution is </w:t>
+      </w:r>
+      <w:proofErr w:type="gramStart"/>
+      <w:r>
+        <w:t>fairly normal</w:t>
+      </w:r>
+      <w:proofErr w:type="gramEnd"/>
+      <w:r>
+        <w:t xml:space="preserve"> with a slight skew and all Cook’s D values are very low, under 0.012 so no influential points to worry about.</w:t>
       </w:r>
     </w:p>
     <w:tbl>
@@ -6828,7 +7170,7 @@
                 <w:noProof/>
               </w:rPr>
               <w:drawing>
-                <wp:inline distT="0" distB="0" distL="0" distR="0" wp14:anchorId="66B0F68E" wp14:editId="2DEF8891">
+                <wp:inline distT="0" distB="0" distL="0" distR="0" wp14:anchorId="6EF98980" wp14:editId="761CF832">
                   <wp:extent cx="3022600" cy="3022600"/>
                   <wp:effectExtent l="0" t="0" r="6350" b="6350"/>
                   <wp:docPr id="56" name="Picture 56"/>
@@ -6875,7 +7217,7 @@
                 <w:noProof/>
               </w:rPr>
               <w:drawing>
-                <wp:inline distT="0" distB="0" distL="0" distR="0" wp14:anchorId="5956FA7E" wp14:editId="78D4891D">
+                <wp:inline distT="0" distB="0" distL="0" distR="0" wp14:anchorId="506A8A61" wp14:editId="224B7A97">
                   <wp:extent cx="2819400" cy="2127804"/>
                   <wp:effectExtent l="0" t="0" r="0" b="6350"/>
                   <wp:docPr id="57" name="Picture 57"/>
@@ -6917,7 +7259,7 @@
                 <w:noProof/>
               </w:rPr>
               <w:drawing>
-                <wp:inline distT="0" distB="0" distL="0" distR="0" wp14:anchorId="0C9D1978" wp14:editId="01E6D4DC">
+                <wp:inline distT="0" distB="0" distL="0" distR="0" wp14:anchorId="44AAB40B" wp14:editId="63C9E4E2">
                   <wp:extent cx="2503287" cy="888701"/>
                   <wp:effectExtent l="0" t="0" r="0" b="6985"/>
                   <wp:docPr id="58" name="Picture 58"/>
@@ -7000,7 +7342,7 @@
                 <w:noProof/>
               </w:rPr>
               <w:drawing>
-                <wp:inline distT="0" distB="0" distL="0" distR="0" wp14:anchorId="0F809B3F" wp14:editId="53D07084">
+                <wp:inline distT="0" distB="0" distL="0" distR="0" wp14:anchorId="535E989A" wp14:editId="6F11385D">
                   <wp:extent cx="2921722" cy="2908300"/>
                   <wp:effectExtent l="0" t="0" r="0" b="6350"/>
                   <wp:docPr id="59" name="Picture 59"/>
@@ -7047,7 +7389,7 @@
                 <w:noProof/>
               </w:rPr>
               <w:drawing>
-                <wp:inline distT="0" distB="0" distL="0" distR="0" wp14:anchorId="7E79645F" wp14:editId="120C8A59">
+                <wp:inline distT="0" distB="0" distL="0" distR="0" wp14:anchorId="02AC419F" wp14:editId="255E31BA">
                   <wp:extent cx="2940050" cy="2219801"/>
                   <wp:effectExtent l="0" t="0" r="0" b="9525"/>
                   <wp:docPr id="60" name="Picture 60"/>
@@ -7089,7 +7431,7 @@
                 <w:noProof/>
               </w:rPr>
               <w:drawing>
-                <wp:inline distT="0" distB="0" distL="0" distR="0" wp14:anchorId="0624394C" wp14:editId="36B6DE98">
+                <wp:inline distT="0" distB="0" distL="0" distR="0" wp14:anchorId="29A6728F" wp14:editId="71859517">
                   <wp:extent cx="2552700" cy="721415"/>
                   <wp:effectExtent l="0" t="0" r="0" b="2540"/>
                   <wp:docPr id="61" name="Picture 61"/>
@@ -7141,7 +7483,15 @@
     </w:p>
     <w:p>
       <w:r>
-        <w:t>We remove and 3 outliers for housing problems. We remove the data for Bethel, Northwest Arctic and Yukon-Koyukuk counties in Alaska for Severe Housing Problems. There are four factors that contribute to this category. They are housing units that lack complete kitchens, lack complete plumbing facilities, overcrowded, or severely cost burdened. These counties reside in Alaska where the cost to build is beyond what the residents can afford and therefore overcrowding is above normal compared to the rest of the United States. [Nathan Wiltse, Dustin Madden, 2018 Alaska Housing Assessment, Jan 17, 2018, https://www.ahfc.us/download_file/view/5124/853]</w:t>
+        <w:t xml:space="preserve">We remove and 3 outliers for housing problems. We remove the data for Bethel, Northwest Arctic and Yukon-Koyukuk counties in Alaska for Severe Housing Problems. There are four factors that contribute to this category. They are housing units that lack complete kitchens, lack complete plumbing facilities, overcrowded, or severely cost burdened. These counties reside in Alaska where the cost to build is beyond what the residents can afford and therefore overcrowding is above normal compared to the rest of the United States. [Nathan </w:t>
+      </w:r>
+      <w:proofErr w:type="spellStart"/>
+      <w:r>
+        <w:t>Wiltse</w:t>
+      </w:r>
+      <w:proofErr w:type="spellEnd"/>
+      <w:r>
+        <w:t>, Dustin Madden, 2018 Alaska Housing Assessment, Jan 17, 2018, https://www.ahfc.us/download_file/view/5124/853]</w:t>
       </w:r>
     </w:p>
     <w:tbl>
@@ -7169,7 +7519,7 @@
               </w:rPr>
               <w:lastRenderedPageBreak/>
               <w:drawing>
-                <wp:inline distT="0" distB="0" distL="0" distR="0" wp14:anchorId="208639B9" wp14:editId="58613324">
+                <wp:inline distT="0" distB="0" distL="0" distR="0" wp14:anchorId="2CB57597" wp14:editId="486CDA6D">
                   <wp:extent cx="2852860" cy="1237385"/>
                   <wp:effectExtent l="0" t="0" r="5080" b="1270"/>
                   <wp:docPr id="29" name="Picture 29"/>
@@ -7222,7 +7572,7 @@
                 <w:noProof/>
               </w:rPr>
               <w:drawing>
-                <wp:inline distT="0" distB="0" distL="0" distR="0" wp14:anchorId="23F3CA1D" wp14:editId="5A9D92CD">
+                <wp:inline distT="0" distB="0" distL="0" distR="0" wp14:anchorId="130466C2" wp14:editId="2AE6EE2E">
                   <wp:extent cx="2668746" cy="1186838"/>
                   <wp:effectExtent l="0" t="0" r="0" b="0"/>
                   <wp:docPr id="30" name="Picture 30"/>
@@ -7303,7 +7653,7 @@
                 <w:noProof/>
               </w:rPr>
               <w:drawing>
-                <wp:inline distT="0" distB="0" distL="0" distR="0" wp14:anchorId="6A159B43" wp14:editId="59F23C8B">
+                <wp:inline distT="0" distB="0" distL="0" distR="0" wp14:anchorId="784C1C0C" wp14:editId="1ADCE130">
                   <wp:extent cx="3073400" cy="3050087"/>
                   <wp:effectExtent l="0" t="0" r="0" b="0"/>
                   <wp:docPr id="31" name="Picture 31"/>
@@ -7350,7 +7700,7 @@
                 <w:noProof/>
               </w:rPr>
               <w:drawing>
-                <wp:inline distT="0" distB="0" distL="0" distR="0" wp14:anchorId="3D098D38" wp14:editId="327B6653">
+                <wp:inline distT="0" distB="0" distL="0" distR="0" wp14:anchorId="26B7A669" wp14:editId="6E77D7EB">
                   <wp:extent cx="2730500" cy="2061586"/>
                   <wp:effectExtent l="0" t="0" r="0" b="0"/>
                   <wp:docPr id="32" name="Picture 32"/>
@@ -7392,7 +7742,7 @@
                 <w:noProof/>
               </w:rPr>
               <w:drawing>
-                <wp:inline distT="0" distB="0" distL="0" distR="0" wp14:anchorId="431154D8" wp14:editId="0AF0C261">
+                <wp:inline distT="0" distB="0" distL="0" distR="0" wp14:anchorId="06A3410B" wp14:editId="40030169">
                   <wp:extent cx="2620680" cy="889910"/>
                   <wp:effectExtent l="0" t="0" r="8255" b="5715"/>
                   <wp:docPr id="53" name="Picture 53"/>
@@ -7476,7 +7826,7 @@
               </w:rPr>
               <w:lastRenderedPageBreak/>
               <w:drawing>
-                <wp:inline distT="0" distB="0" distL="0" distR="0" wp14:anchorId="515DC9E5" wp14:editId="16173B0C">
+                <wp:inline distT="0" distB="0" distL="0" distR="0" wp14:anchorId="4E59FEBF" wp14:editId="6D8ECAE9">
                   <wp:extent cx="2959100" cy="2923059"/>
                   <wp:effectExtent l="0" t="0" r="0" b="0"/>
                   <wp:docPr id="33" name="Picture 33"/>
@@ -7523,7 +7873,7 @@
                 <w:noProof/>
               </w:rPr>
               <w:drawing>
-                <wp:inline distT="0" distB="0" distL="0" distR="0" wp14:anchorId="14410192" wp14:editId="1CE5F916">
+                <wp:inline distT="0" distB="0" distL="0" distR="0" wp14:anchorId="1A0B5192" wp14:editId="3F450A82">
                   <wp:extent cx="2901950" cy="2181113"/>
                   <wp:effectExtent l="0" t="0" r="0" b="0"/>
                   <wp:docPr id="34" name="Picture 34"/>
@@ -7565,7 +7915,7 @@
                 <w:noProof/>
               </w:rPr>
               <w:drawing>
-                <wp:inline distT="0" distB="0" distL="0" distR="0" wp14:anchorId="3D917990" wp14:editId="10F1687A">
+                <wp:inline distT="0" distB="0" distL="0" distR="0" wp14:anchorId="56B0E71B" wp14:editId="5B9ED465">
                   <wp:extent cx="2766335" cy="775050"/>
                   <wp:effectExtent l="0" t="0" r="0" b="6350"/>
                   <wp:docPr id="54" name="Picture 54"/>
@@ -7615,6 +7965,44 @@
         <w:t>We proceed with the dataset omitting the five data points.</w:t>
       </w:r>
     </w:p>
+    <w:p>
+      <w:pPr>
+        <w:ind w:left="360"/>
+        <w:rPr>
+          <w:u w:val="single"/>
+        </w:rPr>
+      </w:pPr>
+      <w:r>
+        <w:rPr>
+          <w:u w:val="single"/>
+        </w:rPr>
+        <w:br/>
+      </w:r>
+    </w:p>
+    <w:p>
+      <w:pPr>
+        <w:pStyle w:val="ListParagraph"/>
+        <w:numPr>
+          <w:ilvl w:val="0"/>
+          <w:numId w:val="9"/>
+        </w:numPr>
+      </w:pPr>
+      <w:r>
+        <w:t xml:space="preserve">Placeholder </w:t>
+      </w:r>
+    </w:p>
+    <w:p>
+      <w:pPr>
+        <w:pStyle w:val="ListParagraph"/>
+        <w:numPr>
+          <w:ilvl w:val="0"/>
+          <w:numId w:val="9"/>
+        </w:numPr>
+      </w:pPr>
+      <w:r>
+        <w:t>Placeholder</w:t>
+      </w:r>
+    </w:p>
     <w:p/>
     <w:p/>
     <w:p/>
@@ -7894,6 +8282,92 @@
     </w:lvl>
   </w:abstractNum>
   <w:abstractNum w:abstractNumId="2" w15:restartNumberingAfterBreak="0">
+    <w:nsid w:val="17827DB4"/>
+    <w:multiLevelType w:val="hybridMultilevel"/>
+    <w:tmpl w:val="880A646A"/>
+    <w:lvl w:ilvl="0" w:tplc="0409000F">
+      <w:start w:val="1"/>
+      <w:numFmt w:val="decimal"/>
+      <w:lvlText w:val="%1."/>
+      <w:lvlJc w:val="left"/>
+      <w:pPr>
+        <w:ind w:left="360" w:hanging="360"/>
+      </w:pPr>
+    </w:lvl>
+    <w:lvl w:ilvl="1" w:tplc="04090019" w:tentative="1">
+      <w:start w:val="1"/>
+      <w:numFmt w:val="lowerLetter"/>
+      <w:lvlText w:val="%2."/>
+      <w:lvlJc w:val="left"/>
+      <w:pPr>
+        <w:ind w:left="1080" w:hanging="360"/>
+      </w:pPr>
+    </w:lvl>
+    <w:lvl w:ilvl="2" w:tplc="0409001B" w:tentative="1">
+      <w:start w:val="1"/>
+      <w:numFmt w:val="lowerRoman"/>
+      <w:lvlText w:val="%3."/>
+      <w:lvlJc w:val="right"/>
+      <w:pPr>
+        <w:ind w:left="1800" w:hanging="180"/>
+      </w:pPr>
+    </w:lvl>
+    <w:lvl w:ilvl="3" w:tplc="0409000F" w:tentative="1">
+      <w:start w:val="1"/>
+      <w:numFmt w:val="decimal"/>
+      <w:lvlText w:val="%4."/>
+      <w:lvlJc w:val="left"/>
+      <w:pPr>
+        <w:ind w:left="2520" w:hanging="360"/>
+      </w:pPr>
+    </w:lvl>
+    <w:lvl w:ilvl="4" w:tplc="04090019" w:tentative="1">
+      <w:start w:val="1"/>
+      <w:numFmt w:val="lowerLetter"/>
+      <w:lvlText w:val="%5."/>
+      <w:lvlJc w:val="left"/>
+      <w:pPr>
+        <w:ind w:left="3240" w:hanging="360"/>
+      </w:pPr>
+    </w:lvl>
+    <w:lvl w:ilvl="5" w:tplc="0409001B" w:tentative="1">
+      <w:start w:val="1"/>
+      <w:numFmt w:val="lowerRoman"/>
+      <w:lvlText w:val="%6."/>
+      <w:lvlJc w:val="right"/>
+      <w:pPr>
+        <w:ind w:left="3960" w:hanging="180"/>
+      </w:pPr>
+    </w:lvl>
+    <w:lvl w:ilvl="6" w:tplc="0409000F" w:tentative="1">
+      <w:start w:val="1"/>
+      <w:numFmt w:val="decimal"/>
+      <w:lvlText w:val="%7."/>
+      <w:lvlJc w:val="left"/>
+      <w:pPr>
+        <w:ind w:left="4680" w:hanging="360"/>
+      </w:pPr>
+    </w:lvl>
+    <w:lvl w:ilvl="7" w:tplc="04090019" w:tentative="1">
+      <w:start w:val="1"/>
+      <w:numFmt w:val="lowerLetter"/>
+      <w:lvlText w:val="%8."/>
+      <w:lvlJc w:val="left"/>
+      <w:pPr>
+        <w:ind w:left="5400" w:hanging="360"/>
+      </w:pPr>
+    </w:lvl>
+    <w:lvl w:ilvl="8" w:tplc="0409001B" w:tentative="1">
+      <w:start w:val="1"/>
+      <w:numFmt w:val="lowerRoman"/>
+      <w:lvlText w:val="%9."/>
+      <w:lvlJc w:val="right"/>
+      <w:pPr>
+        <w:ind w:left="6120" w:hanging="180"/>
+      </w:pPr>
+    </w:lvl>
+  </w:abstractNum>
+  <w:abstractNum w:abstractNumId="3" w15:restartNumberingAfterBreak="0">
     <w:nsid w:val="328E3691"/>
     <w:multiLevelType w:val="multilevel"/>
     <w:tmpl w:val="09DED34E"/>
@@ -8042,7 +8516,7 @@
       </w:rPr>
     </w:lvl>
   </w:abstractNum>
-  <w:abstractNum w:abstractNumId="3" w15:restartNumberingAfterBreak="0">
+  <w:abstractNum w:abstractNumId="4" w15:restartNumberingAfterBreak="0">
     <w:nsid w:val="46E21E40"/>
     <w:multiLevelType w:val="multilevel"/>
     <w:tmpl w:val="09DED34E"/>
@@ -8191,7 +8665,7 @@
       </w:rPr>
     </w:lvl>
   </w:abstractNum>
-  <w:abstractNum w:abstractNumId="4" w15:restartNumberingAfterBreak="0">
+  <w:abstractNum w:abstractNumId="5" w15:restartNumberingAfterBreak="0">
     <w:nsid w:val="5CE8076F"/>
     <w:multiLevelType w:val="hybridMultilevel"/>
     <w:tmpl w:val="D73484A0"/>
@@ -8304,7 +8778,7 @@
       </w:rPr>
     </w:lvl>
   </w:abstractNum>
-  <w:abstractNum w:abstractNumId="5" w15:restartNumberingAfterBreak="0">
+  <w:abstractNum w:abstractNumId="6" w15:restartNumberingAfterBreak="0">
     <w:nsid w:val="5FDA7C4E"/>
     <w:multiLevelType w:val="multilevel"/>
     <w:tmpl w:val="09DED34E"/>
@@ -8453,7 +8927,7 @@
       </w:rPr>
     </w:lvl>
   </w:abstractNum>
-  <w:abstractNum w:abstractNumId="6" w15:restartNumberingAfterBreak="0">
+  <w:abstractNum w:abstractNumId="7" w15:restartNumberingAfterBreak="0">
     <w:nsid w:val="615E1E78"/>
     <w:multiLevelType w:val="multilevel"/>
     <w:tmpl w:val="3A5EB6D2"/>
@@ -8566,7 +9040,7 @@
       </w:pPr>
     </w:lvl>
   </w:abstractNum>
-  <w:abstractNum w:abstractNumId="7" w15:restartNumberingAfterBreak="0">
+  <w:abstractNum w:abstractNumId="8" w15:restartNumberingAfterBreak="0">
     <w:nsid w:val="6F084A23"/>
     <w:multiLevelType w:val="hybridMultilevel"/>
     <w:tmpl w:val="28D4BDFC"/>
@@ -8653,28 +9127,31 @@
     </w:lvl>
   </w:abstractNum>
   <w:num w:numId="1">
-    <w:abstractNumId w:val="7"/>
+    <w:abstractNumId w:val="8"/>
   </w:num>
   <w:num w:numId="2">
-    <w:abstractNumId w:val="2"/>
+    <w:abstractNumId w:val="3"/>
   </w:num>
   <w:num w:numId="3">
     <w:abstractNumId w:val="1"/>
   </w:num>
   <w:num w:numId="4">
-    <w:abstractNumId w:val="5"/>
+    <w:abstractNumId w:val="6"/>
   </w:num>
   <w:num w:numId="5">
-    <w:abstractNumId w:val="3"/>
+    <w:abstractNumId w:val="4"/>
   </w:num>
   <w:num w:numId="6">
     <w:abstractNumId w:val="0"/>
   </w:num>
   <w:num w:numId="7">
-    <w:abstractNumId w:val="6"/>
+    <w:abstractNumId w:val="7"/>
   </w:num>
   <w:num w:numId="8">
-    <w:abstractNumId w:val="4"/>
+    <w:abstractNumId w:val="5"/>
+  </w:num>
+  <w:num w:numId="9">
+    <w:abstractNumId w:val="2"/>
   </w:num>
 </w:numbering>
 </file>
@@ -9224,6 +9701,16 @@
       <w:szCs w:val="24"/>
     </w:rPr>
   </w:style>
+  <w:style w:type="character" w:styleId="PlaceholderText">
+    <w:name w:val="Placeholder Text"/>
+    <w:basedOn w:val="DefaultParagraphFont"/>
+    <w:uiPriority w:val="99"/>
+    <w:semiHidden/>
+    <w:rsid w:val="00A26FF7"/>
+    <w:rPr>
+      <w:color w:val="808080"/>
+    </w:rPr>
+  </w:style>
 </w:styles>
 </file>
 

</xml_diff>

<commit_message>
words and forrest fuckery
</commit_message>
<xml_diff>
--- a/asea_StatsProj2.docx
+++ b/asea_StatsProj2.docx
@@ -671,27 +671,14 @@
       <w:r>
         <w:t xml:space="preserve">   Figure </w:t>
       </w:r>
-      <w:r>
-        <w:fldChar w:fldCharType="begin"/>
-      </w:r>
-      <w:r>
-        <w:instrText xml:space="preserve"> SEQ Figure \* ARABIC </w:instrText>
-      </w:r>
-      <w:r>
-        <w:fldChar w:fldCharType="separate"/>
-      </w:r>
-      <w:r>
-        <w:rPr>
-          <w:noProof/>
-        </w:rPr>
-        <w:t>1</w:t>
-      </w:r>
-      <w:r>
-        <w:rPr>
-          <w:noProof/>
-        </w:rPr>
-        <w:fldChar w:fldCharType="end"/>
-      </w:r>
+      <w:fldSimple w:instr=" SEQ Figure \* ARABIC ">
+        <w:r>
+          <w:rPr>
+            <w:noProof/>
+          </w:rPr>
+          <w:t>1</w:t>
+        </w:r>
+      </w:fldSimple>
       <w:r>
         <w:rPr>
           <w:noProof/>
@@ -757,27 +744,14 @@
       <w:r>
         <w:t xml:space="preserve">Figure </w:t>
       </w:r>
-      <w:r>
-        <w:fldChar w:fldCharType="begin"/>
-      </w:r>
-      <w:r>
-        <w:instrText xml:space="preserve"> SEQ Figure \* ARABIC </w:instrText>
-      </w:r>
-      <w:r>
-        <w:fldChar w:fldCharType="separate"/>
-      </w:r>
-      <w:r>
-        <w:rPr>
-          <w:noProof/>
-        </w:rPr>
-        <w:t>2</w:t>
-      </w:r>
-      <w:r>
-        <w:rPr>
-          <w:noProof/>
-        </w:rPr>
-        <w:fldChar w:fldCharType="end"/>
-      </w:r>
+      <w:fldSimple w:instr=" SEQ Figure \* ARABIC ">
+        <w:r>
+          <w:rPr>
+            <w:noProof/>
+          </w:rPr>
+          <w:t>2</w:t>
+        </w:r>
+      </w:fldSimple>
       <w:r>
         <w:t xml:space="preserve"> - Summary Statistics, Shows Missing Data</w:t>
       </w:r>
@@ -857,27 +831,14 @@
       <w:r>
         <w:t xml:space="preserve">Figure </w:t>
       </w:r>
-      <w:r>
-        <w:fldChar w:fldCharType="begin"/>
-      </w:r>
-      <w:r>
-        <w:instrText xml:space="preserve"> SEQ Figure \* ARABIC </w:instrText>
-      </w:r>
-      <w:r>
-        <w:fldChar w:fldCharType="separate"/>
-      </w:r>
-      <w:r>
-        <w:rPr>
-          <w:noProof/>
-        </w:rPr>
-        <w:t>3</w:t>
-      </w:r>
-      <w:r>
-        <w:rPr>
-          <w:noProof/>
-        </w:rPr>
-        <w:fldChar w:fldCharType="end"/>
-      </w:r>
+      <w:fldSimple w:instr=" SEQ Figure \* ARABIC ">
+        <w:r>
+          <w:rPr>
+            <w:noProof/>
+          </w:rPr>
+          <w:t>3</w:t>
+        </w:r>
+      </w:fldSimple>
       <w:r>
         <w:t xml:space="preserve"> - Histogram of Variables</w:t>
       </w:r>
@@ -1104,27 +1065,14 @@
         <w:lastRenderedPageBreak/>
         <w:t xml:space="preserve">Figure </w:t>
       </w:r>
-      <w:r>
-        <w:fldChar w:fldCharType="begin"/>
-      </w:r>
-      <w:r>
-        <w:instrText xml:space="preserve"> SEQ Figure \* ARABIC </w:instrText>
-      </w:r>
-      <w:r>
-        <w:fldChar w:fldCharType="separate"/>
-      </w:r>
-      <w:r>
-        <w:rPr>
-          <w:noProof/>
-        </w:rPr>
-        <w:t>4</w:t>
-      </w:r>
-      <w:r>
-        <w:rPr>
-          <w:noProof/>
-        </w:rPr>
-        <w:fldChar w:fldCharType="end"/>
-      </w:r>
+      <w:fldSimple w:instr=" SEQ Figure \* ARABIC ">
+        <w:r>
+          <w:rPr>
+            <w:noProof/>
+          </w:rPr>
+          <w:t>4</w:t>
+        </w:r>
+      </w:fldSimple>
       <w:r>
         <w:t xml:space="preserve"> - Fit Diagnostics and Box Plots for Unemployed</w:t>
       </w:r>
@@ -1289,27 +1237,14 @@
       <w:r>
         <w:t xml:space="preserve">Figure </w:t>
       </w:r>
-      <w:r>
-        <w:fldChar w:fldCharType="begin"/>
-      </w:r>
-      <w:r>
-        <w:instrText xml:space="preserve"> SEQ Figure \* ARABIC </w:instrText>
-      </w:r>
-      <w:r>
-        <w:fldChar w:fldCharType="separate"/>
-      </w:r>
-      <w:r>
-        <w:rPr>
-          <w:noProof/>
-        </w:rPr>
-        <w:t>5</w:t>
-      </w:r>
-      <w:r>
-        <w:rPr>
-          <w:noProof/>
-        </w:rPr>
-        <w:fldChar w:fldCharType="end"/>
-      </w:r>
+      <w:fldSimple w:instr=" SEQ Figure \* ARABIC ">
+        <w:r>
+          <w:rPr>
+            <w:noProof/>
+          </w:rPr>
+          <w:t>5</w:t>
+        </w:r>
+      </w:fldSimple>
       <w:r>
         <w:t xml:space="preserve"> - </w:t>
       </w:r>
@@ -1494,27 +1429,14 @@
       <w:r>
         <w:t xml:space="preserve">Figure </w:t>
       </w:r>
-      <w:r>
-        <w:fldChar w:fldCharType="begin"/>
-      </w:r>
-      <w:r>
-        <w:instrText xml:space="preserve"> SEQ Figure \* ARABIC </w:instrText>
-      </w:r>
-      <w:r>
-        <w:fldChar w:fldCharType="separate"/>
-      </w:r>
-      <w:r>
-        <w:rPr>
-          <w:noProof/>
-        </w:rPr>
-        <w:t>6</w:t>
-      </w:r>
-      <w:r>
-        <w:rPr>
-          <w:noProof/>
-        </w:rPr>
-        <w:fldChar w:fldCharType="end"/>
-      </w:r>
+      <w:fldSimple w:instr=" SEQ Figure \* ARABIC ">
+        <w:r>
+          <w:rPr>
+            <w:noProof/>
+          </w:rPr>
+          <w:t>6</w:t>
+        </w:r>
+      </w:fldSimple>
       <w:r>
         <w:t xml:space="preserve"> - Unemployed Outlier Before &amp; After Plots</w:t>
       </w:r>
@@ -1676,27 +1598,14 @@
       <w:r>
         <w:t xml:space="preserve">Figure </w:t>
       </w:r>
-      <w:r>
-        <w:fldChar w:fldCharType="begin"/>
-      </w:r>
-      <w:r>
-        <w:instrText xml:space="preserve"> SEQ Figure \* ARABIC </w:instrText>
-      </w:r>
-      <w:r>
-        <w:fldChar w:fldCharType="separate"/>
-      </w:r>
-      <w:r>
-        <w:rPr>
-          <w:noProof/>
-        </w:rPr>
-        <w:t>7</w:t>
-      </w:r>
-      <w:r>
-        <w:rPr>
-          <w:noProof/>
-        </w:rPr>
-        <w:fldChar w:fldCharType="end"/>
-      </w:r>
+      <w:fldSimple w:instr=" SEQ Figure \* ARABIC ">
+        <w:r>
+          <w:rPr>
+            <w:noProof/>
+          </w:rPr>
+          <w:t>7</w:t>
+        </w:r>
+      </w:fldSimple>
       <w:r>
         <w:t xml:space="preserve"> - Severe Housing Problems </w:t>
       </w:r>
@@ -1768,27 +1677,14 @@
       <w:r>
         <w:t xml:space="preserve">Figure </w:t>
       </w:r>
-      <w:r>
-        <w:fldChar w:fldCharType="begin"/>
-      </w:r>
-      <w:r>
-        <w:instrText xml:space="preserve"> SEQ Figure \* ARABIC </w:instrText>
-      </w:r>
-      <w:r>
-        <w:fldChar w:fldCharType="separate"/>
-      </w:r>
-      <w:r>
-        <w:rPr>
-          <w:noProof/>
-        </w:rPr>
-        <w:t>8</w:t>
-      </w:r>
-      <w:r>
-        <w:rPr>
-          <w:noProof/>
-        </w:rPr>
-        <w:fldChar w:fldCharType="end"/>
-      </w:r>
+      <w:fldSimple w:instr=" SEQ Figure \* ARABIC ">
+        <w:r>
+          <w:rPr>
+            <w:noProof/>
+          </w:rPr>
+          <w:t>8</w:t>
+        </w:r>
+      </w:fldSimple>
       <w:r>
         <w:t xml:space="preserve"> - Scatter Plot Matrix</w:t>
       </w:r>
@@ -2064,27 +1960,14 @@
       <w:r>
         <w:t xml:space="preserve">Figure </w:t>
       </w:r>
-      <w:r>
-        <w:fldChar w:fldCharType="begin"/>
-      </w:r>
-      <w:r>
-        <w:instrText xml:space="preserve"> SEQ Figure \* ARABIC </w:instrText>
-      </w:r>
-      <w:r>
-        <w:fldChar w:fldCharType="separate"/>
-      </w:r>
-      <w:r>
-        <w:rPr>
-          <w:noProof/>
-        </w:rPr>
-        <w:t>9</w:t>
-      </w:r>
-      <w:r>
-        <w:rPr>
-          <w:noProof/>
-        </w:rPr>
-        <w:fldChar w:fldCharType="end"/>
-      </w:r>
+      <w:fldSimple w:instr=" SEQ Figure \* ARABIC ">
+        <w:r>
+          <w:rPr>
+            <w:noProof/>
+          </w:rPr>
+          <w:t>9</w:t>
+        </w:r>
+      </w:fldSimple>
       <w:r>
         <w:t xml:space="preserve"> - Correlation Heatmap</w:t>
       </w:r>
@@ -2317,27 +2200,14 @@
       <w:r>
         <w:t xml:space="preserve">Figure </w:t>
       </w:r>
-      <w:r>
-        <w:fldChar w:fldCharType="begin"/>
-      </w:r>
-      <w:r>
-        <w:instrText xml:space="preserve"> SEQ Figure \* ARABIC </w:instrText>
-      </w:r>
-      <w:r>
-        <w:fldChar w:fldCharType="separate"/>
-      </w:r>
-      <w:r>
-        <w:rPr>
-          <w:noProof/>
-        </w:rPr>
-        <w:t>10</w:t>
-      </w:r>
-      <w:r>
-        <w:rPr>
-          <w:noProof/>
-        </w:rPr>
-        <w:fldChar w:fldCharType="end"/>
-      </w:r>
+      <w:fldSimple w:instr=" SEQ Figure \* ARABIC ">
+        <w:r>
+          <w:rPr>
+            <w:noProof/>
+          </w:rPr>
+          <w:t>10</w:t>
+        </w:r>
+      </w:fldSimple>
       <w:r>
         <w:t xml:space="preserve"> - Correlation Heatmap</w:t>
       </w:r>
@@ -2659,27 +2529,14 @@
       <w:r>
         <w:t xml:space="preserve">Figure </w:t>
       </w:r>
-      <w:r>
-        <w:fldChar w:fldCharType="begin"/>
-      </w:r>
-      <w:r>
-        <w:instrText xml:space="preserve"> SEQ Figure \* ARABIC </w:instrText>
-      </w:r>
-      <w:r>
-        <w:fldChar w:fldCharType="separate"/>
-      </w:r>
-      <w:r>
-        <w:rPr>
-          <w:noProof/>
-        </w:rPr>
-        <w:t>11</w:t>
-      </w:r>
-      <w:r>
-        <w:rPr>
-          <w:noProof/>
-        </w:rPr>
-        <w:fldChar w:fldCharType="end"/>
-      </w:r>
+      <w:fldSimple w:instr=" SEQ Figure \* ARABIC ">
+        <w:r>
+          <w:rPr>
+            <w:noProof/>
+          </w:rPr>
+          <w:t>11</w:t>
+        </w:r>
+      </w:fldSimple>
       <w:r>
         <w:t xml:space="preserve"> - Variable Inflation Factors</w:t>
       </w:r>
@@ -2778,30 +2635,14 @@
       <w:r>
         <w:t xml:space="preserve">Figure </w:t>
       </w:r>
-      <w:r>
-        <w:fldChar w:fldCharType="begin"/>
-      </w:r>
-      <w:r>
-        <w:instrText xml:space="preserve"> SEQ F</w:instrText>
-      </w:r>
-      <w:r>
-        <w:instrText xml:space="preserve">igure \* ARABIC </w:instrText>
-      </w:r>
-      <w:r>
-        <w:fldChar w:fldCharType="separate"/>
-      </w:r>
-      <w:r>
-        <w:rPr>
-          <w:noProof/>
-        </w:rPr>
-        <w:t>12</w:t>
-      </w:r>
-      <w:r>
-        <w:rPr>
-          <w:noProof/>
-        </w:rPr>
-        <w:fldChar w:fldCharType="end"/>
-      </w:r>
+      <w:fldSimple w:instr=" SEQ Figure \* ARABIC ">
+        <w:r>
+          <w:rPr>
+            <w:noProof/>
+          </w:rPr>
+          <w:t>12</w:t>
+        </w:r>
+      </w:fldSimple>
       <w:r>
         <w:t xml:space="preserve"> - PCA Values</w:t>
       </w:r>
@@ -2949,27 +2790,14 @@
       <w:r>
         <w:t xml:space="preserve">Figure </w:t>
       </w:r>
-      <w:r>
-        <w:fldChar w:fldCharType="begin"/>
-      </w:r>
-      <w:r>
-        <w:instrText xml:space="preserve"> SEQ Figure \* ARABIC </w:instrText>
-      </w:r>
-      <w:r>
-        <w:fldChar w:fldCharType="separate"/>
-      </w:r>
-      <w:r>
-        <w:rPr>
-          <w:noProof/>
-        </w:rPr>
-        <w:t>13</w:t>
-      </w:r>
-      <w:r>
-        <w:rPr>
-          <w:noProof/>
-        </w:rPr>
-        <w:fldChar w:fldCharType="end"/>
-      </w:r>
+      <w:fldSimple w:instr=" SEQ Figure \* ARABIC ">
+        <w:r>
+          <w:rPr>
+            <w:noProof/>
+          </w:rPr>
+          <w:t>13</w:t>
+        </w:r>
+      </w:fldSimple>
       <w:r>
         <w:t xml:space="preserve"> - Scree and Cumulative Proportion Plots</w:t>
       </w:r>
@@ -3430,27 +3258,14 @@
       <w:r>
         <w:t xml:space="preserve">Figure </w:t>
       </w:r>
-      <w:r>
-        <w:fldChar w:fldCharType="begin"/>
-      </w:r>
-      <w:r>
-        <w:instrText xml:space="preserve"> SEQ Figure \* ARABIC </w:instrText>
-      </w:r>
-      <w:r>
-        <w:fldChar w:fldCharType="separate"/>
-      </w:r>
-      <w:r>
-        <w:rPr>
-          <w:noProof/>
-        </w:rPr>
-        <w:t>14</w:t>
-      </w:r>
-      <w:r>
-        <w:rPr>
-          <w:noProof/>
-        </w:rPr>
-        <w:fldChar w:fldCharType="end"/>
-      </w:r>
+      <w:fldSimple w:instr=" SEQ Figure \* ARABIC ">
+        <w:r>
+          <w:rPr>
+            <w:noProof/>
+          </w:rPr>
+          <w:t>14</w:t>
+        </w:r>
+      </w:fldSimple>
       <w:r>
         <w:t xml:space="preserve"> - PCA Plots to View Separation</w:t>
       </w:r>
@@ -3912,27 +3727,14 @@
       <w:r>
         <w:t xml:space="preserve">Figure </w:t>
       </w:r>
-      <w:r>
-        <w:fldChar w:fldCharType="begin"/>
-      </w:r>
-      <w:r>
-        <w:instrText xml:space="preserve"> SEQ Figure \* ARABIC </w:instrText>
-      </w:r>
-      <w:r>
-        <w:fldChar w:fldCharType="separate"/>
-      </w:r>
-      <w:r>
-        <w:rPr>
-          <w:noProof/>
-        </w:rPr>
-        <w:t>15</w:t>
-      </w:r>
-      <w:r>
-        <w:rPr>
-          <w:noProof/>
-        </w:rPr>
-        <w:fldChar w:fldCharType="end"/>
-      </w:r>
+      <w:fldSimple w:instr=" SEQ Figure \* ARABIC ">
+        <w:r>
+          <w:rPr>
+            <w:noProof/>
+          </w:rPr>
+          <w:t>15</w:t>
+        </w:r>
+      </w:fldSimple>
       <w:r>
         <w:t xml:space="preserve"> - First Pass Results for Logistic Regression Using LASSO</w:t>
       </w:r>
@@ -4215,27 +4017,14 @@
       <w:r>
         <w:t xml:space="preserve">Figure </w:t>
       </w:r>
-      <w:r>
-        <w:fldChar w:fldCharType="begin"/>
-      </w:r>
-      <w:r>
-        <w:instrText xml:space="preserve"> SEQ Figure \* ARABIC </w:instrText>
-      </w:r>
-      <w:r>
-        <w:fldChar w:fldCharType="separate"/>
-      </w:r>
-      <w:r>
-        <w:rPr>
-          <w:noProof/>
-        </w:rPr>
-        <w:t>16</w:t>
-      </w:r>
-      <w:r>
-        <w:rPr>
-          <w:noProof/>
-        </w:rPr>
-        <w:fldChar w:fldCharType="end"/>
-      </w:r>
+      <w:fldSimple w:instr=" SEQ Figure \* ARABIC ">
+        <w:r>
+          <w:rPr>
+            <w:noProof/>
+          </w:rPr>
+          <w:t>16</w:t>
+        </w:r>
+      </w:fldSimple>
       <w:r>
         <w:t xml:space="preserve"> - Final Results for Logistic Regression Using LASSO Feature Reduction</w:t>
       </w:r>
@@ -4371,27 +4160,14 @@
       <w:r>
         <w:t xml:space="preserve">Figure </w:t>
       </w:r>
-      <w:r>
-        <w:fldChar w:fldCharType="begin"/>
-      </w:r>
-      <w:r>
-        <w:instrText xml:space="preserve"> SEQ Figure \* ARABIC </w:instrText>
-      </w:r>
-      <w:r>
-        <w:fldChar w:fldCharType="separate"/>
-      </w:r>
-      <w:r>
-        <w:rPr>
-          <w:noProof/>
-        </w:rPr>
-        <w:t>17</w:t>
-      </w:r>
-      <w:r>
-        <w:rPr>
-          <w:noProof/>
-        </w:rPr>
-        <w:fldChar w:fldCharType="end"/>
-      </w:r>
+      <w:fldSimple w:instr=" SEQ Figure \* ARABIC ">
+        <w:r>
+          <w:rPr>
+            <w:noProof/>
+          </w:rPr>
+          <w:t>17</w:t>
+        </w:r>
+      </w:fldSimple>
       <w:r>
         <w:t xml:space="preserve"> - ROC Curve</w:t>
       </w:r>
@@ -4523,27 +4299,14 @@
       <w:r>
         <w:t xml:space="preserve">Figure </w:t>
       </w:r>
-      <w:r>
-        <w:fldChar w:fldCharType="begin"/>
-      </w:r>
-      <w:r>
-        <w:instrText xml:space="preserve"> SEQ Figure \* ARABIC </w:instrText>
-      </w:r>
-      <w:r>
-        <w:fldChar w:fldCharType="separate"/>
-      </w:r>
-      <w:r>
-        <w:rPr>
-          <w:noProof/>
-        </w:rPr>
-        <w:t>18</w:t>
-      </w:r>
-      <w:r>
-        <w:rPr>
-          <w:noProof/>
-        </w:rPr>
-        <w:fldChar w:fldCharType="end"/>
-      </w:r>
+      <w:fldSimple w:instr=" SEQ Figure \* ARABIC ">
+        <w:r>
+          <w:rPr>
+            <w:noProof/>
+          </w:rPr>
+          <w:t>18</w:t>
+        </w:r>
+      </w:fldSimple>
       <w:r>
         <w:t xml:space="preserve"> - Likelihood Ratio Test Results</w:t>
       </w:r>
@@ -4796,7 +4559,25 @@
           <w:sz w:val="22"/>
           <w:szCs w:val="22"/>
         </w:rPr>
-        <w:t>Ho: There is no relationship between the predictor variables and whether someone is obese or not. Ha: There is a relationship between the predictor variables and whether someone is obese or not.</w:t>
+        <w:t xml:space="preserve">Ho: There is no relationship between the predictor variables and whether someone is obese or not. </w:t>
+      </w:r>
+      <w:r>
+        <w:rPr>
+          <w:rFonts w:asciiTheme="minorHAnsi" w:hAnsiTheme="minorHAnsi"/>
+          <w:color w:val="333333"/>
+          <w:sz w:val="22"/>
+          <w:szCs w:val="22"/>
+        </w:rPr>
+        <w:br/>
+      </w:r>
+      <w:r>
+        <w:rPr>
+          <w:rFonts w:asciiTheme="minorHAnsi" w:hAnsiTheme="minorHAnsi"/>
+          <w:color w:val="333333"/>
+          <w:sz w:val="22"/>
+          <w:szCs w:val="22"/>
+        </w:rPr>
+        <w:t>Ha: There is a relationship between the predictor variables and whether someone is obese or not.</w:t>
       </w:r>
     </w:p>
     <w:p>
@@ -4887,7 +4668,7 @@
           <w:sz w:val="22"/>
           <w:szCs w:val="22"/>
         </w:rPr>
-        <w:t xml:space="preserve"> that there is a relationship between predictor variables and whether someone is more prone to being obese.  Interpretation of the coefficients below describe each of the variables influence </w:t>
+        <w:t xml:space="preserve"> that there is a relationship between predictor variab</w:t>
       </w:r>
       <w:r>
         <w:rPr>
@@ -4896,7 +4677,7 @@
           <w:sz w:val="22"/>
           <w:szCs w:val="22"/>
         </w:rPr>
-        <w:t>on</w:t>
+        <w:t>les</w:t>
       </w:r>
       <w:r>
         <w:rPr>
@@ -4905,10 +4686,8 @@
           <w:sz w:val="22"/>
           <w:szCs w:val="22"/>
         </w:rPr>
-        <w:t xml:space="preserve"> our regression model</w:t>
-      </w:r>
-      <w:bookmarkStart w:id="3" w:name="_GoBack"/>
-      <w:bookmarkEnd w:id="3"/>
+        <w:t xml:space="preserve"> and whether someone is more prone to being obese.  Interpretation of the coefficients below describe each of the variables influence </w:t>
+      </w:r>
       <w:r>
         <w:rPr>
           <w:rFonts w:asciiTheme="minorHAnsi" w:hAnsiTheme="minorHAnsi"/>
@@ -4916,7 +4695,16 @@
           <w:sz w:val="22"/>
           <w:szCs w:val="22"/>
         </w:rPr>
-        <w:t xml:space="preserve">.  </w:t>
+        <w:t>on</w:t>
+      </w:r>
+      <w:r>
+        <w:rPr>
+          <w:rFonts w:asciiTheme="minorHAnsi" w:hAnsiTheme="minorHAnsi"/>
+          <w:color w:val="333333"/>
+          <w:sz w:val="22"/>
+          <w:szCs w:val="22"/>
+        </w:rPr>
+        <w:t xml:space="preserve"> our regression model.  </w:t>
       </w:r>
     </w:p>
     <w:p>
@@ -5250,11 +5038,9 @@
       <w:r>
         <w:t xml:space="preserve">It is possible the model could be improved with additional </w:t>
       </w:r>
-      <w:proofErr w:type="gramStart"/>
-      <w:r>
-        <w:t>predictors</w:t>
-      </w:r>
-      <w:proofErr w:type="gramEnd"/>
+      <w:r>
+        <w:t>predictors,</w:t>
+      </w:r>
       <w:r>
         <w:t xml:space="preserve"> but the data chosen did not have all possible variables currently collected by the CHR.</w:t>
       </w:r>
@@ -5262,19 +5048,10 @@
         <w:t xml:space="preserve">  </w:t>
       </w:r>
       <w:r>
-        <w:t>Data could be brought in from other sources not currently targeted by the CHR</w:t>
-      </w:r>
-      <w:r>
-        <w:t xml:space="preserve">.  </w:t>
-      </w:r>
-      <w:r>
-        <w:t>Our analysis targeted obesit</w:t>
-      </w:r>
-      <w:r>
-        <w:t xml:space="preserve">y, </w:t>
-      </w:r>
-      <w:r>
-        <w:t>so ou</w:t>
+        <w:t xml:space="preserve">Data could be brought in from other sources not currently targeted by the CHR.  </w:t>
+      </w:r>
+      <w:r>
+        <w:t>Our analysis targeted obesity, so ou</w:t>
       </w:r>
       <w:r>
         <w:t>r variable selection was centered around those</w:t>
@@ -5295,30 +5072,43 @@
         <w:t xml:space="preserve"> US. resident’s everyday life.</w:t>
       </w:r>
       <w:r>
-        <w:t xml:space="preserve"> </w:t>
-      </w:r>
-      <w:r>
-        <w:t xml:space="preserve"> Our study would be classified as observational, as</w:t>
+        <w:t xml:space="preserve">  Thus</w:t>
+      </w:r>
+      <w:r>
+        <w:t xml:space="preserve">, </w:t>
+      </w:r>
+      <w:r>
+        <w:t xml:space="preserve">through common sense and our LASSO regression, we arrived at the variables above.  </w:t>
+      </w:r>
+      <w:r>
+        <w:t>Our study would be classified as observational, as</w:t>
       </w:r>
       <w:r>
         <w:t xml:space="preserve"> collection methods of each individual county</w:t>
       </w:r>
       <w:r>
-        <w:t xml:space="preserve"> </w:t>
-      </w:r>
-      <w:proofErr w:type="spellStart"/>
-      <w:r>
-        <w:t xml:space="preserve">are </w:t>
-      </w:r>
-      <w:proofErr w:type="spellEnd"/>
-      <w:r>
-        <w:t xml:space="preserve">likely different. </w:t>
-      </w:r>
-      <w:r>
-        <w:t xml:space="preserve">  </w:t>
-      </w:r>
-      <w:r>
-        <w:br w:type="page"/>
+        <w:t xml:space="preserve"> are likely</w:t>
+      </w:r>
+      <w:r>
+        <w:t xml:space="preserve"> to be different.  There is, however, significant evidence (p</w:t>
+      </w:r>
+      <w:r>
+        <w:t>&lt;</w:t>
+      </w:r>
+      <w:r>
+        <w:t>&lt;</w:t>
+      </w:r>
+      <w:r>
+        <w:t>0.5)</w:t>
+      </w:r>
+      <w:r>
+        <w:t xml:space="preserve"> that obesity is related to the Health and Demographic variables </w:t>
+      </w:r>
+      <w:r>
+        <w:t xml:space="preserve">to predict obesity in the United States. </w:t>
+      </w:r>
+      <w:r>
+        <w:br/>
       </w:r>
     </w:p>
     <w:p>
@@ -5349,20 +5139,51 @@
       </w:r>
       <w:proofErr w:type="spellEnd"/>
       <w:r>
-        <w:t xml:space="preserve"> time to see if we can improve upon that accuracy with some different analytic approaches.  We r</w:t>
-      </w:r>
-      <w:r>
-        <w:t>a</w:t>
-      </w:r>
-      <w:r>
-        <w:t xml:space="preserve">n </w:t>
-      </w:r>
-      <w:r>
-        <w:t xml:space="preserve">LDA, QDA, random forest tree, tree, KNN, </w:t>
-      </w:r>
-      <w:r>
-        <w:t xml:space="preserve">and OLS regression.  </w:t>
-      </w:r>
+        <w:t xml:space="preserve"> time to see if we can improve upon that accuracy with some different analytic approaches.  We </w:t>
+      </w:r>
+      <w:r>
+        <w:t>ran</w:t>
+      </w:r>
+      <w:r>
+        <w:t xml:space="preserve"> another logistic regression with an interaction term, a KNN, and random forest to compare to our baseline</w:t>
+      </w:r>
+      <w:r>
+        <w:t xml:space="preserve"> model</w:t>
+      </w:r>
+      <w:r>
+        <w:t xml:space="preserve">.  </w:t>
+      </w:r>
+      <w:r>
+        <w:t xml:space="preserve">For simplicities sake, we’ll start with the most automated of process’, the random forest.  </w:t>
+      </w:r>
+      <w:r>
+        <w:br/>
+      </w:r>
+      <w:r>
+        <w:br/>
+      </w:r>
+      <w:r>
+        <w:rPr>
+          <w:b/>
+        </w:rPr>
+        <w:t>Model Selection</w:t>
+      </w:r>
+    </w:p>
+    <w:p>
+      <w:r>
+        <w:t>We begin our second analysis with the simplest regression</w:t>
+      </w:r>
+      <w:r>
+        <w:t xml:space="preserve"> which is random </w:t>
+      </w:r>
+      <w:r>
+        <w:t>forest</w:t>
+      </w:r>
+      <w:r>
+        <w:t xml:space="preserve">.  We will include all relevant variables to be included with the dataset.  </w:t>
+      </w:r>
+      <w:bookmarkStart w:id="3" w:name="_GoBack"/>
+      <w:bookmarkEnd w:id="3"/>
     </w:p>
     <w:p>
       <w:pPr>
@@ -9501,6 +9322,119 @@
       </w:pPr>
     </w:lvl>
   </w:abstractNum>
+  <w:abstractNum w:abstractNumId="9" w15:restartNumberingAfterBreak="0">
+    <w:nsid w:val="78E8225A"/>
+    <w:multiLevelType w:val="multilevel"/>
+    <w:tmpl w:val="3A5EB6D2"/>
+    <w:lvl w:ilvl="0">
+      <w:start w:val="1"/>
+      <w:numFmt w:val="decimal"/>
+      <w:lvlText w:val="%1."/>
+      <w:lvlJc w:val="left"/>
+      <w:pPr>
+        <w:tabs>
+          <w:tab w:val="num" w:pos="720"/>
+        </w:tabs>
+        <w:ind w:left="720" w:hanging="360"/>
+      </w:pPr>
+    </w:lvl>
+    <w:lvl w:ilvl="1" w:tentative="1">
+      <w:start w:val="1"/>
+      <w:numFmt w:val="decimal"/>
+      <w:lvlText w:val="%2."/>
+      <w:lvlJc w:val="left"/>
+      <w:pPr>
+        <w:tabs>
+          <w:tab w:val="num" w:pos="1440"/>
+        </w:tabs>
+        <w:ind w:left="1440" w:hanging="360"/>
+      </w:pPr>
+    </w:lvl>
+    <w:lvl w:ilvl="2" w:tentative="1">
+      <w:start w:val="1"/>
+      <w:numFmt w:val="decimal"/>
+      <w:lvlText w:val="%3."/>
+      <w:lvlJc w:val="left"/>
+      <w:pPr>
+        <w:tabs>
+          <w:tab w:val="num" w:pos="2160"/>
+        </w:tabs>
+        <w:ind w:left="2160" w:hanging="360"/>
+      </w:pPr>
+    </w:lvl>
+    <w:lvl w:ilvl="3" w:tentative="1">
+      <w:start w:val="1"/>
+      <w:numFmt w:val="decimal"/>
+      <w:lvlText w:val="%4."/>
+      <w:lvlJc w:val="left"/>
+      <w:pPr>
+        <w:tabs>
+          <w:tab w:val="num" w:pos="2880"/>
+        </w:tabs>
+        <w:ind w:left="2880" w:hanging="360"/>
+      </w:pPr>
+    </w:lvl>
+    <w:lvl w:ilvl="4" w:tentative="1">
+      <w:start w:val="1"/>
+      <w:numFmt w:val="decimal"/>
+      <w:lvlText w:val="%5."/>
+      <w:lvlJc w:val="left"/>
+      <w:pPr>
+        <w:tabs>
+          <w:tab w:val="num" w:pos="3600"/>
+        </w:tabs>
+        <w:ind w:left="3600" w:hanging="360"/>
+      </w:pPr>
+    </w:lvl>
+    <w:lvl w:ilvl="5" w:tentative="1">
+      <w:start w:val="1"/>
+      <w:numFmt w:val="decimal"/>
+      <w:lvlText w:val="%6."/>
+      <w:lvlJc w:val="left"/>
+      <w:pPr>
+        <w:tabs>
+          <w:tab w:val="num" w:pos="4320"/>
+        </w:tabs>
+        <w:ind w:left="4320" w:hanging="360"/>
+      </w:pPr>
+    </w:lvl>
+    <w:lvl w:ilvl="6" w:tentative="1">
+      <w:start w:val="1"/>
+      <w:numFmt w:val="decimal"/>
+      <w:lvlText w:val="%7."/>
+      <w:lvlJc w:val="left"/>
+      <w:pPr>
+        <w:tabs>
+          <w:tab w:val="num" w:pos="5040"/>
+        </w:tabs>
+        <w:ind w:left="5040" w:hanging="360"/>
+      </w:pPr>
+    </w:lvl>
+    <w:lvl w:ilvl="7" w:tentative="1">
+      <w:start w:val="1"/>
+      <w:numFmt w:val="decimal"/>
+      <w:lvlText w:val="%8."/>
+      <w:lvlJc w:val="left"/>
+      <w:pPr>
+        <w:tabs>
+          <w:tab w:val="num" w:pos="5760"/>
+        </w:tabs>
+        <w:ind w:left="5760" w:hanging="360"/>
+      </w:pPr>
+    </w:lvl>
+    <w:lvl w:ilvl="8" w:tentative="1">
+      <w:start w:val="1"/>
+      <w:numFmt w:val="decimal"/>
+      <w:lvlText w:val="%9."/>
+      <w:lvlJc w:val="left"/>
+      <w:pPr>
+        <w:tabs>
+          <w:tab w:val="num" w:pos="6480"/>
+        </w:tabs>
+        <w:ind w:left="6480" w:hanging="360"/>
+      </w:pPr>
+    </w:lvl>
+  </w:abstractNum>
   <w:num w:numId="1">
     <w:abstractNumId w:val="8"/>
   </w:num>
@@ -9527,6 +9461,9 @@
   </w:num>
   <w:num w:numId="9">
     <w:abstractNumId w:val="2"/>
+  </w:num>
+  <w:num w:numId="10">
+    <w:abstractNumId w:val="9"/>
   </w:num>
 </w:numbering>
 </file>

</xml_diff>